<commit_message>
added calc_noise() to K2data Dataset class
</commit_message>
<xml_diff>
--- a/TRGPID.docx
+++ b/TRGPID.docx
@@ -258,15 +258,7 @@
       </w:pPr>
       <w:r>
         <w:rPr/>
-        <w:t xml:space="preserve">Produce a polynomial which can estimate the detection probability of Red Giants in TESS, given a set of </w:t>
-      </w:r>
-      <w:r>
-        <w:rPr/>
-        <w:t>parameters</w:t>
-      </w:r>
-      <w:r>
-        <w:rPr/>
-        <w:t xml:space="preserve">. </w:t>
+        <w:t xml:space="preserve">Produce a polynomial/data cube/KDE which can estimate the detection probability of Red Giants in TESS, given a set of parameters. </w:t>
       </w:r>
     </w:p>
     <w:p>
@@ -378,18 +370,21 @@
     </w:p>
     <w:p>
       <w:pPr>
-        <w:pStyle w:val="Normal"/>
-        <w:spacing w:before="0" w:after="0"/>
-        <w:rPr/>
-      </w:pPr>
-      <w:r>
-        <w:rPr/>
+        <w:pStyle w:val="TextBody"/>
+        <w:spacing w:before="0" w:after="0"/>
+        <w:rPr/>
+      </w:pPr>
+      <w:bookmarkStart w:id="14" w:name="docs-internal-guid-d4edbd3f-8767-94b7-3f34-4df135c26b05"/>
+      <w:bookmarkEnd w:id="14"/>
+      <w:r>
+        <w:rPr/>
+        <w:t> </w:t>
       </w:r>
     </w:p>
     <w:tbl>
       <w:tblPr>
         <w:jc w:val="left"/>
-        <w:tblInd w:w="-27" w:type="dxa"/>
+        <w:tblInd w:w="81" w:type="dxa"/>
         <w:tblBorders>
           <w:top w:val="single" w:sz="8" w:space="0" w:color="000001"/>
           <w:left w:val="single" w:sz="8" w:space="0" w:color="000001"/>
@@ -400,17 +395,17 @@
         </w:tblBorders>
         <w:tblCellMar>
           <w:top w:w="100" w:type="dxa"/>
-          <w:left w:w="80" w:type="dxa"/>
+          <w:left w:w="70" w:type="dxa"/>
           <w:bottom w:w="100" w:type="dxa"/>
           <w:right w:w="100" w:type="dxa"/>
         </w:tblCellMar>
       </w:tblPr>
       <w:tblGrid>
-        <w:gridCol w:w="1199"/>
-        <w:gridCol w:w="3673"/>
-        <w:gridCol w:w="1125"/>
-        <w:gridCol w:w="1108"/>
-        <w:gridCol w:w="1805"/>
+        <w:gridCol w:w="1920"/>
+        <w:gridCol w:w="2928"/>
+        <w:gridCol w:w="1168"/>
+        <w:gridCol w:w="1149"/>
+        <w:gridCol w:w="1862"/>
       </w:tblGrid>
       <w:tr>
         <w:trPr>
@@ -418,7 +413,7 @@
         </w:trPr>
         <w:tc>
           <w:tcPr>
-            <w:tcW w:w="1199" w:type="dxa"/>
+            <w:tcW w:w="1920" w:type="dxa"/>
             <w:tcBorders>
               <w:top w:val="single" w:sz="8" w:space="0" w:color="000001"/>
               <w:left w:val="single" w:sz="8" w:space="0" w:color="000001"/>
@@ -429,25 +424,43 @@
             </w:tcBorders>
             <w:shd w:fill="9FC5E8" w:val="clear"/>
             <w:tcMar>
-              <w:left w:w="80" w:type="dxa"/>
-            </w:tcMar>
-          </w:tcPr>
-          <w:p>
-            <w:pPr>
-              <w:pStyle w:val="Normal"/>
-              <w:keepNext/>
-              <w:keepLines w:val="false"/>
-              <w:widowControl w:val="false"/>
-              <w:spacing w:lineRule="auto" w:line="240" w:before="0" w:after="0"/>
-              <w:ind w:left="0" w:right="0" w:hanging="0"/>
+              <w:left w:w="70" w:type="dxa"/>
+            </w:tcMar>
+            <w:vAlign w:val="center"/>
+          </w:tcPr>
+          <w:p>
+            <w:pPr>
+              <w:pStyle w:val="TableContents"/>
+              <w:bidi w:val="0"/>
+              <w:spacing w:lineRule="auto" w:line="288" w:before="0" w:after="0"/>
               <w:jc w:val="left"/>
               <w:rPr>
                 <w:b/>
+                <w:i w:val="false"/>
+                <w:caps w:val="false"/>
+                <w:smallCaps w:val="false"/>
+                <w:strike w:val="false"/>
+                <w:dstrike w:val="false"/>
+                <w:color w:val="000000"/>
+                <w:sz w:val="22"/>
+                <w:u w:val="none"/>
+                <w:effect w:val="none"/>
+                <w:shd w:fill="FFFFFF" w:val="clear"/>
               </w:rPr>
             </w:pPr>
             <w:r>
               <w:rPr>
                 <w:b/>
+                <w:i w:val="false"/>
+                <w:caps w:val="false"/>
+                <w:smallCaps w:val="false"/>
+                <w:strike w:val="false"/>
+                <w:dstrike w:val="false"/>
+                <w:color w:val="000000"/>
+                <w:sz w:val="22"/>
+                <w:u w:val="none"/>
+                <w:effect w:val="none"/>
+                <w:shd w:fill="FFFFFF" w:val="clear"/>
               </w:rPr>
               <w:t>Label</w:t>
             </w:r>
@@ -455,7 +468,7 @@
         </w:tc>
         <w:tc>
           <w:tcPr>
-            <w:tcW w:w="3673" w:type="dxa"/>
+            <w:tcW w:w="2928" w:type="dxa"/>
             <w:tcBorders>
               <w:top w:val="single" w:sz="8" w:space="0" w:color="000001"/>
               <w:left w:val="single" w:sz="8" w:space="0" w:color="000001"/>
@@ -466,25 +479,43 @@
             </w:tcBorders>
             <w:shd w:fill="9FC5E8" w:val="clear"/>
             <w:tcMar>
-              <w:left w:w="80" w:type="dxa"/>
-            </w:tcMar>
-          </w:tcPr>
-          <w:p>
-            <w:pPr>
-              <w:pStyle w:val="Normal"/>
-              <w:keepNext/>
-              <w:keepLines w:val="false"/>
-              <w:widowControl w:val="false"/>
-              <w:spacing w:lineRule="auto" w:line="240" w:before="0" w:after="0"/>
-              <w:ind w:left="0" w:right="0" w:hanging="0"/>
+              <w:left w:w="70" w:type="dxa"/>
+            </w:tcMar>
+            <w:vAlign w:val="center"/>
+          </w:tcPr>
+          <w:p>
+            <w:pPr>
+              <w:pStyle w:val="TableContents"/>
+              <w:bidi w:val="0"/>
+              <w:spacing w:lineRule="auto" w:line="288" w:before="0" w:after="0"/>
               <w:jc w:val="left"/>
               <w:rPr>
                 <w:b/>
+                <w:i w:val="false"/>
+                <w:caps w:val="false"/>
+                <w:smallCaps w:val="false"/>
+                <w:strike w:val="false"/>
+                <w:dstrike w:val="false"/>
+                <w:color w:val="000000"/>
+                <w:sz w:val="22"/>
+                <w:u w:val="none"/>
+                <w:effect w:val="none"/>
+                <w:shd w:fill="FFFFFF" w:val="clear"/>
               </w:rPr>
             </w:pPr>
             <w:r>
               <w:rPr>
                 <w:b/>
+                <w:i w:val="false"/>
+                <w:caps w:val="false"/>
+                <w:smallCaps w:val="false"/>
+                <w:strike w:val="false"/>
+                <w:dstrike w:val="false"/>
+                <w:color w:val="000000"/>
+                <w:sz w:val="22"/>
+                <w:u w:val="none"/>
+                <w:effect w:val="none"/>
+                <w:shd w:fill="FFFFFF" w:val="clear"/>
               </w:rPr>
               <w:t>Description</w:t>
             </w:r>
@@ -492,7 +523,7 @@
         </w:tc>
         <w:tc>
           <w:tcPr>
-            <w:tcW w:w="1125" w:type="dxa"/>
+            <w:tcW w:w="1168" w:type="dxa"/>
             <w:tcBorders>
               <w:top w:val="single" w:sz="8" w:space="0" w:color="000001"/>
               <w:left w:val="single" w:sz="8" w:space="0" w:color="000001"/>
@@ -503,25 +534,43 @@
             </w:tcBorders>
             <w:shd w:fill="9FC5E8" w:val="clear"/>
             <w:tcMar>
-              <w:left w:w="80" w:type="dxa"/>
-            </w:tcMar>
-          </w:tcPr>
-          <w:p>
-            <w:pPr>
-              <w:pStyle w:val="Normal"/>
-              <w:keepNext/>
-              <w:keepLines w:val="false"/>
-              <w:widowControl w:val="false"/>
-              <w:spacing w:lineRule="auto" w:line="240" w:before="0" w:after="0"/>
-              <w:ind w:left="0" w:right="0" w:hanging="0"/>
+              <w:left w:w="70" w:type="dxa"/>
+            </w:tcMar>
+            <w:vAlign w:val="center"/>
+          </w:tcPr>
+          <w:p>
+            <w:pPr>
+              <w:pStyle w:val="TableContents"/>
+              <w:bidi w:val="0"/>
+              <w:spacing w:lineRule="auto" w:line="288" w:before="0" w:after="0"/>
               <w:jc w:val="left"/>
               <w:rPr>
                 <w:b/>
+                <w:i w:val="false"/>
+                <w:caps w:val="false"/>
+                <w:smallCaps w:val="false"/>
+                <w:strike w:val="false"/>
+                <w:dstrike w:val="false"/>
+                <w:color w:val="000000"/>
+                <w:sz w:val="22"/>
+                <w:u w:val="none"/>
+                <w:effect w:val="none"/>
+                <w:shd w:fill="FFFFFF" w:val="clear"/>
               </w:rPr>
             </w:pPr>
             <w:r>
               <w:rPr>
                 <w:b/>
+                <w:i w:val="false"/>
+                <w:caps w:val="false"/>
+                <w:smallCaps w:val="false"/>
+                <w:strike w:val="false"/>
+                <w:dstrike w:val="false"/>
+                <w:color w:val="000000"/>
+                <w:sz w:val="22"/>
+                <w:u w:val="none"/>
+                <w:effect w:val="none"/>
+                <w:shd w:fill="FFFFFF" w:val="clear"/>
               </w:rPr>
               <w:t>Start</w:t>
             </w:r>
@@ -529,7 +578,7 @@
         </w:tc>
         <w:tc>
           <w:tcPr>
-            <w:tcW w:w="1108" w:type="dxa"/>
+            <w:tcW w:w="1149" w:type="dxa"/>
             <w:tcBorders>
               <w:top w:val="single" w:sz="8" w:space="0" w:color="000001"/>
               <w:left w:val="single" w:sz="8" w:space="0" w:color="000001"/>
@@ -540,25 +589,43 @@
             </w:tcBorders>
             <w:shd w:fill="9FC5E8" w:val="clear"/>
             <w:tcMar>
-              <w:left w:w="80" w:type="dxa"/>
-            </w:tcMar>
-          </w:tcPr>
-          <w:p>
-            <w:pPr>
-              <w:pStyle w:val="Normal"/>
-              <w:keepNext/>
-              <w:keepLines w:val="false"/>
-              <w:widowControl w:val="false"/>
-              <w:spacing w:lineRule="auto" w:line="240" w:before="0" w:after="0"/>
-              <w:ind w:left="0" w:right="0" w:hanging="0"/>
+              <w:left w:w="70" w:type="dxa"/>
+            </w:tcMar>
+            <w:vAlign w:val="center"/>
+          </w:tcPr>
+          <w:p>
+            <w:pPr>
+              <w:pStyle w:val="TableContents"/>
+              <w:bidi w:val="0"/>
+              <w:spacing w:lineRule="auto" w:line="288" w:before="0" w:after="0"/>
               <w:jc w:val="left"/>
               <w:rPr>
                 <w:b/>
+                <w:i w:val="false"/>
+                <w:caps w:val="false"/>
+                <w:smallCaps w:val="false"/>
+                <w:strike w:val="false"/>
+                <w:dstrike w:val="false"/>
+                <w:color w:val="000000"/>
+                <w:sz w:val="22"/>
+                <w:u w:val="none"/>
+                <w:effect w:val="none"/>
+                <w:shd w:fill="FFFFFF" w:val="clear"/>
               </w:rPr>
             </w:pPr>
             <w:r>
               <w:rPr>
                 <w:b/>
+                <w:i w:val="false"/>
+                <w:caps w:val="false"/>
+                <w:smallCaps w:val="false"/>
+                <w:strike w:val="false"/>
+                <w:dstrike w:val="false"/>
+                <w:color w:val="000000"/>
+                <w:sz w:val="22"/>
+                <w:u w:val="none"/>
+                <w:effect w:val="none"/>
+                <w:shd w:fill="FFFFFF" w:val="clear"/>
               </w:rPr>
               <w:t>End</w:t>
             </w:r>
@@ -566,7 +633,7 @@
         </w:tc>
         <w:tc>
           <w:tcPr>
-            <w:tcW w:w="1805" w:type="dxa"/>
+            <w:tcW w:w="1862" w:type="dxa"/>
             <w:tcBorders>
               <w:top w:val="single" w:sz="8" w:space="0" w:color="000001"/>
               <w:left w:val="single" w:sz="8" w:space="0" w:color="000001"/>
@@ -577,25 +644,43 @@
             </w:tcBorders>
             <w:shd w:fill="9FC5E8" w:val="clear"/>
             <w:tcMar>
-              <w:left w:w="80" w:type="dxa"/>
-            </w:tcMar>
-          </w:tcPr>
-          <w:p>
-            <w:pPr>
-              <w:pStyle w:val="Normal"/>
-              <w:keepNext/>
-              <w:keepLines w:val="false"/>
-              <w:widowControl w:val="false"/>
-              <w:spacing w:lineRule="auto" w:line="240" w:before="0" w:after="0"/>
-              <w:ind w:left="0" w:right="0" w:hanging="0"/>
+              <w:left w:w="70" w:type="dxa"/>
+            </w:tcMar>
+            <w:vAlign w:val="center"/>
+          </w:tcPr>
+          <w:p>
+            <w:pPr>
+              <w:pStyle w:val="TableContents"/>
+              <w:bidi w:val="0"/>
+              <w:spacing w:lineRule="auto" w:line="288" w:before="0" w:after="0"/>
               <w:jc w:val="left"/>
               <w:rPr>
                 <w:b/>
+                <w:i w:val="false"/>
+                <w:caps w:val="false"/>
+                <w:smallCaps w:val="false"/>
+                <w:strike w:val="false"/>
+                <w:dstrike w:val="false"/>
+                <w:color w:val="000000"/>
+                <w:sz w:val="22"/>
+                <w:u w:val="none"/>
+                <w:effect w:val="none"/>
+                <w:shd w:fill="FFFFFF" w:val="clear"/>
               </w:rPr>
             </w:pPr>
             <w:r>
               <w:rPr>
                 <w:b/>
+                <w:i w:val="false"/>
+                <w:caps w:val="false"/>
+                <w:smallCaps w:val="false"/>
+                <w:strike w:val="false"/>
+                <w:dstrike w:val="false"/>
+                <w:color w:val="000000"/>
+                <w:sz w:val="22"/>
+                <w:u w:val="none"/>
+                <w:effect w:val="none"/>
+                <w:shd w:fill="FFFFFF" w:val="clear"/>
               </w:rPr>
               <w:t>Actual End</w:t>
             </w:r>
@@ -608,52 +693,54 @@
         </w:trPr>
         <w:tc>
           <w:tcPr>
-            <w:tcW w:w="1199" w:type="dxa"/>
-            <w:tcBorders>
-              <w:top w:val="single" w:sz="8" w:space="0" w:color="000001"/>
-              <w:left w:val="single" w:sz="8" w:space="0" w:color="000001"/>
-              <w:bottom w:val="single" w:sz="8" w:space="0" w:color="000001"/>
-              <w:insideH w:val="single" w:sz="8" w:space="0" w:color="000001"/>
-              <w:right w:val="single" w:sz="8" w:space="0" w:color="000001"/>
-              <w:insideV w:val="single" w:sz="8" w:space="0" w:color="000001"/>
-            </w:tcBorders>
-            <w:shd w:fill="FFFFFF" w:val="clear"/>
-            <w:tcMar>
-              <w:left w:w="80" w:type="dxa"/>
-            </w:tcMar>
-          </w:tcPr>
-          <w:p>
-            <w:pPr>
-              <w:pStyle w:val="Normal"/>
-              <w:keepNext/>
-              <w:keepLines w:val="false"/>
-              <w:widowControl w:val="false"/>
-              <w:spacing w:lineRule="auto" w:line="240" w:before="0" w:after="0"/>
-              <w:ind w:left="0" w:right="0" w:hanging="0"/>
-              <w:jc w:val="left"/>
-              <w:rPr/>
-            </w:pPr>
-            <w:r>
-              <w:rPr/>
-              <w:t>Get data</w:t>
-            </w:r>
-          </w:p>
-        </w:tc>
-        <w:tc>
-          <w:tcPr>
-            <w:tcW w:w="3673" w:type="dxa"/>
-            <w:tcBorders>
-              <w:top w:val="single" w:sz="8" w:space="0" w:color="000001"/>
-              <w:left w:val="single" w:sz="8" w:space="0" w:color="000001"/>
-              <w:bottom w:val="single" w:sz="8" w:space="0" w:color="000001"/>
-              <w:insideH w:val="single" w:sz="8" w:space="0" w:color="000001"/>
-              <w:right w:val="single" w:sz="8" w:space="0" w:color="000001"/>
-              <w:insideV w:val="single" w:sz="8" w:space="0" w:color="000001"/>
-            </w:tcBorders>
-            <w:shd w:fill="FFFFFF" w:val="clear"/>
-            <w:tcMar>
-              <w:left w:w="80" w:type="dxa"/>
-            </w:tcMar>
+            <w:tcW w:w="1920" w:type="dxa"/>
+            <w:tcBorders>
+              <w:top w:val="single" w:sz="8" w:space="0" w:color="000001"/>
+              <w:left w:val="single" w:sz="8" w:space="0" w:color="000001"/>
+              <w:bottom w:val="single" w:sz="8" w:space="0" w:color="000001"/>
+              <w:insideH w:val="single" w:sz="8" w:space="0" w:color="000001"/>
+              <w:right w:val="single" w:sz="8" w:space="0" w:color="000001"/>
+              <w:insideV w:val="single" w:sz="8" w:space="0" w:color="000001"/>
+            </w:tcBorders>
+            <w:shd w:fill="FFFFFF" w:val="clear"/>
+            <w:tcMar>
+              <w:left w:w="70" w:type="dxa"/>
+            </w:tcMar>
+            <w:vAlign w:val="center"/>
+          </w:tcPr>
+          <w:p>
+            <w:pPr>
+              <w:pStyle w:val="Normal"/>
+              <w:keepNext/>
+              <w:keepLines w:val="false"/>
+              <w:widowControl w:val="false"/>
+              <w:spacing w:lineRule="auto" w:line="240" w:before="0" w:after="0"/>
+              <w:ind w:left="0" w:right="0" w:hanging="0"/>
+              <w:jc w:val="left"/>
+              <w:rPr/>
+            </w:pPr>
+            <w:r>
+              <w:rPr/>
+              <w:t>1. Get data</w:t>
+            </w:r>
+          </w:p>
+        </w:tc>
+        <w:tc>
+          <w:tcPr>
+            <w:tcW w:w="2928" w:type="dxa"/>
+            <w:tcBorders>
+              <w:top w:val="single" w:sz="8" w:space="0" w:color="000001"/>
+              <w:left w:val="single" w:sz="8" w:space="0" w:color="000001"/>
+              <w:bottom w:val="single" w:sz="8" w:space="0" w:color="000001"/>
+              <w:insideH w:val="single" w:sz="8" w:space="0" w:color="000001"/>
+              <w:right w:val="single" w:sz="8" w:space="0" w:color="000001"/>
+              <w:insideV w:val="single" w:sz="8" w:space="0" w:color="000001"/>
+            </w:tcBorders>
+            <w:shd w:fill="FFFFFF" w:val="clear"/>
+            <w:tcMar>
+              <w:left w:w="70" w:type="dxa"/>
+            </w:tcMar>
+            <w:vAlign w:val="center"/>
           </w:tcPr>
           <w:p>
             <w:pPr>
@@ -674,19 +761,20 @@
         </w:tc>
         <w:tc>
           <w:tcPr>
-            <w:tcW w:w="1125" w:type="dxa"/>
-            <w:tcBorders>
-              <w:top w:val="single" w:sz="8" w:space="0" w:color="000001"/>
-              <w:left w:val="single" w:sz="8" w:space="0" w:color="000001"/>
-              <w:bottom w:val="single" w:sz="8" w:space="0" w:color="000001"/>
-              <w:insideH w:val="single" w:sz="8" w:space="0" w:color="000001"/>
-              <w:right w:val="single" w:sz="8" w:space="0" w:color="000001"/>
-              <w:insideV w:val="single" w:sz="8" w:space="0" w:color="000001"/>
-            </w:tcBorders>
-            <w:shd w:fill="FFFFFF" w:val="clear"/>
-            <w:tcMar>
-              <w:left w:w="80" w:type="dxa"/>
-            </w:tcMar>
+            <w:tcW w:w="1168" w:type="dxa"/>
+            <w:tcBorders>
+              <w:top w:val="single" w:sz="8" w:space="0" w:color="000001"/>
+              <w:left w:val="single" w:sz="8" w:space="0" w:color="000001"/>
+              <w:bottom w:val="single" w:sz="8" w:space="0" w:color="000001"/>
+              <w:insideH w:val="single" w:sz="8" w:space="0" w:color="000001"/>
+              <w:right w:val="single" w:sz="8" w:space="0" w:color="000001"/>
+              <w:insideV w:val="single" w:sz="8" w:space="0" w:color="000001"/>
+            </w:tcBorders>
+            <w:shd w:fill="FFFFFF" w:val="clear"/>
+            <w:tcMar>
+              <w:left w:w="70" w:type="dxa"/>
+            </w:tcMar>
+            <w:vAlign w:val="center"/>
           </w:tcPr>
           <w:p>
             <w:pPr>
@@ -707,52 +795,54 @@
         </w:tc>
         <w:tc>
           <w:tcPr>
-            <w:tcW w:w="1108" w:type="dxa"/>
-            <w:tcBorders>
-              <w:top w:val="single" w:sz="8" w:space="0" w:color="000001"/>
-              <w:left w:val="single" w:sz="8" w:space="0" w:color="000001"/>
-              <w:bottom w:val="single" w:sz="8" w:space="0" w:color="000001"/>
-              <w:insideH w:val="single" w:sz="8" w:space="0" w:color="000001"/>
-              <w:right w:val="single" w:sz="8" w:space="0" w:color="000001"/>
-              <w:insideV w:val="single" w:sz="8" w:space="0" w:color="000001"/>
-            </w:tcBorders>
-            <w:shd w:fill="FFFFFF" w:val="clear"/>
-            <w:tcMar>
-              <w:left w:w="80" w:type="dxa"/>
-            </w:tcMar>
-          </w:tcPr>
-          <w:p>
-            <w:pPr>
-              <w:pStyle w:val="Normal"/>
-              <w:keepNext/>
-              <w:keepLines w:val="false"/>
-              <w:widowControl w:val="false"/>
-              <w:spacing w:lineRule="auto" w:line="240" w:before="0" w:after="0"/>
-              <w:ind w:left="0" w:right="0" w:hanging="0"/>
-              <w:jc w:val="left"/>
-              <w:rPr/>
-            </w:pPr>
-            <w:r>
-              <w:rPr/>
-              <w:t>10.07.17</w:t>
-            </w:r>
-          </w:p>
-        </w:tc>
-        <w:tc>
-          <w:tcPr>
-            <w:tcW w:w="1805" w:type="dxa"/>
-            <w:tcBorders>
-              <w:top w:val="single" w:sz="8" w:space="0" w:color="000001"/>
-              <w:left w:val="single" w:sz="8" w:space="0" w:color="000001"/>
-              <w:bottom w:val="single" w:sz="8" w:space="0" w:color="000001"/>
-              <w:insideH w:val="single" w:sz="8" w:space="0" w:color="000001"/>
-              <w:right w:val="single" w:sz="8" w:space="0" w:color="000001"/>
-              <w:insideV w:val="single" w:sz="8" w:space="0" w:color="000001"/>
-            </w:tcBorders>
-            <w:shd w:fill="FFFFFF" w:val="clear"/>
-            <w:tcMar>
-              <w:left w:w="80" w:type="dxa"/>
-            </w:tcMar>
+            <w:tcW w:w="1149" w:type="dxa"/>
+            <w:tcBorders>
+              <w:top w:val="single" w:sz="8" w:space="0" w:color="000001"/>
+              <w:left w:val="single" w:sz="8" w:space="0" w:color="000001"/>
+              <w:bottom w:val="single" w:sz="8" w:space="0" w:color="000001"/>
+              <w:insideH w:val="single" w:sz="8" w:space="0" w:color="000001"/>
+              <w:right w:val="single" w:sz="8" w:space="0" w:color="000001"/>
+              <w:insideV w:val="single" w:sz="8" w:space="0" w:color="000001"/>
+            </w:tcBorders>
+            <w:shd w:fill="FFFFFF" w:val="clear"/>
+            <w:tcMar>
+              <w:left w:w="70" w:type="dxa"/>
+            </w:tcMar>
+            <w:vAlign w:val="center"/>
+          </w:tcPr>
+          <w:p>
+            <w:pPr>
+              <w:pStyle w:val="Normal"/>
+              <w:keepNext/>
+              <w:keepLines w:val="false"/>
+              <w:widowControl w:val="false"/>
+              <w:spacing w:lineRule="auto" w:line="240" w:before="0" w:after="0"/>
+              <w:ind w:left="0" w:right="0" w:hanging="0"/>
+              <w:jc w:val="left"/>
+              <w:rPr/>
+            </w:pPr>
+            <w:r>
+              <w:rPr/>
+              <w:t>20.06.17</w:t>
+            </w:r>
+          </w:p>
+        </w:tc>
+        <w:tc>
+          <w:tcPr>
+            <w:tcW w:w="1862" w:type="dxa"/>
+            <w:tcBorders>
+              <w:top w:val="single" w:sz="8" w:space="0" w:color="000001"/>
+              <w:left w:val="single" w:sz="8" w:space="0" w:color="000001"/>
+              <w:bottom w:val="single" w:sz="8" w:space="0" w:color="000001"/>
+              <w:insideH w:val="single" w:sz="8" w:space="0" w:color="000001"/>
+              <w:right w:val="single" w:sz="8" w:space="0" w:color="000001"/>
+              <w:insideV w:val="single" w:sz="8" w:space="0" w:color="000001"/>
+            </w:tcBorders>
+            <w:shd w:fill="FFFFFF" w:val="clear"/>
+            <w:tcMar>
+              <w:left w:w="70" w:type="dxa"/>
+            </w:tcMar>
+            <w:vAlign w:val="center"/>
           </w:tcPr>
           <w:p>
             <w:pPr>
@@ -777,52 +867,54 @@
         </w:trPr>
         <w:tc>
           <w:tcPr>
-            <w:tcW w:w="1199" w:type="dxa"/>
-            <w:tcBorders>
-              <w:top w:val="single" w:sz="8" w:space="0" w:color="000001"/>
-              <w:left w:val="single" w:sz="8" w:space="0" w:color="000001"/>
-              <w:bottom w:val="single" w:sz="8" w:space="0" w:color="000001"/>
-              <w:insideH w:val="single" w:sz="8" w:space="0" w:color="000001"/>
-              <w:right w:val="single" w:sz="8" w:space="0" w:color="000001"/>
-              <w:insideV w:val="single" w:sz="8" w:space="0" w:color="000001"/>
-            </w:tcBorders>
-            <w:shd w:fill="FFFFFF" w:val="clear"/>
-            <w:tcMar>
-              <w:left w:w="80" w:type="dxa"/>
-            </w:tcMar>
-          </w:tcPr>
-          <w:p>
-            <w:pPr>
-              <w:pStyle w:val="Normal"/>
-              <w:keepNext/>
-              <w:keepLines w:val="false"/>
-              <w:widowControl w:val="false"/>
-              <w:spacing w:lineRule="auto" w:line="240" w:before="0" w:after="0"/>
-              <w:ind w:left="0" w:right="0" w:hanging="0"/>
-              <w:jc w:val="left"/>
-              <w:rPr/>
-            </w:pPr>
-            <w:r>
-              <w:rPr/>
-              <w:t>Make like TESS</w:t>
-            </w:r>
-          </w:p>
-        </w:tc>
-        <w:tc>
-          <w:tcPr>
-            <w:tcW w:w="3673" w:type="dxa"/>
-            <w:tcBorders>
-              <w:top w:val="single" w:sz="8" w:space="0" w:color="000001"/>
-              <w:left w:val="single" w:sz="8" w:space="0" w:color="000001"/>
-              <w:bottom w:val="single" w:sz="8" w:space="0" w:color="000001"/>
-              <w:insideH w:val="single" w:sz="8" w:space="0" w:color="000001"/>
-              <w:right w:val="single" w:sz="8" w:space="0" w:color="000001"/>
-              <w:insideV w:val="single" w:sz="8" w:space="0" w:color="000001"/>
-            </w:tcBorders>
-            <w:shd w:fill="FFFFFF" w:val="clear"/>
-            <w:tcMar>
-              <w:left w:w="80" w:type="dxa"/>
-            </w:tcMar>
+            <w:tcW w:w="1920" w:type="dxa"/>
+            <w:tcBorders>
+              <w:top w:val="single" w:sz="8" w:space="0" w:color="000001"/>
+              <w:left w:val="single" w:sz="8" w:space="0" w:color="000001"/>
+              <w:bottom w:val="single" w:sz="8" w:space="0" w:color="000001"/>
+              <w:insideH w:val="single" w:sz="8" w:space="0" w:color="000001"/>
+              <w:right w:val="single" w:sz="8" w:space="0" w:color="000001"/>
+              <w:insideV w:val="single" w:sz="8" w:space="0" w:color="000001"/>
+            </w:tcBorders>
+            <w:shd w:fill="FFFFFF" w:val="clear"/>
+            <w:tcMar>
+              <w:left w:w="70" w:type="dxa"/>
+            </w:tcMar>
+            <w:vAlign w:val="center"/>
+          </w:tcPr>
+          <w:p>
+            <w:pPr>
+              <w:pStyle w:val="Normal"/>
+              <w:keepNext/>
+              <w:keepLines w:val="false"/>
+              <w:widowControl w:val="false"/>
+              <w:spacing w:lineRule="auto" w:line="240" w:before="0" w:after="0"/>
+              <w:ind w:left="0" w:right="0" w:hanging="0"/>
+              <w:jc w:val="left"/>
+              <w:rPr/>
+            </w:pPr>
+            <w:r>
+              <w:rPr/>
+              <w:t>2. Make like TESS</w:t>
+            </w:r>
+          </w:p>
+        </w:tc>
+        <w:tc>
+          <w:tcPr>
+            <w:tcW w:w="2928" w:type="dxa"/>
+            <w:tcBorders>
+              <w:top w:val="single" w:sz="8" w:space="0" w:color="000001"/>
+              <w:left w:val="single" w:sz="8" w:space="0" w:color="000001"/>
+              <w:bottom w:val="single" w:sz="8" w:space="0" w:color="000001"/>
+              <w:insideH w:val="single" w:sz="8" w:space="0" w:color="000001"/>
+              <w:right w:val="single" w:sz="8" w:space="0" w:color="000001"/>
+              <w:insideV w:val="single" w:sz="8" w:space="0" w:color="000001"/>
+            </w:tcBorders>
+            <w:shd w:fill="FFFFFF" w:val="clear"/>
+            <w:tcMar>
+              <w:left w:w="70" w:type="dxa"/>
+            </w:tcMar>
+            <w:vAlign w:val="center"/>
           </w:tcPr>
           <w:p>
             <w:pPr>
@@ -843,85 +935,88 @@
         </w:tc>
         <w:tc>
           <w:tcPr>
-            <w:tcW w:w="1125" w:type="dxa"/>
-            <w:tcBorders>
-              <w:top w:val="single" w:sz="8" w:space="0" w:color="000001"/>
-              <w:left w:val="single" w:sz="8" w:space="0" w:color="000001"/>
-              <w:bottom w:val="single" w:sz="8" w:space="0" w:color="000001"/>
-              <w:insideH w:val="single" w:sz="8" w:space="0" w:color="000001"/>
-              <w:right w:val="single" w:sz="8" w:space="0" w:color="000001"/>
-              <w:insideV w:val="single" w:sz="8" w:space="0" w:color="000001"/>
-            </w:tcBorders>
-            <w:shd w:fill="FFFFFF" w:val="clear"/>
-            <w:tcMar>
-              <w:left w:w="80" w:type="dxa"/>
-            </w:tcMar>
-          </w:tcPr>
-          <w:p>
-            <w:pPr>
-              <w:pStyle w:val="Normal"/>
-              <w:keepNext/>
-              <w:keepLines w:val="false"/>
-              <w:widowControl w:val="false"/>
-              <w:spacing w:lineRule="auto" w:line="240" w:before="0" w:after="0"/>
-              <w:ind w:left="0" w:right="0" w:hanging="0"/>
-              <w:jc w:val="left"/>
-              <w:rPr/>
-            </w:pPr>
-            <w:r>
-              <w:rPr/>
-              <w:t>10.07.17</w:t>
-            </w:r>
-          </w:p>
-        </w:tc>
-        <w:tc>
-          <w:tcPr>
-            <w:tcW w:w="1108" w:type="dxa"/>
-            <w:tcBorders>
-              <w:top w:val="single" w:sz="8" w:space="0" w:color="000001"/>
-              <w:left w:val="single" w:sz="8" w:space="0" w:color="000001"/>
-              <w:bottom w:val="single" w:sz="8" w:space="0" w:color="000001"/>
-              <w:insideH w:val="single" w:sz="8" w:space="0" w:color="000001"/>
-              <w:right w:val="single" w:sz="8" w:space="0" w:color="000001"/>
-              <w:insideV w:val="single" w:sz="8" w:space="0" w:color="000001"/>
-            </w:tcBorders>
-            <w:shd w:fill="FFFFFF" w:val="clear"/>
-            <w:tcMar>
-              <w:left w:w="80" w:type="dxa"/>
-            </w:tcMar>
-          </w:tcPr>
-          <w:p>
-            <w:pPr>
-              <w:pStyle w:val="Normal"/>
-              <w:keepNext/>
-              <w:keepLines w:val="false"/>
-              <w:widowControl w:val="false"/>
-              <w:spacing w:lineRule="auto" w:line="240" w:before="0" w:after="0"/>
-              <w:ind w:left="0" w:right="0" w:hanging="0"/>
-              <w:jc w:val="left"/>
-              <w:rPr/>
-            </w:pPr>
-            <w:r>
-              <w:rPr/>
-              <w:t>01.10.17</w:t>
-            </w:r>
-          </w:p>
-        </w:tc>
-        <w:tc>
-          <w:tcPr>
-            <w:tcW w:w="1805" w:type="dxa"/>
-            <w:tcBorders>
-              <w:top w:val="single" w:sz="8" w:space="0" w:color="000001"/>
-              <w:left w:val="single" w:sz="8" w:space="0" w:color="000001"/>
-              <w:bottom w:val="single" w:sz="8" w:space="0" w:color="000001"/>
-              <w:insideH w:val="single" w:sz="8" w:space="0" w:color="000001"/>
-              <w:right w:val="single" w:sz="8" w:space="0" w:color="000001"/>
-              <w:insideV w:val="single" w:sz="8" w:space="0" w:color="000001"/>
-            </w:tcBorders>
-            <w:shd w:fill="FFFFFF" w:val="clear"/>
-            <w:tcMar>
-              <w:left w:w="80" w:type="dxa"/>
-            </w:tcMar>
+            <w:tcW w:w="1168" w:type="dxa"/>
+            <w:tcBorders>
+              <w:top w:val="single" w:sz="8" w:space="0" w:color="000001"/>
+              <w:left w:val="single" w:sz="8" w:space="0" w:color="000001"/>
+              <w:bottom w:val="single" w:sz="8" w:space="0" w:color="000001"/>
+              <w:insideH w:val="single" w:sz="8" w:space="0" w:color="000001"/>
+              <w:right w:val="single" w:sz="8" w:space="0" w:color="000001"/>
+              <w:insideV w:val="single" w:sz="8" w:space="0" w:color="000001"/>
+            </w:tcBorders>
+            <w:shd w:fill="FFFFFF" w:val="clear"/>
+            <w:tcMar>
+              <w:left w:w="70" w:type="dxa"/>
+            </w:tcMar>
+            <w:vAlign w:val="center"/>
+          </w:tcPr>
+          <w:p>
+            <w:pPr>
+              <w:pStyle w:val="Normal"/>
+              <w:keepNext/>
+              <w:keepLines w:val="false"/>
+              <w:widowControl w:val="false"/>
+              <w:spacing w:lineRule="auto" w:line="240" w:before="0" w:after="0"/>
+              <w:ind w:left="0" w:right="0" w:hanging="0"/>
+              <w:jc w:val="left"/>
+              <w:rPr/>
+            </w:pPr>
+            <w:r>
+              <w:rPr/>
+              <w:t>20.06.17</w:t>
+            </w:r>
+          </w:p>
+        </w:tc>
+        <w:tc>
+          <w:tcPr>
+            <w:tcW w:w="1149" w:type="dxa"/>
+            <w:tcBorders>
+              <w:top w:val="single" w:sz="8" w:space="0" w:color="000001"/>
+              <w:left w:val="single" w:sz="8" w:space="0" w:color="000001"/>
+              <w:bottom w:val="single" w:sz="8" w:space="0" w:color="000001"/>
+              <w:insideH w:val="single" w:sz="8" w:space="0" w:color="000001"/>
+              <w:right w:val="single" w:sz="8" w:space="0" w:color="000001"/>
+              <w:insideV w:val="single" w:sz="8" w:space="0" w:color="000001"/>
+            </w:tcBorders>
+            <w:shd w:fill="FFFFFF" w:val="clear"/>
+            <w:tcMar>
+              <w:left w:w="70" w:type="dxa"/>
+            </w:tcMar>
+            <w:vAlign w:val="center"/>
+          </w:tcPr>
+          <w:p>
+            <w:pPr>
+              <w:pStyle w:val="Normal"/>
+              <w:keepNext/>
+              <w:keepLines w:val="false"/>
+              <w:widowControl w:val="false"/>
+              <w:spacing w:lineRule="auto" w:line="240" w:before="0" w:after="0"/>
+              <w:ind w:left="0" w:right="0" w:hanging="0"/>
+              <w:jc w:val="left"/>
+              <w:rPr/>
+            </w:pPr>
+            <w:r>
+              <w:rPr/>
+              <w:t>10.08.17</w:t>
+            </w:r>
+          </w:p>
+        </w:tc>
+        <w:tc>
+          <w:tcPr>
+            <w:tcW w:w="1862" w:type="dxa"/>
+            <w:tcBorders>
+              <w:top w:val="single" w:sz="8" w:space="0" w:color="000001"/>
+              <w:left w:val="single" w:sz="8" w:space="0" w:color="000001"/>
+              <w:bottom w:val="single" w:sz="8" w:space="0" w:color="000001"/>
+              <w:insideH w:val="single" w:sz="8" w:space="0" w:color="000001"/>
+              <w:right w:val="single" w:sz="8" w:space="0" w:color="000001"/>
+              <w:insideV w:val="single" w:sz="8" w:space="0" w:color="000001"/>
+            </w:tcBorders>
+            <w:shd w:fill="FFFFFF" w:val="clear"/>
+            <w:tcMar>
+              <w:left w:w="70" w:type="dxa"/>
+            </w:tcMar>
+            <w:vAlign w:val="center"/>
           </w:tcPr>
           <w:p>
             <w:pPr>
@@ -946,52 +1041,54 @@
         </w:trPr>
         <w:tc>
           <w:tcPr>
-            <w:tcW w:w="1199" w:type="dxa"/>
-            <w:tcBorders>
-              <w:top w:val="single" w:sz="8" w:space="0" w:color="000001"/>
-              <w:left w:val="single" w:sz="8" w:space="0" w:color="000001"/>
-              <w:bottom w:val="single" w:sz="8" w:space="0" w:color="000001"/>
-              <w:insideH w:val="single" w:sz="8" w:space="0" w:color="000001"/>
-              <w:right w:val="single" w:sz="8" w:space="0" w:color="000001"/>
-              <w:insideV w:val="single" w:sz="8" w:space="0" w:color="000001"/>
-            </w:tcBorders>
-            <w:shd w:fill="FFFFFF" w:val="clear"/>
-            <w:tcMar>
-              <w:left w:w="80" w:type="dxa"/>
-            </w:tcMar>
-          </w:tcPr>
-          <w:p>
-            <w:pPr>
-              <w:pStyle w:val="Normal"/>
-              <w:keepNext/>
-              <w:keepLines w:val="false"/>
-              <w:widowControl w:val="false"/>
-              <w:spacing w:lineRule="auto" w:line="240" w:before="0" w:after="0"/>
-              <w:ind w:left="0" w:right="0" w:hanging="0"/>
-              <w:jc w:val="left"/>
-              <w:rPr/>
-            </w:pPr>
-            <w:r>
-              <w:rPr/>
-              <w:t>Detection test</w:t>
-            </w:r>
-          </w:p>
-        </w:tc>
-        <w:tc>
-          <w:tcPr>
-            <w:tcW w:w="3673" w:type="dxa"/>
-            <w:tcBorders>
-              <w:top w:val="single" w:sz="8" w:space="0" w:color="000001"/>
-              <w:left w:val="single" w:sz="8" w:space="0" w:color="000001"/>
-              <w:bottom w:val="single" w:sz="8" w:space="0" w:color="000001"/>
-              <w:insideH w:val="single" w:sz="8" w:space="0" w:color="000001"/>
-              <w:right w:val="single" w:sz="8" w:space="0" w:color="000001"/>
-              <w:insideV w:val="single" w:sz="8" w:space="0" w:color="000001"/>
-            </w:tcBorders>
-            <w:shd w:fill="FFFFFF" w:val="clear"/>
-            <w:tcMar>
-              <w:left w:w="80" w:type="dxa"/>
-            </w:tcMar>
+            <w:tcW w:w="1920" w:type="dxa"/>
+            <w:tcBorders>
+              <w:top w:val="single" w:sz="8" w:space="0" w:color="000001"/>
+              <w:left w:val="single" w:sz="8" w:space="0" w:color="000001"/>
+              <w:bottom w:val="single" w:sz="8" w:space="0" w:color="000001"/>
+              <w:insideH w:val="single" w:sz="8" w:space="0" w:color="000001"/>
+              <w:right w:val="single" w:sz="8" w:space="0" w:color="000001"/>
+              <w:insideV w:val="single" w:sz="8" w:space="0" w:color="000001"/>
+            </w:tcBorders>
+            <w:shd w:fill="FFFFFF" w:val="clear"/>
+            <w:tcMar>
+              <w:left w:w="70" w:type="dxa"/>
+            </w:tcMar>
+            <w:vAlign w:val="center"/>
+          </w:tcPr>
+          <w:p>
+            <w:pPr>
+              <w:pStyle w:val="Normal"/>
+              <w:keepNext/>
+              <w:keepLines w:val="false"/>
+              <w:widowControl w:val="false"/>
+              <w:spacing w:lineRule="auto" w:line="240" w:before="0" w:after="0"/>
+              <w:ind w:left="0" w:right="0" w:hanging="0"/>
+              <w:jc w:val="left"/>
+              <w:rPr/>
+            </w:pPr>
+            <w:r>
+              <w:rPr/>
+              <w:t>3. Detection test</w:t>
+            </w:r>
+          </w:p>
+        </w:tc>
+        <w:tc>
+          <w:tcPr>
+            <w:tcW w:w="2928" w:type="dxa"/>
+            <w:tcBorders>
+              <w:top w:val="single" w:sz="8" w:space="0" w:color="000001"/>
+              <w:left w:val="single" w:sz="8" w:space="0" w:color="000001"/>
+              <w:bottom w:val="single" w:sz="8" w:space="0" w:color="000001"/>
+              <w:insideH w:val="single" w:sz="8" w:space="0" w:color="000001"/>
+              <w:right w:val="single" w:sz="8" w:space="0" w:color="000001"/>
+              <w:insideV w:val="single" w:sz="8" w:space="0" w:color="000001"/>
+            </w:tcBorders>
+            <w:shd w:fill="FFFFFF" w:val="clear"/>
+            <w:tcMar>
+              <w:left w:w="70" w:type="dxa"/>
+            </w:tcMar>
+            <w:vAlign w:val="center"/>
           </w:tcPr>
           <w:p>
             <w:pPr>
@@ -1012,85 +1109,88 @@
         </w:tc>
         <w:tc>
           <w:tcPr>
-            <w:tcW w:w="1125" w:type="dxa"/>
-            <w:tcBorders>
-              <w:top w:val="single" w:sz="8" w:space="0" w:color="000001"/>
-              <w:left w:val="single" w:sz="8" w:space="0" w:color="000001"/>
-              <w:bottom w:val="single" w:sz="8" w:space="0" w:color="000001"/>
-              <w:insideH w:val="single" w:sz="8" w:space="0" w:color="000001"/>
-              <w:right w:val="single" w:sz="8" w:space="0" w:color="000001"/>
-              <w:insideV w:val="single" w:sz="8" w:space="0" w:color="000001"/>
-            </w:tcBorders>
-            <w:shd w:fill="FFFFFF" w:val="clear"/>
-            <w:tcMar>
-              <w:left w:w="80" w:type="dxa"/>
-            </w:tcMar>
-          </w:tcPr>
-          <w:p>
-            <w:pPr>
-              <w:pStyle w:val="Normal"/>
-              <w:keepNext/>
-              <w:keepLines w:val="false"/>
-              <w:widowControl w:val="false"/>
-              <w:spacing w:lineRule="auto" w:line="240" w:before="0" w:after="0"/>
-              <w:ind w:left="0" w:right="0" w:hanging="0"/>
-              <w:jc w:val="left"/>
-              <w:rPr/>
-            </w:pPr>
-            <w:r>
-              <w:rPr/>
-              <w:t>01.10.17</w:t>
-            </w:r>
-          </w:p>
-        </w:tc>
-        <w:tc>
-          <w:tcPr>
-            <w:tcW w:w="1108" w:type="dxa"/>
-            <w:tcBorders>
-              <w:top w:val="single" w:sz="8" w:space="0" w:color="000001"/>
-              <w:left w:val="single" w:sz="8" w:space="0" w:color="000001"/>
-              <w:bottom w:val="single" w:sz="8" w:space="0" w:color="000001"/>
-              <w:insideH w:val="single" w:sz="8" w:space="0" w:color="000001"/>
-              <w:right w:val="single" w:sz="8" w:space="0" w:color="000001"/>
-              <w:insideV w:val="single" w:sz="8" w:space="0" w:color="000001"/>
-            </w:tcBorders>
-            <w:shd w:fill="FFFFFF" w:val="clear"/>
-            <w:tcMar>
-              <w:left w:w="80" w:type="dxa"/>
-            </w:tcMar>
-          </w:tcPr>
-          <w:p>
-            <w:pPr>
-              <w:pStyle w:val="Normal"/>
-              <w:keepNext/>
-              <w:keepLines w:val="false"/>
-              <w:widowControl w:val="false"/>
-              <w:spacing w:lineRule="auto" w:line="240" w:before="0" w:after="0"/>
-              <w:ind w:left="0" w:right="0" w:hanging="0"/>
-              <w:jc w:val="left"/>
-              <w:rPr/>
-            </w:pPr>
-            <w:r>
-              <w:rPr/>
-              <w:t>01.11.17</w:t>
-            </w:r>
-          </w:p>
-        </w:tc>
-        <w:tc>
-          <w:tcPr>
-            <w:tcW w:w="1805" w:type="dxa"/>
-            <w:tcBorders>
-              <w:top w:val="single" w:sz="8" w:space="0" w:color="000001"/>
-              <w:left w:val="single" w:sz="8" w:space="0" w:color="000001"/>
-              <w:bottom w:val="single" w:sz="8" w:space="0" w:color="000001"/>
-              <w:insideH w:val="single" w:sz="8" w:space="0" w:color="000001"/>
-              <w:right w:val="single" w:sz="8" w:space="0" w:color="000001"/>
-              <w:insideV w:val="single" w:sz="8" w:space="0" w:color="000001"/>
-            </w:tcBorders>
-            <w:shd w:fill="FFFFFF" w:val="clear"/>
-            <w:tcMar>
-              <w:left w:w="80" w:type="dxa"/>
-            </w:tcMar>
+            <w:tcW w:w="1168" w:type="dxa"/>
+            <w:tcBorders>
+              <w:top w:val="single" w:sz="8" w:space="0" w:color="000001"/>
+              <w:left w:val="single" w:sz="8" w:space="0" w:color="000001"/>
+              <w:bottom w:val="single" w:sz="8" w:space="0" w:color="000001"/>
+              <w:insideH w:val="single" w:sz="8" w:space="0" w:color="000001"/>
+              <w:right w:val="single" w:sz="8" w:space="0" w:color="000001"/>
+              <w:insideV w:val="single" w:sz="8" w:space="0" w:color="000001"/>
+            </w:tcBorders>
+            <w:shd w:fill="FFFFFF" w:val="clear"/>
+            <w:tcMar>
+              <w:left w:w="70" w:type="dxa"/>
+            </w:tcMar>
+            <w:vAlign w:val="center"/>
+          </w:tcPr>
+          <w:p>
+            <w:pPr>
+              <w:pStyle w:val="Normal"/>
+              <w:keepNext/>
+              <w:keepLines w:val="false"/>
+              <w:widowControl w:val="false"/>
+              <w:spacing w:lineRule="auto" w:line="240" w:before="0" w:after="0"/>
+              <w:ind w:left="0" w:right="0" w:hanging="0"/>
+              <w:jc w:val="left"/>
+              <w:rPr/>
+            </w:pPr>
+            <w:r>
+              <w:rPr/>
+              <w:t>10.08.17</w:t>
+            </w:r>
+          </w:p>
+        </w:tc>
+        <w:tc>
+          <w:tcPr>
+            <w:tcW w:w="1149" w:type="dxa"/>
+            <w:tcBorders>
+              <w:top w:val="single" w:sz="8" w:space="0" w:color="000001"/>
+              <w:left w:val="single" w:sz="8" w:space="0" w:color="000001"/>
+              <w:bottom w:val="single" w:sz="8" w:space="0" w:color="000001"/>
+              <w:insideH w:val="single" w:sz="8" w:space="0" w:color="000001"/>
+              <w:right w:val="single" w:sz="8" w:space="0" w:color="000001"/>
+              <w:insideV w:val="single" w:sz="8" w:space="0" w:color="000001"/>
+            </w:tcBorders>
+            <w:shd w:fill="FFFFFF" w:val="clear"/>
+            <w:tcMar>
+              <w:left w:w="70" w:type="dxa"/>
+            </w:tcMar>
+            <w:vAlign w:val="center"/>
+          </w:tcPr>
+          <w:p>
+            <w:pPr>
+              <w:pStyle w:val="Normal"/>
+              <w:keepNext/>
+              <w:keepLines w:val="false"/>
+              <w:widowControl w:val="false"/>
+              <w:spacing w:lineRule="auto" w:line="240" w:before="0" w:after="0"/>
+              <w:ind w:left="0" w:right="0" w:hanging="0"/>
+              <w:jc w:val="left"/>
+              <w:rPr/>
+            </w:pPr>
+            <w:r>
+              <w:rPr/>
+              <w:t>10.09.17</w:t>
+            </w:r>
+          </w:p>
+        </w:tc>
+        <w:tc>
+          <w:tcPr>
+            <w:tcW w:w="1862" w:type="dxa"/>
+            <w:tcBorders>
+              <w:top w:val="single" w:sz="8" w:space="0" w:color="000001"/>
+              <w:left w:val="single" w:sz="8" w:space="0" w:color="000001"/>
+              <w:bottom w:val="single" w:sz="8" w:space="0" w:color="000001"/>
+              <w:insideH w:val="single" w:sz="8" w:space="0" w:color="000001"/>
+              <w:right w:val="single" w:sz="8" w:space="0" w:color="000001"/>
+              <w:insideV w:val="single" w:sz="8" w:space="0" w:color="000001"/>
+            </w:tcBorders>
+            <w:shd w:fill="FFFFFF" w:val="clear"/>
+            <w:tcMar>
+              <w:left w:w="70" w:type="dxa"/>
+            </w:tcMar>
+            <w:vAlign w:val="center"/>
           </w:tcPr>
           <w:p>
             <w:pPr>
@@ -1115,160 +1215,335 @@
         </w:trPr>
         <w:tc>
           <w:tcPr>
-            <w:tcW w:w="1199" w:type="dxa"/>
-            <w:tcBorders>
-              <w:top w:val="single" w:sz="8" w:space="0" w:color="000001"/>
-              <w:left w:val="single" w:sz="8" w:space="0" w:color="000001"/>
-              <w:bottom w:val="single" w:sz="8" w:space="0" w:color="000001"/>
-              <w:insideH w:val="single" w:sz="8" w:space="0" w:color="000001"/>
-              <w:right w:val="single" w:sz="8" w:space="0" w:color="000001"/>
-              <w:insideV w:val="single" w:sz="8" w:space="0" w:color="000001"/>
-            </w:tcBorders>
-            <w:shd w:fill="FFFFFF" w:val="clear"/>
-            <w:tcMar>
-              <w:left w:w="80" w:type="dxa"/>
-            </w:tcMar>
-          </w:tcPr>
-          <w:p>
-            <w:pPr>
-              <w:pStyle w:val="Normal"/>
-              <w:keepNext/>
-              <w:keepLines w:val="false"/>
-              <w:widowControl w:val="false"/>
-              <w:spacing w:lineRule="auto" w:line="240" w:before="0" w:after="0"/>
-              <w:ind w:left="0" w:right="0" w:hanging="0"/>
-              <w:jc w:val="left"/>
-              <w:rPr/>
-            </w:pPr>
-            <w:r>
-              <w:rPr/>
-              <w:t>Code to run it all</w:t>
-            </w:r>
-          </w:p>
-        </w:tc>
-        <w:tc>
-          <w:tcPr>
-            <w:tcW w:w="3673" w:type="dxa"/>
-            <w:tcBorders>
-              <w:top w:val="single" w:sz="8" w:space="0" w:color="000001"/>
-              <w:left w:val="single" w:sz="8" w:space="0" w:color="000001"/>
-              <w:bottom w:val="single" w:sz="8" w:space="0" w:color="000001"/>
-              <w:insideH w:val="single" w:sz="8" w:space="0" w:color="000001"/>
-              <w:right w:val="single" w:sz="8" w:space="0" w:color="000001"/>
-              <w:insideV w:val="single" w:sz="8" w:space="0" w:color="000001"/>
-            </w:tcBorders>
-            <w:shd w:fill="FFFFFF" w:val="clear"/>
-            <w:tcMar>
-              <w:left w:w="80" w:type="dxa"/>
-            </w:tcMar>
-          </w:tcPr>
-          <w:p>
-            <w:pPr>
-              <w:pStyle w:val="Normal"/>
-              <w:keepNext/>
-              <w:keepLines w:val="false"/>
-              <w:widowControl w:val="false"/>
-              <w:spacing w:lineRule="auto" w:line="240" w:before="0" w:after="0"/>
-              <w:ind w:left="0" w:right="0" w:hanging="0"/>
-              <w:jc w:val="left"/>
-              <w:rPr/>
-            </w:pPr>
-            <w:r>
-              <w:rPr/>
-              <w:t>Put the pieces together</w:t>
-            </w:r>
-          </w:p>
-        </w:tc>
-        <w:tc>
-          <w:tcPr>
-            <w:tcW w:w="1125" w:type="dxa"/>
-            <w:tcBorders>
-              <w:top w:val="single" w:sz="8" w:space="0" w:color="000001"/>
-              <w:left w:val="single" w:sz="8" w:space="0" w:color="000001"/>
-              <w:bottom w:val="single" w:sz="8" w:space="0" w:color="000001"/>
-              <w:insideH w:val="single" w:sz="8" w:space="0" w:color="000001"/>
-              <w:right w:val="single" w:sz="8" w:space="0" w:color="000001"/>
-              <w:insideV w:val="single" w:sz="8" w:space="0" w:color="000001"/>
-            </w:tcBorders>
-            <w:shd w:fill="FFFFFF" w:val="clear"/>
-            <w:tcMar>
-              <w:left w:w="80" w:type="dxa"/>
-            </w:tcMar>
-          </w:tcPr>
-          <w:p>
-            <w:pPr>
-              <w:pStyle w:val="Normal"/>
-              <w:keepNext/>
-              <w:keepLines w:val="false"/>
-              <w:widowControl w:val="false"/>
-              <w:spacing w:lineRule="auto" w:line="240" w:before="0" w:after="0"/>
-              <w:ind w:left="0" w:right="0" w:hanging="0"/>
-              <w:jc w:val="left"/>
-              <w:rPr/>
-            </w:pPr>
-            <w:r>
-              <w:rPr/>
-              <w:t>01.11.17</w:t>
-            </w:r>
-          </w:p>
-        </w:tc>
-        <w:tc>
-          <w:tcPr>
-            <w:tcW w:w="1108" w:type="dxa"/>
-            <w:tcBorders>
-              <w:top w:val="single" w:sz="8" w:space="0" w:color="000001"/>
-              <w:left w:val="single" w:sz="8" w:space="0" w:color="000001"/>
-              <w:bottom w:val="single" w:sz="8" w:space="0" w:color="000001"/>
-              <w:insideH w:val="single" w:sz="8" w:space="0" w:color="000001"/>
-              <w:right w:val="single" w:sz="8" w:space="0" w:color="000001"/>
-              <w:insideV w:val="single" w:sz="8" w:space="0" w:color="000001"/>
-            </w:tcBorders>
-            <w:shd w:fill="FFFFFF" w:val="clear"/>
-            <w:tcMar>
-              <w:left w:w="80" w:type="dxa"/>
-            </w:tcMar>
-          </w:tcPr>
-          <w:p>
-            <w:pPr>
-              <w:pStyle w:val="Normal"/>
-              <w:keepNext/>
-              <w:keepLines w:val="false"/>
-              <w:widowControl w:val="false"/>
-              <w:spacing w:lineRule="auto" w:line="240" w:before="0" w:after="0"/>
-              <w:ind w:left="0" w:right="0" w:hanging="0"/>
-              <w:jc w:val="left"/>
-              <w:rPr/>
-            </w:pPr>
-            <w:r>
-              <w:rPr/>
-              <w:t>01.12.17</w:t>
-            </w:r>
-          </w:p>
-        </w:tc>
-        <w:tc>
-          <w:tcPr>
-            <w:tcW w:w="1805" w:type="dxa"/>
-            <w:tcBorders>
-              <w:top w:val="single" w:sz="8" w:space="0" w:color="000001"/>
-              <w:left w:val="single" w:sz="8" w:space="0" w:color="000001"/>
-              <w:bottom w:val="single" w:sz="8" w:space="0" w:color="000001"/>
-              <w:insideH w:val="single" w:sz="8" w:space="0" w:color="000001"/>
-              <w:right w:val="single" w:sz="8" w:space="0" w:color="000001"/>
-              <w:insideV w:val="single" w:sz="8" w:space="0" w:color="000001"/>
-            </w:tcBorders>
-            <w:shd w:fill="FFFFFF" w:val="clear"/>
-            <w:tcMar>
-              <w:left w:w="80" w:type="dxa"/>
-            </w:tcMar>
-          </w:tcPr>
-          <w:p>
-            <w:pPr>
-              <w:pStyle w:val="Normal"/>
-              <w:keepNext/>
-              <w:keepLines w:val="false"/>
-              <w:widowControl w:val="false"/>
-              <w:spacing w:lineRule="auto" w:line="240" w:before="0" w:after="0"/>
-              <w:ind w:left="0" w:right="0" w:hanging="0"/>
+            <w:tcW w:w="1920" w:type="dxa"/>
+            <w:tcBorders>
+              <w:top w:val="single" w:sz="8" w:space="0" w:color="000001"/>
+              <w:left w:val="single" w:sz="8" w:space="0" w:color="000001"/>
+              <w:bottom w:val="single" w:sz="8" w:space="0" w:color="000001"/>
+              <w:insideH w:val="single" w:sz="8" w:space="0" w:color="000001"/>
+              <w:right w:val="single" w:sz="8" w:space="0" w:color="000001"/>
+              <w:insideV w:val="single" w:sz="8" w:space="0" w:color="000001"/>
+            </w:tcBorders>
+            <w:shd w:fill="FFFFFF" w:val="clear"/>
+            <w:tcMar>
+              <w:left w:w="70" w:type="dxa"/>
+            </w:tcMar>
+            <w:vAlign w:val="center"/>
+          </w:tcPr>
+          <w:p>
+            <w:pPr>
+              <w:pStyle w:val="TableContents"/>
+              <w:bidi w:val="0"/>
+              <w:spacing w:lineRule="auto" w:line="288" w:before="0" w:after="0"/>
+              <w:jc w:val="left"/>
+              <w:rPr/>
+            </w:pPr>
+            <w:r>
+              <w:rPr/>
+              <w:t> </w:t>
+            </w:r>
+            <w:r>
+              <w:rPr/>
+              <w:t>4. Parameters-to-Pdet</w:t>
+            </w:r>
+          </w:p>
+        </w:tc>
+        <w:tc>
+          <w:tcPr>
+            <w:tcW w:w="2928" w:type="dxa"/>
+            <w:tcBorders>
+              <w:top w:val="single" w:sz="8" w:space="0" w:color="000001"/>
+              <w:left w:val="single" w:sz="8" w:space="0" w:color="000001"/>
+              <w:bottom w:val="single" w:sz="8" w:space="0" w:color="000001"/>
+              <w:insideH w:val="single" w:sz="8" w:space="0" w:color="000001"/>
+              <w:right w:val="single" w:sz="8" w:space="0" w:color="000001"/>
+              <w:insideV w:val="single" w:sz="8" w:space="0" w:color="000001"/>
+            </w:tcBorders>
+            <w:shd w:fill="FFFFFF" w:val="clear"/>
+            <w:tcMar>
+              <w:left w:w="70" w:type="dxa"/>
+            </w:tcMar>
+            <w:vAlign w:val="center"/>
+          </w:tcPr>
+          <w:p>
+            <w:pPr>
+              <w:pStyle w:val="TableContents"/>
+              <w:bidi w:val="0"/>
+              <w:spacing w:lineRule="auto" w:line="288" w:before="0" w:after="0"/>
+              <w:jc w:val="left"/>
+              <w:rPr/>
+            </w:pPr>
+            <w:r>
+              <w:rPr/>
+              <w:t> </w:t>
+            </w:r>
+            <w:r>
+              <w:rPr/>
+              <w:t>Create a polynomial/data cube/KDE to estimate Pdet from numax, dnu, Tmag</w:t>
+            </w:r>
+          </w:p>
+        </w:tc>
+        <w:tc>
+          <w:tcPr>
+            <w:tcW w:w="1168" w:type="dxa"/>
+            <w:tcBorders>
+              <w:top w:val="single" w:sz="8" w:space="0" w:color="000001"/>
+              <w:left w:val="single" w:sz="8" w:space="0" w:color="000001"/>
+              <w:bottom w:val="single" w:sz="8" w:space="0" w:color="000001"/>
+              <w:insideH w:val="single" w:sz="8" w:space="0" w:color="000001"/>
+              <w:right w:val="single" w:sz="8" w:space="0" w:color="000001"/>
+              <w:insideV w:val="single" w:sz="8" w:space="0" w:color="000001"/>
+            </w:tcBorders>
+            <w:shd w:fill="FFFFFF" w:val="clear"/>
+            <w:tcMar>
+              <w:left w:w="70" w:type="dxa"/>
+            </w:tcMar>
+            <w:vAlign w:val="center"/>
+          </w:tcPr>
+          <w:p>
+            <w:pPr>
+              <w:pStyle w:val="TableContents"/>
+              <w:bidi w:val="0"/>
+              <w:spacing w:lineRule="auto" w:line="288" w:before="0" w:after="0"/>
+              <w:jc w:val="left"/>
+              <w:rPr/>
+            </w:pPr>
+            <w:r>
+              <w:rPr/>
+              <w:t> </w:t>
+            </w:r>
+            <w:r>
+              <w:rPr/>
+              <w:t>10.09.17</w:t>
+            </w:r>
+          </w:p>
+        </w:tc>
+        <w:tc>
+          <w:tcPr>
+            <w:tcW w:w="1149" w:type="dxa"/>
+            <w:tcBorders>
+              <w:top w:val="single" w:sz="8" w:space="0" w:color="000001"/>
+              <w:left w:val="single" w:sz="8" w:space="0" w:color="000001"/>
+              <w:bottom w:val="single" w:sz="8" w:space="0" w:color="000001"/>
+              <w:insideH w:val="single" w:sz="8" w:space="0" w:color="000001"/>
+              <w:right w:val="single" w:sz="8" w:space="0" w:color="000001"/>
+              <w:insideV w:val="single" w:sz="8" w:space="0" w:color="000001"/>
+            </w:tcBorders>
+            <w:shd w:fill="FFFFFF" w:val="clear"/>
+            <w:tcMar>
+              <w:left w:w="70" w:type="dxa"/>
+            </w:tcMar>
+            <w:vAlign w:val="center"/>
+          </w:tcPr>
+          <w:p>
+            <w:pPr>
+              <w:pStyle w:val="TableContents"/>
+              <w:bidi w:val="0"/>
+              <w:spacing w:lineRule="auto" w:line="288" w:before="0" w:after="0"/>
+              <w:jc w:val="left"/>
+              <w:rPr/>
+            </w:pPr>
+            <w:r>
+              <w:rPr/>
+              <w:t>10.10.17 </w:t>
+            </w:r>
+          </w:p>
+        </w:tc>
+        <w:tc>
+          <w:tcPr>
+            <w:tcW w:w="1862" w:type="dxa"/>
+            <w:tcBorders>
+              <w:top w:val="single" w:sz="8" w:space="0" w:color="000001"/>
+              <w:left w:val="single" w:sz="8" w:space="0" w:color="000001"/>
+              <w:bottom w:val="single" w:sz="8" w:space="0" w:color="000001"/>
+              <w:insideH w:val="single" w:sz="8" w:space="0" w:color="000001"/>
+              <w:right w:val="single" w:sz="8" w:space="0" w:color="000001"/>
+              <w:insideV w:val="single" w:sz="8" w:space="0" w:color="000001"/>
+            </w:tcBorders>
+            <w:shd w:fill="FFFFFF" w:val="clear"/>
+            <w:tcMar>
+              <w:left w:w="70" w:type="dxa"/>
+            </w:tcMar>
+            <w:vAlign w:val="center"/>
+          </w:tcPr>
+          <w:p>
+            <w:pPr>
+              <w:pStyle w:val="TableContents"/>
+              <w:bidi w:val="0"/>
+              <w:spacing w:lineRule="auto" w:line="288" w:before="0" w:after="0"/>
+              <w:jc w:val="left"/>
+              <w:rPr/>
+            </w:pPr>
+            <w:r>
+              <w:rPr/>
+              <w:t> </w:t>
+            </w:r>
+          </w:p>
+        </w:tc>
+      </w:tr>
+      <w:tr>
+        <w:trPr>
+          <w:cantSplit w:val="false"/>
+        </w:trPr>
+        <w:tc>
+          <w:tcPr>
+            <w:tcW w:w="1920" w:type="dxa"/>
+            <w:tcBorders>
+              <w:top w:val="single" w:sz="8" w:space="0" w:color="000001"/>
+              <w:left w:val="single" w:sz="8" w:space="0" w:color="000001"/>
+              <w:bottom w:val="single" w:sz="8" w:space="0" w:color="000001"/>
+              <w:insideH w:val="single" w:sz="8" w:space="0" w:color="000001"/>
+              <w:right w:val="single" w:sz="8" w:space="0" w:color="000001"/>
+              <w:insideV w:val="single" w:sz="8" w:space="0" w:color="000001"/>
+            </w:tcBorders>
+            <w:shd w:fill="FFFFFF" w:val="clear"/>
+            <w:tcMar>
+              <w:left w:w="70" w:type="dxa"/>
+            </w:tcMar>
+            <w:vAlign w:val="center"/>
+          </w:tcPr>
+          <w:p>
+            <w:pPr>
+              <w:pStyle w:val="TableContents"/>
+              <w:bidi w:val="0"/>
+              <w:spacing w:lineRule="auto" w:line="288" w:before="0" w:after="0"/>
+              <w:jc w:val="left"/>
+              <w:rPr/>
+            </w:pPr>
+            <w:r>
+              <w:rPr/>
+              <w:t>5.  Code to run it all</w:t>
+            </w:r>
+          </w:p>
+        </w:tc>
+        <w:tc>
+          <w:tcPr>
+            <w:tcW w:w="2928" w:type="dxa"/>
+            <w:tcBorders>
+              <w:top w:val="single" w:sz="8" w:space="0" w:color="000001"/>
+              <w:left w:val="single" w:sz="8" w:space="0" w:color="000001"/>
+              <w:bottom w:val="single" w:sz="8" w:space="0" w:color="000001"/>
+              <w:insideH w:val="single" w:sz="8" w:space="0" w:color="000001"/>
+              <w:right w:val="single" w:sz="8" w:space="0" w:color="000001"/>
+              <w:insideV w:val="single" w:sz="8" w:space="0" w:color="000001"/>
+            </w:tcBorders>
+            <w:shd w:fill="FFFFFF" w:val="clear"/>
+            <w:tcMar>
+              <w:left w:w="70" w:type="dxa"/>
+            </w:tcMar>
+            <w:vAlign w:val="center"/>
+          </w:tcPr>
+          <w:p>
+            <w:pPr>
+              <w:pStyle w:val="TableContents"/>
+              <w:bidi w:val="0"/>
+              <w:spacing w:lineRule="auto" w:line="288" w:before="0" w:after="0"/>
+              <w:jc w:val="left"/>
+              <w:rPr/>
+            </w:pPr>
+            <w:r>
+              <w:rPr/>
+              <w:t>Put the pieces together </w:t>
+            </w:r>
+          </w:p>
+        </w:tc>
+        <w:tc>
+          <w:tcPr>
+            <w:tcW w:w="1168" w:type="dxa"/>
+            <w:tcBorders>
+              <w:top w:val="single" w:sz="8" w:space="0" w:color="000001"/>
+              <w:left w:val="single" w:sz="8" w:space="0" w:color="000001"/>
+              <w:bottom w:val="single" w:sz="8" w:space="0" w:color="000001"/>
+              <w:insideH w:val="single" w:sz="8" w:space="0" w:color="000001"/>
+              <w:right w:val="single" w:sz="8" w:space="0" w:color="000001"/>
+              <w:insideV w:val="single" w:sz="8" w:space="0" w:color="000001"/>
+            </w:tcBorders>
+            <w:shd w:fill="FFFFFF" w:val="clear"/>
+            <w:tcMar>
+              <w:left w:w="70" w:type="dxa"/>
+            </w:tcMar>
+            <w:vAlign w:val="center"/>
+          </w:tcPr>
+          <w:p>
+            <w:pPr>
+              <w:pStyle w:val="TableContents"/>
+              <w:bidi w:val="0"/>
+              <w:spacing w:lineRule="auto" w:line="288" w:before="0" w:after="0"/>
+              <w:jc w:val="left"/>
+              <w:rPr/>
+            </w:pPr>
+            <w:r>
+              <w:rPr/>
+              <w:t>10.10.17 </w:t>
+            </w:r>
+          </w:p>
+        </w:tc>
+        <w:tc>
+          <w:tcPr>
+            <w:tcW w:w="1149" w:type="dxa"/>
+            <w:tcBorders>
+              <w:top w:val="single" w:sz="8" w:space="0" w:color="000001"/>
+              <w:left w:val="single" w:sz="8" w:space="0" w:color="000001"/>
+              <w:bottom w:val="single" w:sz="8" w:space="0" w:color="000001"/>
+              <w:insideH w:val="single" w:sz="8" w:space="0" w:color="000001"/>
+              <w:right w:val="single" w:sz="8" w:space="0" w:color="000001"/>
+              <w:insideV w:val="single" w:sz="8" w:space="0" w:color="000001"/>
+            </w:tcBorders>
+            <w:shd w:fill="FFFFFF" w:val="clear"/>
+            <w:tcMar>
+              <w:left w:w="70" w:type="dxa"/>
+            </w:tcMar>
+            <w:vAlign w:val="center"/>
+          </w:tcPr>
+          <w:p>
+            <w:pPr>
+              <w:pStyle w:val="TableContents"/>
+              <w:bidi w:val="0"/>
+              <w:spacing w:lineRule="auto" w:line="288" w:before="0" w:after="0"/>
+              <w:jc w:val="left"/>
+              <w:rPr/>
+            </w:pPr>
+            <w:r>
+              <w:rPr/>
+              <w:t>10.11.17 </w:t>
+            </w:r>
+          </w:p>
+        </w:tc>
+        <w:tc>
+          <w:tcPr>
+            <w:tcW w:w="1862" w:type="dxa"/>
+            <w:tcBorders>
+              <w:top w:val="single" w:sz="8" w:space="0" w:color="000001"/>
+              <w:left w:val="single" w:sz="8" w:space="0" w:color="000001"/>
+              <w:bottom w:val="single" w:sz="8" w:space="0" w:color="000001"/>
+              <w:insideH w:val="single" w:sz="8" w:space="0" w:color="000001"/>
+              <w:right w:val="single" w:sz="8" w:space="0" w:color="000001"/>
+              <w:insideV w:val="single" w:sz="8" w:space="0" w:color="000001"/>
+            </w:tcBorders>
+            <w:shd w:fill="FFFFFF" w:val="clear"/>
+            <w:tcMar>
+              <w:left w:w="70" w:type="dxa"/>
+            </w:tcMar>
+            <w:vAlign w:val="center"/>
+          </w:tcPr>
+          <w:p>
+            <w:pPr>
+              <w:pStyle w:val="TableContents"/>
+              <w:bidi w:val="0"/>
+              <w:spacing w:lineRule="auto" w:line="288" w:before="0" w:after="0"/>
+              <w:jc w:val="left"/>
+              <w:rPr/>
+            </w:pPr>
+            <w:r>
+              <w:rPr/>
+              <w:t> </w:t>
+            </w:r>
+          </w:p>
+          <w:p>
+            <w:pPr>
+              <w:pStyle w:val="TableContents"/>
+              <w:bidi w:val="0"/>
+              <w:spacing w:lineRule="auto" w:line="288" w:before="0" w:after="0"/>
               <w:jc w:val="left"/>
               <w:rPr/>
             </w:pPr>
@@ -1287,6 +1562,226 @@
       </w:pPr>
       <w:r>
         <w:rPr/>
+        <w:t>In stage 1, either get data from K2pipes or the Kepler gold standard data for all q0-q17 on RDS.</w:t>
+      </w:r>
+    </w:p>
+    <w:p>
+      <w:pPr>
+        <w:pStyle w:val="Normal"/>
+        <w:spacing w:before="0" w:after="0"/>
+        <w:rPr/>
+      </w:pPr>
+      <w:r>
+        <w:rPr/>
+      </w:r>
+    </w:p>
+    <w:p>
+      <w:pPr>
+        <w:pStyle w:val="Normal"/>
+        <w:spacing w:before="0" w:after="0"/>
+        <w:rPr/>
+      </w:pPr>
+      <w:r>
+        <w:rPr/>
+        <w:t>In stage 3, this can either be done in the time domain or the frequency domain. For either method, use the templates given in K2data.py.</w:t>
+      </w:r>
+    </w:p>
+    <w:p>
+      <w:pPr>
+        <w:pStyle w:val="Normal"/>
+        <w:spacing w:before="0" w:after="0"/>
+        <w:rPr/>
+      </w:pPr>
+      <w:r>
+        <w:rPr/>
+      </w:r>
+    </w:p>
+    <w:p>
+      <w:pPr>
+        <w:pStyle w:val="Normal"/>
+        <w:spacing w:before="0" w:after="0"/>
+        <w:rPr/>
+      </w:pPr>
+      <w:r>
+        <w:rPr/>
+        <w:t xml:space="preserve">In the frequency domain </w:t>
+      </w:r>
+      <w:r>
+        <w:rPr/>
+        <w:t>power_spectrum() function</w:t>
+      </w:r>
+      <w:r>
+        <w:rPr/>
+        <w:t>:</w:t>
+      </w:r>
+    </w:p>
+    <w:p>
+      <w:pPr>
+        <w:pStyle w:val="Normal"/>
+        <w:spacing w:before="0" w:after="0"/>
+        <w:rPr/>
+      </w:pPr>
+      <w:r>
+        <w:rPr/>
+        <w:t>- Turn madVar on.</w:t>
+      </w:r>
+    </w:p>
+    <w:p>
+      <w:pPr>
+        <w:pStyle w:val="Normal"/>
+        <w:spacing w:before="0" w:after="0"/>
+        <w:rPr/>
+      </w:pPr>
+      <w:r>
+        <w:rPr/>
+        <w:t xml:space="preserve">- Use a moving mean filter over 30 bins, or a Svitsky-Golay filter, or use astropy.convolution.gaussian1D (see </w:t>
+      </w:r>
+      <w:hyperlink r:id="rId2">
+        <w:r>
+          <w:rPr>
+            <w:rStyle w:val="InternetLink"/>
+          </w:rPr>
+          <w:t>http://docs.astropy.org/en/stable/convolution/</w:t>
+        </w:r>
+      </w:hyperlink>
+      <w:r>
+        <w:rPr/>
+        <w:t>) to remove chi^2 2 DOF noise from signal</w:t>
+      </w:r>
+    </w:p>
+    <w:p>
+      <w:pPr>
+        <w:pStyle w:val="Normal"/>
+        <w:spacing w:before="0" w:after="0"/>
+        <w:rPr/>
+      </w:pPr>
+      <w:r>
+        <w:rPr/>
+        <w:t>- Then use high frequency PSD to reduce the scale of the entire PSD.</w:t>
+      </w:r>
+    </w:p>
+    <w:p>
+      <w:pPr>
+        <w:pStyle w:val="Normal"/>
+        <w:spacing w:before="0" w:after="0"/>
+        <w:rPr/>
+      </w:pPr>
+      <w:r>
+        <w:rPr/>
+        <w:t xml:space="preserve">- </w:t>
+      </w:r>
+      <w:r>
+        <w:rPr/>
+        <w:t>Add TESS noise in the frequency domain</w:t>
+      </w:r>
+    </w:p>
+    <w:p>
+      <w:pPr>
+        <w:pStyle w:val="Normal"/>
+        <w:spacing w:before="0" w:after="0"/>
+        <w:rPr/>
+      </w:pPr>
+      <w:r>
+        <w:rPr/>
+        <w:t>- Use a linear interpolation across all frequencies in the PSD to take the power at the frequency bins of the reduced 27 day data set.</w:t>
+      </w:r>
+    </w:p>
+    <w:p>
+      <w:pPr>
+        <w:pStyle w:val="Normal"/>
+        <w:spacing w:before="0" w:after="0"/>
+        <w:rPr/>
+      </w:pPr>
+      <w:r>
+        <w:rPr/>
+        <w:t>- draw from np.random.gamma with k=1 to add chi^2 2 DOF noise.</w:t>
+      </w:r>
+    </w:p>
+    <w:p>
+      <w:pPr>
+        <w:pStyle w:val="Normal"/>
+        <w:spacing w:before="0" w:after="0"/>
+        <w:rPr/>
+      </w:pPr>
+      <w:r>
+        <w:rPr/>
+      </w:r>
+    </w:p>
+    <w:p>
+      <w:pPr>
+        <w:pStyle w:val="Normal"/>
+        <w:spacing w:before="0" w:after="0"/>
+        <w:rPr/>
+      </w:pPr>
+      <w:r>
+        <w:rPr/>
+        <w:t>In the time domain, in K2data.py read_timeseries() function:</w:t>
+      </w:r>
+    </w:p>
+    <w:p>
+      <w:pPr>
+        <w:pStyle w:val="Normal"/>
+        <w:spacing w:before="0" w:after="0"/>
+        <w:rPr/>
+      </w:pPr>
+      <w:r>
+        <w:rPr/>
+        <w:t xml:space="preserve">- </w:t>
+      </w:r>
+      <w:r>
+        <w:rPr/>
+        <w:t>C</w:t>
+      </w:r>
+      <w:r>
+        <w:rPr/>
+        <w:t xml:space="preserve">hange the start date, the length to 27 days (i.e 27*48). </w:t>
+      </w:r>
+      <w:r>
+        <w:rPr/>
+        <w:t xml:space="preserve">Also </w:t>
+      </w:r>
+      <w:r>
+        <w:rPr/>
+        <w:t xml:space="preserve">add a </w:t>
+      </w:r>
+      <w:r>
+        <w:rPr/>
+        <w:t>bandpass</w:t>
+      </w:r>
+      <w:r>
+        <w:rPr/>
+        <w:t xml:space="preserve"> correction kewarg of 0.85. Multiply the time series signal by </w:t>
+      </w:r>
+      <w:r>
+        <w:rPr/>
+        <w:t>the bandpass kewarg</w:t>
+      </w:r>
+      <w:r>
+        <w:rPr/>
+        <w:t xml:space="preserve"> </w:t>
+      </w:r>
+      <w:r>
+        <w:rPr/>
+        <w:t>to change bandpass</w:t>
+      </w:r>
+      <w:r>
+        <w:rPr/>
+        <w:t>.</w:t>
+      </w:r>
+    </w:p>
+    <w:p>
+      <w:pPr>
+        <w:pStyle w:val="Normal"/>
+        <w:spacing w:before="0" w:after="0"/>
+        <w:rPr/>
+      </w:pPr>
+      <w:r>
+        <w:rPr/>
+        <w:t xml:space="preserve">- Use stars with very low noise levels, then just ignore the noise already there when adding the white noise from TESS </w:t>
+      </w:r>
+      <w:r>
+        <w:rPr/>
+        <w:t>in the time domain</w:t>
       </w:r>
     </w:p>
     <w:p>
@@ -1295,8 +1790,8 @@
         <w:spacing w:before="360" w:after="120"/>
         <w:rPr/>
       </w:pPr>
-      <w:bookmarkStart w:id="14" w:name="_vae88nyo2mst"/>
-      <w:bookmarkEnd w:id="14"/>
+      <w:bookmarkStart w:id="15" w:name="_vae88nyo2mst"/>
+      <w:bookmarkEnd w:id="15"/>
       <w:r>
         <w:rPr/>
         <w:t>Contingency</w:t>
@@ -1318,8 +1813,8 @@
         <w:spacing w:before="400" w:after="120"/>
         <w:rPr/>
       </w:pPr>
-      <w:bookmarkStart w:id="15" w:name="_9xbuhm5lq5xu"/>
-      <w:bookmarkEnd w:id="15"/>
+      <w:bookmarkStart w:id="16" w:name="_9xbuhm5lq5xu"/>
+      <w:bookmarkEnd w:id="16"/>
       <w:r>
         <w:rPr/>
         <w:t>Organisational structure</w:t>
@@ -1331,8 +1826,8 @@
         <w:spacing w:before="360" w:after="120"/>
         <w:rPr/>
       </w:pPr>
-      <w:bookmarkStart w:id="16" w:name="_g6p9dbmkcae3"/>
-      <w:bookmarkEnd w:id="16"/>
+      <w:bookmarkStart w:id="17" w:name="_g6p9dbmkcae3"/>
+      <w:bookmarkEnd w:id="17"/>
       <w:r>
         <w:rPr/>
         <w:t>Team</w:t>
@@ -1351,7 +1846,7 @@
     <w:tbl>
       <w:tblPr>
         <w:jc w:val="left"/>
-        <w:tblInd w:w="-27" w:type="dxa"/>
+        <w:tblInd w:w="-56" w:type="dxa"/>
         <w:tblBorders>
           <w:top w:val="single" w:sz="8" w:space="0" w:color="000001"/>
           <w:left w:val="single" w:sz="8" w:space="0" w:color="000001"/>
@@ -1362,15 +1857,15 @@
         </w:tblBorders>
         <w:tblCellMar>
           <w:top w:w="100" w:type="dxa"/>
-          <w:left w:w="80" w:type="dxa"/>
+          <w:left w:w="50" w:type="dxa"/>
           <w:bottom w:w="100" w:type="dxa"/>
           <w:right w:w="100" w:type="dxa"/>
         </w:tblCellMar>
       </w:tblPr>
       <w:tblGrid>
         <w:gridCol w:w="3009"/>
-        <w:gridCol w:w="3008"/>
-        <w:gridCol w:w="3012"/>
+        <w:gridCol w:w="3005"/>
+        <w:gridCol w:w="3015"/>
       </w:tblGrid>
       <w:tr>
         <w:trPr>
@@ -1389,7 +1884,7 @@
             </w:tcBorders>
             <w:shd w:fill="9FC5E8" w:val="clear"/>
             <w:tcMar>
-              <w:left w:w="80" w:type="dxa"/>
+              <w:left w:w="50" w:type="dxa"/>
             </w:tcMar>
           </w:tcPr>
           <w:p>
@@ -1415,7 +1910,7 @@
         </w:tc>
         <w:tc>
           <w:tcPr>
-            <w:tcW w:w="3008" w:type="dxa"/>
+            <w:tcW w:w="3005" w:type="dxa"/>
             <w:tcBorders>
               <w:top w:val="single" w:sz="8" w:space="0" w:color="000001"/>
               <w:left w:val="single" w:sz="8" w:space="0" w:color="000001"/>
@@ -1426,7 +1921,7 @@
             </w:tcBorders>
             <w:shd w:fill="9FC5E8" w:val="clear"/>
             <w:tcMar>
-              <w:left w:w="80" w:type="dxa"/>
+              <w:left w:w="50" w:type="dxa"/>
             </w:tcMar>
           </w:tcPr>
           <w:p>
@@ -1452,7 +1947,7 @@
         </w:tc>
         <w:tc>
           <w:tcPr>
-            <w:tcW w:w="3012" w:type="dxa"/>
+            <w:tcW w:w="3015" w:type="dxa"/>
             <w:tcBorders>
               <w:top w:val="single" w:sz="8" w:space="0" w:color="000001"/>
               <w:left w:val="single" w:sz="8" w:space="0" w:color="000001"/>
@@ -1463,7 +1958,7 @@
             </w:tcBorders>
             <w:shd w:fill="9FC5E8" w:val="clear"/>
             <w:tcMar>
-              <w:left w:w="80" w:type="dxa"/>
+              <w:left w:w="50" w:type="dxa"/>
             </w:tcMar>
           </w:tcPr>
           <w:p>
@@ -1505,7 +2000,7 @@
             </w:tcBorders>
             <w:shd w:fill="FFFFFF" w:val="clear"/>
             <w:tcMar>
-              <w:left w:w="80" w:type="dxa"/>
+              <w:left w:w="50" w:type="dxa"/>
             </w:tcMar>
           </w:tcPr>
           <w:p>
@@ -1527,18 +2022,18 @@
         </w:tc>
         <w:tc>
           <w:tcPr>
-            <w:tcW w:w="3008" w:type="dxa"/>
-            <w:tcBorders>
-              <w:top w:val="single" w:sz="8" w:space="0" w:color="000001"/>
-              <w:left w:val="single" w:sz="8" w:space="0" w:color="000001"/>
-              <w:bottom w:val="single" w:sz="8" w:space="0" w:color="000001"/>
-              <w:insideH w:val="single" w:sz="8" w:space="0" w:color="000001"/>
-              <w:right w:val="single" w:sz="8" w:space="0" w:color="000001"/>
-              <w:insideV w:val="single" w:sz="8" w:space="0" w:color="000001"/>
-            </w:tcBorders>
-            <w:shd w:fill="FFFFFF" w:val="clear"/>
-            <w:tcMar>
-              <w:left w:w="80" w:type="dxa"/>
+            <w:tcW w:w="3005" w:type="dxa"/>
+            <w:tcBorders>
+              <w:top w:val="single" w:sz="8" w:space="0" w:color="000001"/>
+              <w:left w:val="single" w:sz="8" w:space="0" w:color="000001"/>
+              <w:bottom w:val="single" w:sz="8" w:space="0" w:color="000001"/>
+              <w:insideH w:val="single" w:sz="8" w:space="0" w:color="000001"/>
+              <w:right w:val="single" w:sz="8" w:space="0" w:color="000001"/>
+              <w:insideV w:val="single" w:sz="8" w:space="0" w:color="000001"/>
+            </w:tcBorders>
+            <w:shd w:fill="FFFFFF" w:val="clear"/>
+            <w:tcMar>
+              <w:left w:w="50" w:type="dxa"/>
             </w:tcMar>
           </w:tcPr>
           <w:p>
@@ -1560,18 +2055,18 @@
         </w:tc>
         <w:tc>
           <w:tcPr>
-            <w:tcW w:w="3012" w:type="dxa"/>
-            <w:tcBorders>
-              <w:top w:val="single" w:sz="8" w:space="0" w:color="000001"/>
-              <w:left w:val="single" w:sz="8" w:space="0" w:color="000001"/>
-              <w:bottom w:val="single" w:sz="8" w:space="0" w:color="000001"/>
-              <w:insideH w:val="single" w:sz="8" w:space="0" w:color="000001"/>
-              <w:right w:val="single" w:sz="8" w:space="0" w:color="000001"/>
-              <w:insideV w:val="single" w:sz="8" w:space="0" w:color="000001"/>
-            </w:tcBorders>
-            <w:shd w:fill="FFFFFF" w:val="clear"/>
-            <w:tcMar>
-              <w:left w:w="80" w:type="dxa"/>
+            <w:tcW w:w="3015" w:type="dxa"/>
+            <w:tcBorders>
+              <w:top w:val="single" w:sz="8" w:space="0" w:color="000001"/>
+              <w:left w:val="single" w:sz="8" w:space="0" w:color="000001"/>
+              <w:bottom w:val="single" w:sz="8" w:space="0" w:color="000001"/>
+              <w:insideH w:val="single" w:sz="8" w:space="0" w:color="000001"/>
+              <w:right w:val="single" w:sz="8" w:space="0" w:color="000001"/>
+              <w:insideV w:val="single" w:sz="8" w:space="0" w:color="000001"/>
+            </w:tcBorders>
+            <w:shd w:fill="FFFFFF" w:val="clear"/>
+            <w:tcMar>
+              <w:left w:w="50" w:type="dxa"/>
             </w:tcMar>
           </w:tcPr>
           <w:p>
@@ -1609,7 +2104,7 @@
             </w:tcBorders>
             <w:shd w:fill="FFFFFF" w:val="clear"/>
             <w:tcMar>
-              <w:left w:w="80" w:type="dxa"/>
+              <w:left w:w="50" w:type="dxa"/>
             </w:tcMar>
           </w:tcPr>
           <w:p>
@@ -1631,18 +2126,18 @@
         </w:tc>
         <w:tc>
           <w:tcPr>
-            <w:tcW w:w="3008" w:type="dxa"/>
-            <w:tcBorders>
-              <w:top w:val="single" w:sz="8" w:space="0" w:color="000001"/>
-              <w:left w:val="single" w:sz="8" w:space="0" w:color="000001"/>
-              <w:bottom w:val="single" w:sz="8" w:space="0" w:color="000001"/>
-              <w:insideH w:val="single" w:sz="8" w:space="0" w:color="000001"/>
-              <w:right w:val="single" w:sz="8" w:space="0" w:color="000001"/>
-              <w:insideV w:val="single" w:sz="8" w:space="0" w:color="000001"/>
-            </w:tcBorders>
-            <w:shd w:fill="FFFFFF" w:val="clear"/>
-            <w:tcMar>
-              <w:left w:w="80" w:type="dxa"/>
+            <w:tcW w:w="3005" w:type="dxa"/>
+            <w:tcBorders>
+              <w:top w:val="single" w:sz="8" w:space="0" w:color="000001"/>
+              <w:left w:val="single" w:sz="8" w:space="0" w:color="000001"/>
+              <w:bottom w:val="single" w:sz="8" w:space="0" w:color="000001"/>
+              <w:insideH w:val="single" w:sz="8" w:space="0" w:color="000001"/>
+              <w:right w:val="single" w:sz="8" w:space="0" w:color="000001"/>
+              <w:insideV w:val="single" w:sz="8" w:space="0" w:color="000001"/>
+            </w:tcBorders>
+            <w:shd w:fill="FFFFFF" w:val="clear"/>
+            <w:tcMar>
+              <w:left w:w="50" w:type="dxa"/>
             </w:tcMar>
           </w:tcPr>
           <w:p>
@@ -1664,18 +2159,18 @@
         </w:tc>
         <w:tc>
           <w:tcPr>
-            <w:tcW w:w="3012" w:type="dxa"/>
-            <w:tcBorders>
-              <w:top w:val="single" w:sz="8" w:space="0" w:color="000001"/>
-              <w:left w:val="single" w:sz="8" w:space="0" w:color="000001"/>
-              <w:bottom w:val="single" w:sz="8" w:space="0" w:color="000001"/>
-              <w:insideH w:val="single" w:sz="8" w:space="0" w:color="000001"/>
-              <w:right w:val="single" w:sz="8" w:space="0" w:color="000001"/>
-              <w:insideV w:val="single" w:sz="8" w:space="0" w:color="000001"/>
-            </w:tcBorders>
-            <w:shd w:fill="FFFFFF" w:val="clear"/>
-            <w:tcMar>
-              <w:left w:w="80" w:type="dxa"/>
+            <w:tcW w:w="3015" w:type="dxa"/>
+            <w:tcBorders>
+              <w:top w:val="single" w:sz="8" w:space="0" w:color="000001"/>
+              <w:left w:val="single" w:sz="8" w:space="0" w:color="000001"/>
+              <w:bottom w:val="single" w:sz="8" w:space="0" w:color="000001"/>
+              <w:insideH w:val="single" w:sz="8" w:space="0" w:color="000001"/>
+              <w:right w:val="single" w:sz="8" w:space="0" w:color="000001"/>
+              <w:insideV w:val="single" w:sz="8" w:space="0" w:color="000001"/>
+            </w:tcBorders>
+            <w:shd w:fill="FFFFFF" w:val="clear"/>
+            <w:tcMar>
+              <w:left w:w="50" w:type="dxa"/>
             </w:tcMar>
           </w:tcPr>
           <w:p>
@@ -1713,7 +2208,7 @@
             </w:tcBorders>
             <w:shd w:fill="FFFFFF" w:val="clear"/>
             <w:tcMar>
-              <w:left w:w="80" w:type="dxa"/>
+              <w:left w:w="50" w:type="dxa"/>
             </w:tcMar>
           </w:tcPr>
           <w:p>
@@ -1735,50 +2230,50 @@
         </w:tc>
         <w:tc>
           <w:tcPr>
-            <w:tcW w:w="3008" w:type="dxa"/>
-            <w:tcBorders>
-              <w:top w:val="single" w:sz="8" w:space="0" w:color="000001"/>
-              <w:left w:val="single" w:sz="8" w:space="0" w:color="000001"/>
-              <w:bottom w:val="single" w:sz="8" w:space="0" w:color="000001"/>
-              <w:insideH w:val="single" w:sz="8" w:space="0" w:color="000001"/>
-              <w:right w:val="single" w:sz="8" w:space="0" w:color="000001"/>
-              <w:insideV w:val="single" w:sz="8" w:space="0" w:color="000001"/>
-            </w:tcBorders>
-            <w:shd w:fill="FFFFFF" w:val="clear"/>
-            <w:tcMar>
-              <w:left w:w="80" w:type="dxa"/>
-            </w:tcMar>
-          </w:tcPr>
-          <w:p>
-            <w:pPr>
-              <w:pStyle w:val="Normal"/>
-              <w:keepNext/>
-              <w:keepLines w:val="false"/>
-              <w:widowControl w:val="false"/>
-              <w:spacing w:lineRule="auto" w:line="240" w:before="0" w:after="0"/>
-              <w:ind w:left="0" w:right="0" w:hanging="0"/>
-              <w:jc w:val="left"/>
-              <w:rPr/>
-            </w:pPr>
-            <w:r>
-              <w:rPr/>
-            </w:r>
-          </w:p>
-        </w:tc>
-        <w:tc>
-          <w:tcPr>
-            <w:tcW w:w="3012" w:type="dxa"/>
-            <w:tcBorders>
-              <w:top w:val="single" w:sz="8" w:space="0" w:color="000001"/>
-              <w:left w:val="single" w:sz="8" w:space="0" w:color="000001"/>
-              <w:bottom w:val="single" w:sz="8" w:space="0" w:color="000001"/>
-              <w:insideH w:val="single" w:sz="8" w:space="0" w:color="000001"/>
-              <w:right w:val="single" w:sz="8" w:space="0" w:color="000001"/>
-              <w:insideV w:val="single" w:sz="8" w:space="0" w:color="000001"/>
-            </w:tcBorders>
-            <w:shd w:fill="FFFFFF" w:val="clear"/>
-            <w:tcMar>
-              <w:left w:w="80" w:type="dxa"/>
+            <w:tcW w:w="3005" w:type="dxa"/>
+            <w:tcBorders>
+              <w:top w:val="single" w:sz="8" w:space="0" w:color="000001"/>
+              <w:left w:val="single" w:sz="8" w:space="0" w:color="000001"/>
+              <w:bottom w:val="single" w:sz="8" w:space="0" w:color="000001"/>
+              <w:insideH w:val="single" w:sz="8" w:space="0" w:color="000001"/>
+              <w:right w:val="single" w:sz="8" w:space="0" w:color="000001"/>
+              <w:insideV w:val="single" w:sz="8" w:space="0" w:color="000001"/>
+            </w:tcBorders>
+            <w:shd w:fill="FFFFFF" w:val="clear"/>
+            <w:tcMar>
+              <w:left w:w="50" w:type="dxa"/>
+            </w:tcMar>
+          </w:tcPr>
+          <w:p>
+            <w:pPr>
+              <w:pStyle w:val="Normal"/>
+              <w:keepNext/>
+              <w:keepLines w:val="false"/>
+              <w:widowControl w:val="false"/>
+              <w:spacing w:lineRule="auto" w:line="240" w:before="0" w:after="0"/>
+              <w:ind w:left="0" w:right="0" w:hanging="0"/>
+              <w:jc w:val="left"/>
+              <w:rPr/>
+            </w:pPr>
+            <w:r>
+              <w:rPr/>
+            </w:r>
+          </w:p>
+        </w:tc>
+        <w:tc>
+          <w:tcPr>
+            <w:tcW w:w="3015" w:type="dxa"/>
+            <w:tcBorders>
+              <w:top w:val="single" w:sz="8" w:space="0" w:color="000001"/>
+              <w:left w:val="single" w:sz="8" w:space="0" w:color="000001"/>
+              <w:bottom w:val="single" w:sz="8" w:space="0" w:color="000001"/>
+              <w:insideH w:val="single" w:sz="8" w:space="0" w:color="000001"/>
+              <w:right w:val="single" w:sz="8" w:space="0" w:color="000001"/>
+              <w:insideV w:val="single" w:sz="8" w:space="0" w:color="000001"/>
+            </w:tcBorders>
+            <w:shd w:fill="FFFFFF" w:val="clear"/>
+            <w:tcMar>
+              <w:left w:w="50" w:type="dxa"/>
             </w:tcMar>
           </w:tcPr>
           <w:p>
@@ -1816,7 +2311,7 @@
             </w:tcBorders>
             <w:shd w:fill="FFFFFF" w:val="clear"/>
             <w:tcMar>
-              <w:left w:w="80" w:type="dxa"/>
+              <w:left w:w="50" w:type="dxa"/>
             </w:tcMar>
           </w:tcPr>
           <w:p>
@@ -1838,50 +2333,50 @@
         </w:tc>
         <w:tc>
           <w:tcPr>
-            <w:tcW w:w="3008" w:type="dxa"/>
-            <w:tcBorders>
-              <w:top w:val="single" w:sz="8" w:space="0" w:color="000001"/>
-              <w:left w:val="single" w:sz="8" w:space="0" w:color="000001"/>
-              <w:bottom w:val="single" w:sz="8" w:space="0" w:color="000001"/>
-              <w:insideH w:val="single" w:sz="8" w:space="0" w:color="000001"/>
-              <w:right w:val="single" w:sz="8" w:space="0" w:color="000001"/>
-              <w:insideV w:val="single" w:sz="8" w:space="0" w:color="000001"/>
-            </w:tcBorders>
-            <w:shd w:fill="FFFFFF" w:val="clear"/>
-            <w:tcMar>
-              <w:left w:w="80" w:type="dxa"/>
-            </w:tcMar>
-          </w:tcPr>
-          <w:p>
-            <w:pPr>
-              <w:pStyle w:val="Normal"/>
-              <w:keepNext/>
-              <w:keepLines w:val="false"/>
-              <w:widowControl w:val="false"/>
-              <w:spacing w:lineRule="auto" w:line="240" w:before="0" w:after="0"/>
-              <w:ind w:left="0" w:right="0" w:hanging="0"/>
-              <w:jc w:val="left"/>
-              <w:rPr/>
-            </w:pPr>
-            <w:r>
-              <w:rPr/>
-            </w:r>
-          </w:p>
-        </w:tc>
-        <w:tc>
-          <w:tcPr>
-            <w:tcW w:w="3012" w:type="dxa"/>
-            <w:tcBorders>
-              <w:top w:val="single" w:sz="8" w:space="0" w:color="000001"/>
-              <w:left w:val="single" w:sz="8" w:space="0" w:color="000001"/>
-              <w:bottom w:val="single" w:sz="8" w:space="0" w:color="000001"/>
-              <w:insideH w:val="single" w:sz="8" w:space="0" w:color="000001"/>
-              <w:right w:val="single" w:sz="8" w:space="0" w:color="000001"/>
-              <w:insideV w:val="single" w:sz="8" w:space="0" w:color="000001"/>
-            </w:tcBorders>
-            <w:shd w:fill="FFFFFF" w:val="clear"/>
-            <w:tcMar>
-              <w:left w:w="80" w:type="dxa"/>
+            <w:tcW w:w="3005" w:type="dxa"/>
+            <w:tcBorders>
+              <w:top w:val="single" w:sz="8" w:space="0" w:color="000001"/>
+              <w:left w:val="single" w:sz="8" w:space="0" w:color="000001"/>
+              <w:bottom w:val="single" w:sz="8" w:space="0" w:color="000001"/>
+              <w:insideH w:val="single" w:sz="8" w:space="0" w:color="000001"/>
+              <w:right w:val="single" w:sz="8" w:space="0" w:color="000001"/>
+              <w:insideV w:val="single" w:sz="8" w:space="0" w:color="000001"/>
+            </w:tcBorders>
+            <w:shd w:fill="FFFFFF" w:val="clear"/>
+            <w:tcMar>
+              <w:left w:w="50" w:type="dxa"/>
+            </w:tcMar>
+          </w:tcPr>
+          <w:p>
+            <w:pPr>
+              <w:pStyle w:val="Normal"/>
+              <w:keepNext/>
+              <w:keepLines w:val="false"/>
+              <w:widowControl w:val="false"/>
+              <w:spacing w:lineRule="auto" w:line="240" w:before="0" w:after="0"/>
+              <w:ind w:left="0" w:right="0" w:hanging="0"/>
+              <w:jc w:val="left"/>
+              <w:rPr/>
+            </w:pPr>
+            <w:r>
+              <w:rPr/>
+            </w:r>
+          </w:p>
+        </w:tc>
+        <w:tc>
+          <w:tcPr>
+            <w:tcW w:w="3015" w:type="dxa"/>
+            <w:tcBorders>
+              <w:top w:val="single" w:sz="8" w:space="0" w:color="000001"/>
+              <w:left w:val="single" w:sz="8" w:space="0" w:color="000001"/>
+              <w:bottom w:val="single" w:sz="8" w:space="0" w:color="000001"/>
+              <w:insideH w:val="single" w:sz="8" w:space="0" w:color="000001"/>
+              <w:right w:val="single" w:sz="8" w:space="0" w:color="000001"/>
+              <w:insideV w:val="single" w:sz="8" w:space="0" w:color="000001"/>
+            </w:tcBorders>
+            <w:shd w:fill="FFFFFF" w:val="clear"/>
+            <w:tcMar>
+              <w:left w:w="50" w:type="dxa"/>
             </w:tcMar>
           </w:tcPr>
           <w:p>
@@ -1919,7 +2414,7 @@
             </w:tcBorders>
             <w:shd w:fill="FFFFFF" w:val="clear"/>
             <w:tcMar>
-              <w:left w:w="80" w:type="dxa"/>
+              <w:left w:w="50" w:type="dxa"/>
             </w:tcMar>
           </w:tcPr>
           <w:p>
@@ -1941,50 +2436,50 @@
         </w:tc>
         <w:tc>
           <w:tcPr>
-            <w:tcW w:w="3008" w:type="dxa"/>
-            <w:tcBorders>
-              <w:top w:val="single" w:sz="8" w:space="0" w:color="000001"/>
-              <w:left w:val="single" w:sz="8" w:space="0" w:color="000001"/>
-              <w:bottom w:val="single" w:sz="8" w:space="0" w:color="000001"/>
-              <w:insideH w:val="single" w:sz="8" w:space="0" w:color="000001"/>
-              <w:right w:val="single" w:sz="8" w:space="0" w:color="000001"/>
-              <w:insideV w:val="single" w:sz="8" w:space="0" w:color="000001"/>
-            </w:tcBorders>
-            <w:shd w:fill="FFFFFF" w:val="clear"/>
-            <w:tcMar>
-              <w:left w:w="80" w:type="dxa"/>
-            </w:tcMar>
-          </w:tcPr>
-          <w:p>
-            <w:pPr>
-              <w:pStyle w:val="Normal"/>
-              <w:keepNext/>
-              <w:keepLines w:val="false"/>
-              <w:widowControl w:val="false"/>
-              <w:spacing w:lineRule="auto" w:line="240" w:before="0" w:after="0"/>
-              <w:ind w:left="0" w:right="0" w:hanging="0"/>
-              <w:jc w:val="left"/>
-              <w:rPr/>
-            </w:pPr>
-            <w:r>
-              <w:rPr/>
-            </w:r>
-          </w:p>
-        </w:tc>
-        <w:tc>
-          <w:tcPr>
-            <w:tcW w:w="3012" w:type="dxa"/>
-            <w:tcBorders>
-              <w:top w:val="single" w:sz="8" w:space="0" w:color="000001"/>
-              <w:left w:val="single" w:sz="8" w:space="0" w:color="000001"/>
-              <w:bottom w:val="single" w:sz="8" w:space="0" w:color="000001"/>
-              <w:insideH w:val="single" w:sz="8" w:space="0" w:color="000001"/>
-              <w:right w:val="single" w:sz="8" w:space="0" w:color="000001"/>
-              <w:insideV w:val="single" w:sz="8" w:space="0" w:color="000001"/>
-            </w:tcBorders>
-            <w:shd w:fill="FFFFFF" w:val="clear"/>
-            <w:tcMar>
-              <w:left w:w="80" w:type="dxa"/>
+            <w:tcW w:w="3005" w:type="dxa"/>
+            <w:tcBorders>
+              <w:top w:val="single" w:sz="8" w:space="0" w:color="000001"/>
+              <w:left w:val="single" w:sz="8" w:space="0" w:color="000001"/>
+              <w:bottom w:val="single" w:sz="8" w:space="0" w:color="000001"/>
+              <w:insideH w:val="single" w:sz="8" w:space="0" w:color="000001"/>
+              <w:right w:val="single" w:sz="8" w:space="0" w:color="000001"/>
+              <w:insideV w:val="single" w:sz="8" w:space="0" w:color="000001"/>
+            </w:tcBorders>
+            <w:shd w:fill="FFFFFF" w:val="clear"/>
+            <w:tcMar>
+              <w:left w:w="50" w:type="dxa"/>
+            </w:tcMar>
+          </w:tcPr>
+          <w:p>
+            <w:pPr>
+              <w:pStyle w:val="Normal"/>
+              <w:keepNext/>
+              <w:keepLines w:val="false"/>
+              <w:widowControl w:val="false"/>
+              <w:spacing w:lineRule="auto" w:line="240" w:before="0" w:after="0"/>
+              <w:ind w:left="0" w:right="0" w:hanging="0"/>
+              <w:jc w:val="left"/>
+              <w:rPr/>
+            </w:pPr>
+            <w:r>
+              <w:rPr/>
+            </w:r>
+          </w:p>
+        </w:tc>
+        <w:tc>
+          <w:tcPr>
+            <w:tcW w:w="3015" w:type="dxa"/>
+            <w:tcBorders>
+              <w:top w:val="single" w:sz="8" w:space="0" w:color="000001"/>
+              <w:left w:val="single" w:sz="8" w:space="0" w:color="000001"/>
+              <w:bottom w:val="single" w:sz="8" w:space="0" w:color="000001"/>
+              <w:insideH w:val="single" w:sz="8" w:space="0" w:color="000001"/>
+              <w:right w:val="single" w:sz="8" w:space="0" w:color="000001"/>
+              <w:insideV w:val="single" w:sz="8" w:space="0" w:color="000001"/>
+            </w:tcBorders>
+            <w:shd w:fill="FFFFFF" w:val="clear"/>
+            <w:tcMar>
+              <w:left w:w="50" w:type="dxa"/>
             </w:tcMar>
           </w:tcPr>
           <w:p>
@@ -2022,7 +2517,7 @@
             </w:tcBorders>
             <w:shd w:fill="FFFFFF" w:val="clear"/>
             <w:tcMar>
-              <w:left w:w="80" w:type="dxa"/>
+              <w:left w:w="50" w:type="dxa"/>
             </w:tcMar>
           </w:tcPr>
           <w:p>
@@ -2044,50 +2539,50 @@
         </w:tc>
         <w:tc>
           <w:tcPr>
-            <w:tcW w:w="3008" w:type="dxa"/>
-            <w:tcBorders>
-              <w:top w:val="single" w:sz="8" w:space="0" w:color="000001"/>
-              <w:left w:val="single" w:sz="8" w:space="0" w:color="000001"/>
-              <w:bottom w:val="single" w:sz="8" w:space="0" w:color="000001"/>
-              <w:insideH w:val="single" w:sz="8" w:space="0" w:color="000001"/>
-              <w:right w:val="single" w:sz="8" w:space="0" w:color="000001"/>
-              <w:insideV w:val="single" w:sz="8" w:space="0" w:color="000001"/>
-            </w:tcBorders>
-            <w:shd w:fill="FFFFFF" w:val="clear"/>
-            <w:tcMar>
-              <w:left w:w="80" w:type="dxa"/>
-            </w:tcMar>
-          </w:tcPr>
-          <w:p>
-            <w:pPr>
-              <w:pStyle w:val="Normal"/>
-              <w:keepNext/>
-              <w:keepLines w:val="false"/>
-              <w:widowControl w:val="false"/>
-              <w:spacing w:lineRule="auto" w:line="240" w:before="0" w:after="0"/>
-              <w:ind w:left="0" w:right="0" w:hanging="0"/>
-              <w:jc w:val="left"/>
-              <w:rPr/>
-            </w:pPr>
-            <w:r>
-              <w:rPr/>
-            </w:r>
-          </w:p>
-        </w:tc>
-        <w:tc>
-          <w:tcPr>
-            <w:tcW w:w="3012" w:type="dxa"/>
-            <w:tcBorders>
-              <w:top w:val="single" w:sz="8" w:space="0" w:color="000001"/>
-              <w:left w:val="single" w:sz="8" w:space="0" w:color="000001"/>
-              <w:bottom w:val="single" w:sz="8" w:space="0" w:color="000001"/>
-              <w:insideH w:val="single" w:sz="8" w:space="0" w:color="000001"/>
-              <w:right w:val="single" w:sz="8" w:space="0" w:color="000001"/>
-              <w:insideV w:val="single" w:sz="8" w:space="0" w:color="000001"/>
-            </w:tcBorders>
-            <w:shd w:fill="FFFFFF" w:val="clear"/>
-            <w:tcMar>
-              <w:left w:w="80" w:type="dxa"/>
+            <w:tcW w:w="3005" w:type="dxa"/>
+            <w:tcBorders>
+              <w:top w:val="single" w:sz="8" w:space="0" w:color="000001"/>
+              <w:left w:val="single" w:sz="8" w:space="0" w:color="000001"/>
+              <w:bottom w:val="single" w:sz="8" w:space="0" w:color="000001"/>
+              <w:insideH w:val="single" w:sz="8" w:space="0" w:color="000001"/>
+              <w:right w:val="single" w:sz="8" w:space="0" w:color="000001"/>
+              <w:insideV w:val="single" w:sz="8" w:space="0" w:color="000001"/>
+            </w:tcBorders>
+            <w:shd w:fill="FFFFFF" w:val="clear"/>
+            <w:tcMar>
+              <w:left w:w="50" w:type="dxa"/>
+            </w:tcMar>
+          </w:tcPr>
+          <w:p>
+            <w:pPr>
+              <w:pStyle w:val="Normal"/>
+              <w:keepNext/>
+              <w:keepLines w:val="false"/>
+              <w:widowControl w:val="false"/>
+              <w:spacing w:lineRule="auto" w:line="240" w:before="0" w:after="0"/>
+              <w:ind w:left="0" w:right="0" w:hanging="0"/>
+              <w:jc w:val="left"/>
+              <w:rPr/>
+            </w:pPr>
+            <w:r>
+              <w:rPr/>
+            </w:r>
+          </w:p>
+        </w:tc>
+        <w:tc>
+          <w:tcPr>
+            <w:tcW w:w="3015" w:type="dxa"/>
+            <w:tcBorders>
+              <w:top w:val="single" w:sz="8" w:space="0" w:color="000001"/>
+              <w:left w:val="single" w:sz="8" w:space="0" w:color="000001"/>
+              <w:bottom w:val="single" w:sz="8" w:space="0" w:color="000001"/>
+              <w:insideH w:val="single" w:sz="8" w:space="0" w:color="000001"/>
+              <w:right w:val="single" w:sz="8" w:space="0" w:color="000001"/>
+              <w:insideV w:val="single" w:sz="8" w:space="0" w:color="000001"/>
+            </w:tcBorders>
+            <w:shd w:fill="FFFFFF" w:val="clear"/>
+            <w:tcMar>
+              <w:left w:w="50" w:type="dxa"/>
             </w:tcMar>
           </w:tcPr>
           <w:p>
@@ -2124,7 +2619,7 @@
             </w:tcBorders>
             <w:shd w:fill="FFFFFF" w:val="clear"/>
             <w:tcMar>
-              <w:left w:w="80" w:type="dxa"/>
+              <w:left w:w="50" w:type="dxa"/>
             </w:tcMar>
           </w:tcPr>
           <w:p>
@@ -2146,50 +2641,50 @@
         </w:tc>
         <w:tc>
           <w:tcPr>
-            <w:tcW w:w="3008" w:type="dxa"/>
-            <w:tcBorders>
-              <w:top w:val="single" w:sz="8" w:space="0" w:color="000001"/>
-              <w:left w:val="single" w:sz="8" w:space="0" w:color="000001"/>
-              <w:bottom w:val="single" w:sz="8" w:space="0" w:color="000001"/>
-              <w:insideH w:val="single" w:sz="8" w:space="0" w:color="000001"/>
-              <w:right w:val="single" w:sz="8" w:space="0" w:color="000001"/>
-              <w:insideV w:val="single" w:sz="8" w:space="0" w:color="000001"/>
-            </w:tcBorders>
-            <w:shd w:fill="FFFFFF" w:val="clear"/>
-            <w:tcMar>
-              <w:left w:w="80" w:type="dxa"/>
-            </w:tcMar>
-          </w:tcPr>
-          <w:p>
-            <w:pPr>
-              <w:pStyle w:val="Normal"/>
-              <w:keepNext/>
-              <w:keepLines w:val="false"/>
-              <w:widowControl w:val="false"/>
-              <w:spacing w:lineRule="auto" w:line="240" w:before="0" w:after="0"/>
-              <w:ind w:left="0" w:right="0" w:hanging="0"/>
-              <w:jc w:val="left"/>
-              <w:rPr/>
-            </w:pPr>
-            <w:r>
-              <w:rPr/>
-            </w:r>
-          </w:p>
-        </w:tc>
-        <w:tc>
-          <w:tcPr>
-            <w:tcW w:w="3012" w:type="dxa"/>
-            <w:tcBorders>
-              <w:top w:val="single" w:sz="8" w:space="0" w:color="000001"/>
-              <w:left w:val="single" w:sz="8" w:space="0" w:color="000001"/>
-              <w:bottom w:val="single" w:sz="8" w:space="0" w:color="000001"/>
-              <w:insideH w:val="single" w:sz="8" w:space="0" w:color="000001"/>
-              <w:right w:val="single" w:sz="8" w:space="0" w:color="000001"/>
-              <w:insideV w:val="single" w:sz="8" w:space="0" w:color="000001"/>
-            </w:tcBorders>
-            <w:shd w:fill="FFFFFF" w:val="clear"/>
-            <w:tcMar>
-              <w:left w:w="80" w:type="dxa"/>
+            <w:tcW w:w="3005" w:type="dxa"/>
+            <w:tcBorders>
+              <w:top w:val="single" w:sz="8" w:space="0" w:color="000001"/>
+              <w:left w:val="single" w:sz="8" w:space="0" w:color="000001"/>
+              <w:bottom w:val="single" w:sz="8" w:space="0" w:color="000001"/>
+              <w:insideH w:val="single" w:sz="8" w:space="0" w:color="000001"/>
+              <w:right w:val="single" w:sz="8" w:space="0" w:color="000001"/>
+              <w:insideV w:val="single" w:sz="8" w:space="0" w:color="000001"/>
+            </w:tcBorders>
+            <w:shd w:fill="FFFFFF" w:val="clear"/>
+            <w:tcMar>
+              <w:left w:w="50" w:type="dxa"/>
+            </w:tcMar>
+          </w:tcPr>
+          <w:p>
+            <w:pPr>
+              <w:pStyle w:val="Normal"/>
+              <w:keepNext/>
+              <w:keepLines w:val="false"/>
+              <w:widowControl w:val="false"/>
+              <w:spacing w:lineRule="auto" w:line="240" w:before="0" w:after="0"/>
+              <w:ind w:left="0" w:right="0" w:hanging="0"/>
+              <w:jc w:val="left"/>
+              <w:rPr/>
+            </w:pPr>
+            <w:r>
+              <w:rPr/>
+            </w:r>
+          </w:p>
+        </w:tc>
+        <w:tc>
+          <w:tcPr>
+            <w:tcW w:w="3015" w:type="dxa"/>
+            <w:tcBorders>
+              <w:top w:val="single" w:sz="8" w:space="0" w:color="000001"/>
+              <w:left w:val="single" w:sz="8" w:space="0" w:color="000001"/>
+              <w:bottom w:val="single" w:sz="8" w:space="0" w:color="000001"/>
+              <w:insideH w:val="single" w:sz="8" w:space="0" w:color="000001"/>
+              <w:right w:val="single" w:sz="8" w:space="0" w:color="000001"/>
+              <w:insideV w:val="single" w:sz="8" w:space="0" w:color="000001"/>
+            </w:tcBorders>
+            <w:shd w:fill="FFFFFF" w:val="clear"/>
+            <w:tcMar>
+              <w:left w:w="50" w:type="dxa"/>
             </w:tcMar>
           </w:tcPr>
           <w:p>
@@ -2226,8 +2721,8 @@
         <w:spacing w:before="360" w:after="120"/>
         <w:rPr/>
       </w:pPr>
-      <w:bookmarkStart w:id="17" w:name="_cey8biihlo5z"/>
-      <w:bookmarkEnd w:id="17"/>
+      <w:bookmarkStart w:id="18" w:name="_cey8biihlo5z"/>
+      <w:bookmarkEnd w:id="18"/>
       <w:r>
         <w:rPr/>
         <w:t>Filing structure</w:t>
@@ -2260,8 +2755,8 @@
         <w:spacing w:before="400" w:after="120"/>
         <w:rPr/>
       </w:pPr>
-      <w:bookmarkStart w:id="18" w:name="_9yzocse47x7m"/>
-      <w:bookmarkEnd w:id="18"/>
+      <w:bookmarkStart w:id="19" w:name="_9yzocse47x7m"/>
+      <w:bookmarkEnd w:id="19"/>
       <w:r>
         <w:rPr/>
         <w:t>Communication and stakeholders</w:t>
@@ -2283,8 +2778,8 @@
         <w:spacing w:before="360" w:after="120"/>
         <w:rPr/>
       </w:pPr>
-      <w:bookmarkStart w:id="19" w:name="_xych28gk0ev0"/>
-      <w:bookmarkEnd w:id="19"/>
+      <w:bookmarkStart w:id="20" w:name="_xych28gk0ev0"/>
+      <w:bookmarkEnd w:id="20"/>
       <w:r>
         <w:rPr/>
         <w:t>Communication methods</w:t>
@@ -2307,8 +2802,8 @@
         <w:spacing w:before="360" w:after="120"/>
         <w:rPr/>
       </w:pPr>
-      <w:bookmarkStart w:id="20" w:name="_8wlt3h7tkkys"/>
-      <w:bookmarkEnd w:id="20"/>
+      <w:bookmarkStart w:id="21" w:name="_8wlt3h7tkkys"/>
+      <w:bookmarkEnd w:id="21"/>
       <w:r>
         <w:rPr/>
         <w:t>List of key stakeholders</w:t>
@@ -2327,7 +2822,7 @@
     <w:tbl>
       <w:tblPr>
         <w:jc w:val="left"/>
-        <w:tblInd w:w="-27" w:type="dxa"/>
+        <w:tblInd w:w="-56" w:type="dxa"/>
         <w:tblBorders>
           <w:top w:val="single" w:sz="8" w:space="0" w:color="000001"/>
           <w:left w:val="single" w:sz="8" w:space="0" w:color="000001"/>
@@ -2338,15 +2833,15 @@
         </w:tblBorders>
         <w:tblCellMar>
           <w:top w:w="100" w:type="dxa"/>
-          <w:left w:w="80" w:type="dxa"/>
+          <w:left w:w="50" w:type="dxa"/>
           <w:bottom w:w="100" w:type="dxa"/>
           <w:right w:w="100" w:type="dxa"/>
         </w:tblCellMar>
       </w:tblPr>
       <w:tblGrid>
-        <w:gridCol w:w="2257"/>
-        <w:gridCol w:w="2257"/>
-        <w:gridCol w:w="2257"/>
+        <w:gridCol w:w="2255"/>
+        <w:gridCol w:w="2256"/>
+        <w:gridCol w:w="2256"/>
         <w:gridCol w:w="2256"/>
       </w:tblGrid>
       <w:tr>
@@ -2355,7 +2850,7 @@
         </w:trPr>
         <w:tc>
           <w:tcPr>
-            <w:tcW w:w="2257" w:type="dxa"/>
+            <w:tcW w:w="2255" w:type="dxa"/>
             <w:tcBorders>
               <w:top w:val="single" w:sz="8" w:space="0" w:color="000001"/>
               <w:left w:val="single" w:sz="8" w:space="0" w:color="000001"/>
@@ -2366,7 +2861,7 @@
             </w:tcBorders>
             <w:shd w:fill="9FC5E8" w:val="clear"/>
             <w:tcMar>
-              <w:left w:w="80" w:type="dxa"/>
+              <w:left w:w="50" w:type="dxa"/>
             </w:tcMar>
           </w:tcPr>
           <w:p>
@@ -2388,7 +2883,7 @@
         </w:tc>
         <w:tc>
           <w:tcPr>
-            <w:tcW w:w="2257" w:type="dxa"/>
+            <w:tcW w:w="2256" w:type="dxa"/>
             <w:tcBorders>
               <w:top w:val="single" w:sz="8" w:space="0" w:color="000001"/>
               <w:left w:val="single" w:sz="8" w:space="0" w:color="000001"/>
@@ -2399,7 +2894,7 @@
             </w:tcBorders>
             <w:shd w:fill="9FC5E8" w:val="clear"/>
             <w:tcMar>
-              <w:left w:w="80" w:type="dxa"/>
+              <w:left w:w="50" w:type="dxa"/>
             </w:tcMar>
           </w:tcPr>
           <w:p>
@@ -2421,7 +2916,7 @@
         </w:tc>
         <w:tc>
           <w:tcPr>
-            <w:tcW w:w="2257" w:type="dxa"/>
+            <w:tcW w:w="2256" w:type="dxa"/>
             <w:tcBorders>
               <w:top w:val="single" w:sz="8" w:space="0" w:color="000001"/>
               <w:left w:val="single" w:sz="8" w:space="0" w:color="000001"/>
@@ -2432,7 +2927,7 @@
             </w:tcBorders>
             <w:shd w:fill="9FC5E8" w:val="clear"/>
             <w:tcMar>
-              <w:left w:w="80" w:type="dxa"/>
+              <w:left w:w="50" w:type="dxa"/>
             </w:tcMar>
           </w:tcPr>
           <w:p>
@@ -2465,7 +2960,7 @@
             </w:tcBorders>
             <w:shd w:fill="9FC5E8" w:val="clear"/>
             <w:tcMar>
-              <w:left w:w="80" w:type="dxa"/>
+              <w:left w:w="50" w:type="dxa"/>
             </w:tcMar>
           </w:tcPr>
           <w:p>
@@ -2492,18 +2987,18 @@
         </w:trPr>
         <w:tc>
           <w:tcPr>
-            <w:tcW w:w="2257" w:type="dxa"/>
-            <w:tcBorders>
-              <w:top w:val="single" w:sz="8" w:space="0" w:color="000001"/>
-              <w:left w:val="single" w:sz="8" w:space="0" w:color="000001"/>
-              <w:bottom w:val="single" w:sz="8" w:space="0" w:color="000001"/>
-              <w:insideH w:val="single" w:sz="8" w:space="0" w:color="000001"/>
-              <w:right w:val="single" w:sz="8" w:space="0" w:color="000001"/>
-              <w:insideV w:val="single" w:sz="8" w:space="0" w:color="000001"/>
-            </w:tcBorders>
-            <w:shd w:fill="FFFFFF" w:val="clear"/>
-            <w:tcMar>
-              <w:left w:w="80" w:type="dxa"/>
+            <w:tcW w:w="2255" w:type="dxa"/>
+            <w:tcBorders>
+              <w:top w:val="single" w:sz="8" w:space="0" w:color="000001"/>
+              <w:left w:val="single" w:sz="8" w:space="0" w:color="000001"/>
+              <w:bottom w:val="single" w:sz="8" w:space="0" w:color="000001"/>
+              <w:insideH w:val="single" w:sz="8" w:space="0" w:color="000001"/>
+              <w:right w:val="single" w:sz="8" w:space="0" w:color="000001"/>
+              <w:insideV w:val="single" w:sz="8" w:space="0" w:color="000001"/>
+            </w:tcBorders>
+            <w:shd w:fill="FFFFFF" w:val="clear"/>
+            <w:tcMar>
+              <w:left w:w="50" w:type="dxa"/>
             </w:tcMar>
           </w:tcPr>
           <w:p>
@@ -2525,18 +3020,18 @@
         </w:tc>
         <w:tc>
           <w:tcPr>
-            <w:tcW w:w="2257" w:type="dxa"/>
-            <w:tcBorders>
-              <w:top w:val="single" w:sz="8" w:space="0" w:color="000001"/>
-              <w:left w:val="single" w:sz="8" w:space="0" w:color="000001"/>
-              <w:bottom w:val="single" w:sz="8" w:space="0" w:color="000001"/>
-              <w:insideH w:val="single" w:sz="8" w:space="0" w:color="000001"/>
-              <w:right w:val="single" w:sz="8" w:space="0" w:color="000001"/>
-              <w:insideV w:val="single" w:sz="8" w:space="0" w:color="000001"/>
-            </w:tcBorders>
-            <w:shd w:fill="FFFFFF" w:val="clear"/>
-            <w:tcMar>
-              <w:left w:w="80" w:type="dxa"/>
+            <w:tcW w:w="2256" w:type="dxa"/>
+            <w:tcBorders>
+              <w:top w:val="single" w:sz="8" w:space="0" w:color="000001"/>
+              <w:left w:val="single" w:sz="8" w:space="0" w:color="000001"/>
+              <w:bottom w:val="single" w:sz="8" w:space="0" w:color="000001"/>
+              <w:insideH w:val="single" w:sz="8" w:space="0" w:color="000001"/>
+              <w:right w:val="single" w:sz="8" w:space="0" w:color="000001"/>
+              <w:insideV w:val="single" w:sz="8" w:space="0" w:color="000001"/>
+            </w:tcBorders>
+            <w:shd w:fill="FFFFFF" w:val="clear"/>
+            <w:tcMar>
+              <w:left w:w="50" w:type="dxa"/>
             </w:tcMar>
           </w:tcPr>
           <w:p>
@@ -2558,18 +3053,18 @@
         </w:tc>
         <w:tc>
           <w:tcPr>
-            <w:tcW w:w="2257" w:type="dxa"/>
-            <w:tcBorders>
-              <w:top w:val="single" w:sz="8" w:space="0" w:color="000001"/>
-              <w:left w:val="single" w:sz="8" w:space="0" w:color="000001"/>
-              <w:bottom w:val="single" w:sz="8" w:space="0" w:color="000001"/>
-              <w:insideH w:val="single" w:sz="8" w:space="0" w:color="000001"/>
-              <w:right w:val="single" w:sz="8" w:space="0" w:color="000001"/>
-              <w:insideV w:val="single" w:sz="8" w:space="0" w:color="000001"/>
-            </w:tcBorders>
-            <w:shd w:fill="FFFFFF" w:val="clear"/>
-            <w:tcMar>
-              <w:left w:w="80" w:type="dxa"/>
+            <w:tcW w:w="2256" w:type="dxa"/>
+            <w:tcBorders>
+              <w:top w:val="single" w:sz="8" w:space="0" w:color="000001"/>
+              <w:left w:val="single" w:sz="8" w:space="0" w:color="000001"/>
+              <w:bottom w:val="single" w:sz="8" w:space="0" w:color="000001"/>
+              <w:insideH w:val="single" w:sz="8" w:space="0" w:color="000001"/>
+              <w:right w:val="single" w:sz="8" w:space="0" w:color="000001"/>
+              <w:insideV w:val="single" w:sz="8" w:space="0" w:color="000001"/>
+            </w:tcBorders>
+            <w:shd w:fill="FFFFFF" w:val="clear"/>
+            <w:tcMar>
+              <w:left w:w="50" w:type="dxa"/>
             </w:tcMar>
           </w:tcPr>
           <w:p>
@@ -2602,7 +3097,7 @@
             </w:tcBorders>
             <w:shd w:fill="FFFFFF" w:val="clear"/>
             <w:tcMar>
-              <w:left w:w="80" w:type="dxa"/>
+              <w:left w:w="50" w:type="dxa"/>
             </w:tcMar>
           </w:tcPr>
           <w:p>
@@ -2629,18 +3124,18 @@
         </w:trPr>
         <w:tc>
           <w:tcPr>
-            <w:tcW w:w="2257" w:type="dxa"/>
-            <w:tcBorders>
-              <w:top w:val="single" w:sz="8" w:space="0" w:color="000001"/>
-              <w:left w:val="single" w:sz="8" w:space="0" w:color="000001"/>
-              <w:bottom w:val="single" w:sz="8" w:space="0" w:color="000001"/>
-              <w:insideH w:val="single" w:sz="8" w:space="0" w:color="000001"/>
-              <w:right w:val="single" w:sz="8" w:space="0" w:color="000001"/>
-              <w:insideV w:val="single" w:sz="8" w:space="0" w:color="000001"/>
-            </w:tcBorders>
-            <w:shd w:fill="FFFFFF" w:val="clear"/>
-            <w:tcMar>
-              <w:left w:w="80" w:type="dxa"/>
+            <w:tcW w:w="2255" w:type="dxa"/>
+            <w:tcBorders>
+              <w:top w:val="single" w:sz="8" w:space="0" w:color="000001"/>
+              <w:left w:val="single" w:sz="8" w:space="0" w:color="000001"/>
+              <w:bottom w:val="single" w:sz="8" w:space="0" w:color="000001"/>
+              <w:insideH w:val="single" w:sz="8" w:space="0" w:color="000001"/>
+              <w:right w:val="single" w:sz="8" w:space="0" w:color="000001"/>
+              <w:insideV w:val="single" w:sz="8" w:space="0" w:color="000001"/>
+            </w:tcBorders>
+            <w:shd w:fill="FFFFFF" w:val="clear"/>
+            <w:tcMar>
+              <w:left w:w="50" w:type="dxa"/>
             </w:tcMar>
           </w:tcPr>
           <w:p>
@@ -2662,18 +3157,18 @@
         </w:tc>
         <w:tc>
           <w:tcPr>
-            <w:tcW w:w="2257" w:type="dxa"/>
-            <w:tcBorders>
-              <w:top w:val="single" w:sz="8" w:space="0" w:color="000001"/>
-              <w:left w:val="single" w:sz="8" w:space="0" w:color="000001"/>
-              <w:bottom w:val="single" w:sz="8" w:space="0" w:color="000001"/>
-              <w:insideH w:val="single" w:sz="8" w:space="0" w:color="000001"/>
-              <w:right w:val="single" w:sz="8" w:space="0" w:color="000001"/>
-              <w:insideV w:val="single" w:sz="8" w:space="0" w:color="000001"/>
-            </w:tcBorders>
-            <w:shd w:fill="FFFFFF" w:val="clear"/>
-            <w:tcMar>
-              <w:left w:w="80" w:type="dxa"/>
+            <w:tcW w:w="2256" w:type="dxa"/>
+            <w:tcBorders>
+              <w:top w:val="single" w:sz="8" w:space="0" w:color="000001"/>
+              <w:left w:val="single" w:sz="8" w:space="0" w:color="000001"/>
+              <w:bottom w:val="single" w:sz="8" w:space="0" w:color="000001"/>
+              <w:insideH w:val="single" w:sz="8" w:space="0" w:color="000001"/>
+              <w:right w:val="single" w:sz="8" w:space="0" w:color="000001"/>
+              <w:insideV w:val="single" w:sz="8" w:space="0" w:color="000001"/>
+            </w:tcBorders>
+            <w:shd w:fill="FFFFFF" w:val="clear"/>
+            <w:tcMar>
+              <w:left w:w="50" w:type="dxa"/>
             </w:tcMar>
           </w:tcPr>
           <w:p>
@@ -2695,18 +3190,18 @@
         </w:tc>
         <w:tc>
           <w:tcPr>
-            <w:tcW w:w="2257" w:type="dxa"/>
-            <w:tcBorders>
-              <w:top w:val="single" w:sz="8" w:space="0" w:color="000001"/>
-              <w:left w:val="single" w:sz="8" w:space="0" w:color="000001"/>
-              <w:bottom w:val="single" w:sz="8" w:space="0" w:color="000001"/>
-              <w:insideH w:val="single" w:sz="8" w:space="0" w:color="000001"/>
-              <w:right w:val="single" w:sz="8" w:space="0" w:color="000001"/>
-              <w:insideV w:val="single" w:sz="8" w:space="0" w:color="000001"/>
-            </w:tcBorders>
-            <w:shd w:fill="FFFFFF" w:val="clear"/>
-            <w:tcMar>
-              <w:left w:w="80" w:type="dxa"/>
+            <w:tcW w:w="2256" w:type="dxa"/>
+            <w:tcBorders>
+              <w:top w:val="single" w:sz="8" w:space="0" w:color="000001"/>
+              <w:left w:val="single" w:sz="8" w:space="0" w:color="000001"/>
+              <w:bottom w:val="single" w:sz="8" w:space="0" w:color="000001"/>
+              <w:insideH w:val="single" w:sz="8" w:space="0" w:color="000001"/>
+              <w:right w:val="single" w:sz="8" w:space="0" w:color="000001"/>
+              <w:insideV w:val="single" w:sz="8" w:space="0" w:color="000001"/>
+            </w:tcBorders>
+            <w:shd w:fill="FFFFFF" w:val="clear"/>
+            <w:tcMar>
+              <w:left w:w="50" w:type="dxa"/>
             </w:tcMar>
           </w:tcPr>
           <w:p>
@@ -2739,7 +3234,7 @@
             </w:tcBorders>
             <w:shd w:fill="FFFFFF" w:val="clear"/>
             <w:tcMar>
-              <w:left w:w="80" w:type="dxa"/>
+              <w:left w:w="50" w:type="dxa"/>
             </w:tcMar>
           </w:tcPr>
           <w:p>
@@ -2766,97 +3261,34 @@
         </w:trPr>
         <w:tc>
           <w:tcPr>
-            <w:tcW w:w="2257" w:type="dxa"/>
-            <w:tcBorders>
-              <w:top w:val="single" w:sz="8" w:space="0" w:color="000001"/>
-              <w:left w:val="single" w:sz="8" w:space="0" w:color="000001"/>
-              <w:bottom w:val="single" w:sz="8" w:space="0" w:color="000001"/>
-              <w:insideH w:val="single" w:sz="8" w:space="0" w:color="000001"/>
-              <w:right w:val="single" w:sz="8" w:space="0" w:color="000001"/>
-              <w:insideV w:val="single" w:sz="8" w:space="0" w:color="000001"/>
-            </w:tcBorders>
-            <w:shd w:fill="FFFFFF" w:val="clear"/>
-            <w:tcMar>
-              <w:left w:w="80" w:type="dxa"/>
-            </w:tcMar>
-          </w:tcPr>
-          <w:p>
-            <w:pPr>
-              <w:pStyle w:val="Normal"/>
-              <w:keepNext/>
-              <w:keepLines w:val="false"/>
-              <w:widowControl w:val="false"/>
-              <w:spacing w:lineRule="auto" w:line="240" w:before="0" w:after="0"/>
-              <w:ind w:left="0" w:right="0" w:hanging="0"/>
-              <w:jc w:val="left"/>
-              <w:rPr/>
-            </w:pPr>
-            <w:r>
-              <w:rPr/>
-            </w:r>
-          </w:p>
-        </w:tc>
-        <w:tc>
-          <w:tcPr>
-            <w:tcW w:w="2257" w:type="dxa"/>
-            <w:tcBorders>
-              <w:top w:val="single" w:sz="8" w:space="0" w:color="000001"/>
-              <w:left w:val="single" w:sz="8" w:space="0" w:color="000001"/>
-              <w:bottom w:val="single" w:sz="8" w:space="0" w:color="000001"/>
-              <w:insideH w:val="single" w:sz="8" w:space="0" w:color="000001"/>
-              <w:right w:val="single" w:sz="8" w:space="0" w:color="000001"/>
-              <w:insideV w:val="single" w:sz="8" w:space="0" w:color="000001"/>
-            </w:tcBorders>
-            <w:shd w:fill="FFFFFF" w:val="clear"/>
-            <w:tcMar>
-              <w:left w:w="80" w:type="dxa"/>
-            </w:tcMar>
-          </w:tcPr>
-          <w:p>
-            <w:pPr>
-              <w:pStyle w:val="Normal"/>
-              <w:keepNext/>
-              <w:keepLines w:val="false"/>
-              <w:widowControl w:val="false"/>
-              <w:spacing w:lineRule="auto" w:line="240" w:before="0" w:after="0"/>
-              <w:ind w:left="0" w:right="0" w:hanging="0"/>
-              <w:jc w:val="left"/>
-              <w:rPr/>
-            </w:pPr>
-            <w:r>
-              <w:rPr/>
-            </w:r>
-          </w:p>
-        </w:tc>
-        <w:tc>
-          <w:tcPr>
-            <w:tcW w:w="2257" w:type="dxa"/>
-            <w:tcBorders>
-              <w:top w:val="single" w:sz="8" w:space="0" w:color="000001"/>
-              <w:left w:val="single" w:sz="8" w:space="0" w:color="000001"/>
-              <w:bottom w:val="single" w:sz="8" w:space="0" w:color="000001"/>
-              <w:insideH w:val="single" w:sz="8" w:space="0" w:color="000001"/>
-              <w:right w:val="single" w:sz="8" w:space="0" w:color="000001"/>
-              <w:insideV w:val="single" w:sz="8" w:space="0" w:color="000001"/>
-            </w:tcBorders>
-            <w:shd w:fill="FFFFFF" w:val="clear"/>
-            <w:tcMar>
-              <w:left w:w="80" w:type="dxa"/>
-            </w:tcMar>
-          </w:tcPr>
-          <w:p>
-            <w:pPr>
-              <w:pStyle w:val="Normal"/>
-              <w:keepNext/>
-              <w:keepLines w:val="false"/>
-              <w:widowControl w:val="false"/>
-              <w:spacing w:lineRule="auto" w:line="240" w:before="0" w:after="0"/>
-              <w:ind w:left="0" w:right="0" w:hanging="0"/>
-              <w:jc w:val="left"/>
-              <w:rPr/>
-            </w:pPr>
-            <w:r>
-              <w:rPr/>
+            <w:tcW w:w="2255" w:type="dxa"/>
+            <w:tcBorders>
+              <w:top w:val="single" w:sz="8" w:space="0" w:color="000001"/>
+              <w:left w:val="single" w:sz="8" w:space="0" w:color="000001"/>
+              <w:bottom w:val="single" w:sz="8" w:space="0" w:color="000001"/>
+              <w:insideH w:val="single" w:sz="8" w:space="0" w:color="000001"/>
+              <w:right w:val="single" w:sz="8" w:space="0" w:color="000001"/>
+              <w:insideV w:val="single" w:sz="8" w:space="0" w:color="000001"/>
+            </w:tcBorders>
+            <w:shd w:fill="FFFFFF" w:val="clear"/>
+            <w:tcMar>
+              <w:left w:w="50" w:type="dxa"/>
+            </w:tcMar>
+          </w:tcPr>
+          <w:p>
+            <w:pPr>
+              <w:pStyle w:val="Normal"/>
+              <w:keepNext/>
+              <w:keepLines w:val="false"/>
+              <w:widowControl w:val="false"/>
+              <w:spacing w:lineRule="auto" w:line="240" w:before="0" w:after="0"/>
+              <w:ind w:left="0" w:right="0" w:hanging="0"/>
+              <w:jc w:val="left"/>
+              <w:rPr/>
+            </w:pPr>
+            <w:r>
+              <w:rPr/>
+              <w:t>TESS seismology community</w:t>
             </w:r>
           </w:p>
         </w:tc>
@@ -2873,22 +3305,91 @@
             </w:tcBorders>
             <w:shd w:fill="FFFFFF" w:val="clear"/>
             <w:tcMar>
-              <w:left w:w="80" w:type="dxa"/>
-            </w:tcMar>
-          </w:tcPr>
-          <w:p>
-            <w:pPr>
-              <w:pStyle w:val="Normal"/>
-              <w:keepNext/>
-              <w:keepLines w:val="false"/>
-              <w:widowControl w:val="false"/>
-              <w:spacing w:lineRule="auto" w:line="240" w:before="0" w:after="0"/>
-              <w:ind w:left="0" w:right="0" w:hanging="0"/>
-              <w:jc w:val="left"/>
-              <w:rPr/>
-            </w:pPr>
-            <w:r>
-              <w:rPr/>
+              <w:left w:w="50" w:type="dxa"/>
+            </w:tcMar>
+          </w:tcPr>
+          <w:p>
+            <w:pPr>
+              <w:pStyle w:val="Normal"/>
+              <w:keepNext/>
+              <w:keepLines w:val="false"/>
+              <w:widowControl w:val="false"/>
+              <w:spacing w:lineRule="auto" w:line="240" w:before="0" w:after="0"/>
+              <w:ind w:left="0" w:right="0" w:hanging="0"/>
+              <w:jc w:val="left"/>
+              <w:rPr/>
+            </w:pPr>
+            <w:bookmarkStart w:id="22" w:name="__DdeLink__1280_825285663"/>
+            <w:bookmarkEnd w:id="22"/>
+            <w:r>
+              <w:rPr/>
+              <w:t>Relevant for TESS asteroseismic target selection</w:t>
+            </w:r>
+          </w:p>
+        </w:tc>
+        <w:tc>
+          <w:tcPr>
+            <w:tcW w:w="2256" w:type="dxa"/>
+            <w:tcBorders>
+              <w:top w:val="single" w:sz="8" w:space="0" w:color="000001"/>
+              <w:left w:val="single" w:sz="8" w:space="0" w:color="000001"/>
+              <w:bottom w:val="single" w:sz="8" w:space="0" w:color="000001"/>
+              <w:insideH w:val="single" w:sz="8" w:space="0" w:color="000001"/>
+              <w:right w:val="single" w:sz="8" w:space="0" w:color="000001"/>
+              <w:insideV w:val="single" w:sz="8" w:space="0" w:color="000001"/>
+            </w:tcBorders>
+            <w:shd w:fill="FFFFFF" w:val="clear"/>
+            <w:tcMar>
+              <w:left w:w="50" w:type="dxa"/>
+            </w:tcMar>
+          </w:tcPr>
+          <w:p>
+            <w:pPr>
+              <w:pStyle w:val="Normal"/>
+              <w:keepNext/>
+              <w:keepLines w:val="false"/>
+              <w:widowControl w:val="false"/>
+              <w:spacing w:lineRule="auto" w:line="240" w:before="0" w:after="0"/>
+              <w:ind w:left="0" w:right="0" w:hanging="0"/>
+              <w:jc w:val="left"/>
+              <w:rPr/>
+            </w:pPr>
+            <w:r>
+              <w:rPr/>
+              <w:t>Access to the code</w:t>
+            </w:r>
+          </w:p>
+        </w:tc>
+        <w:tc>
+          <w:tcPr>
+            <w:tcW w:w="2256" w:type="dxa"/>
+            <w:tcBorders>
+              <w:top w:val="single" w:sz="8" w:space="0" w:color="000001"/>
+              <w:left w:val="single" w:sz="8" w:space="0" w:color="000001"/>
+              <w:bottom w:val="single" w:sz="8" w:space="0" w:color="000001"/>
+              <w:insideH w:val="single" w:sz="8" w:space="0" w:color="000001"/>
+              <w:right w:val="single" w:sz="8" w:space="0" w:color="000001"/>
+              <w:insideV w:val="single" w:sz="8" w:space="0" w:color="000001"/>
+            </w:tcBorders>
+            <w:shd w:fill="FFFFFF" w:val="clear"/>
+            <w:tcMar>
+              <w:left w:w="50" w:type="dxa"/>
+            </w:tcMar>
+          </w:tcPr>
+          <w:p>
+            <w:pPr>
+              <w:pStyle w:val="Normal"/>
+              <w:keepNext/>
+              <w:keepLines w:val="false"/>
+              <w:widowControl w:val="false"/>
+              <w:spacing w:lineRule="auto" w:line="240" w:before="0" w:after="0"/>
+              <w:ind w:left="0" w:right="0" w:hanging="0"/>
+              <w:jc w:val="left"/>
+              <w:rPr/>
+            </w:pPr>
+            <w:r>
+              <w:rPr/>
+              <w:t>Positive</w:t>
             </w:r>
           </w:p>
         </w:tc>
@@ -2899,97 +3400,34 @@
         </w:trPr>
         <w:tc>
           <w:tcPr>
-            <w:tcW w:w="2257" w:type="dxa"/>
-            <w:tcBorders>
-              <w:top w:val="single" w:sz="8" w:space="0" w:color="000001"/>
-              <w:left w:val="single" w:sz="8" w:space="0" w:color="000001"/>
-              <w:bottom w:val="single" w:sz="8" w:space="0" w:color="000001"/>
-              <w:insideH w:val="single" w:sz="8" w:space="0" w:color="000001"/>
-              <w:right w:val="single" w:sz="8" w:space="0" w:color="000001"/>
-              <w:insideV w:val="single" w:sz="8" w:space="0" w:color="000001"/>
-            </w:tcBorders>
-            <w:shd w:fill="FFFFFF" w:val="clear"/>
-            <w:tcMar>
-              <w:left w:w="80" w:type="dxa"/>
-            </w:tcMar>
-          </w:tcPr>
-          <w:p>
-            <w:pPr>
-              <w:pStyle w:val="Normal"/>
-              <w:keepNext/>
-              <w:keepLines w:val="false"/>
-              <w:widowControl w:val="false"/>
-              <w:spacing w:lineRule="auto" w:line="240" w:before="0" w:after="0"/>
-              <w:ind w:left="0" w:right="0" w:hanging="0"/>
-              <w:jc w:val="left"/>
-              <w:rPr/>
-            </w:pPr>
-            <w:r>
-              <w:rPr/>
-            </w:r>
-          </w:p>
-        </w:tc>
-        <w:tc>
-          <w:tcPr>
-            <w:tcW w:w="2257" w:type="dxa"/>
-            <w:tcBorders>
-              <w:top w:val="single" w:sz="8" w:space="0" w:color="000001"/>
-              <w:left w:val="single" w:sz="8" w:space="0" w:color="000001"/>
-              <w:bottom w:val="single" w:sz="8" w:space="0" w:color="000001"/>
-              <w:insideH w:val="single" w:sz="8" w:space="0" w:color="000001"/>
-              <w:right w:val="single" w:sz="8" w:space="0" w:color="000001"/>
-              <w:insideV w:val="single" w:sz="8" w:space="0" w:color="000001"/>
-            </w:tcBorders>
-            <w:shd w:fill="FFFFFF" w:val="clear"/>
-            <w:tcMar>
-              <w:left w:w="80" w:type="dxa"/>
-            </w:tcMar>
-          </w:tcPr>
-          <w:p>
-            <w:pPr>
-              <w:pStyle w:val="Normal"/>
-              <w:keepNext/>
-              <w:keepLines w:val="false"/>
-              <w:widowControl w:val="false"/>
-              <w:spacing w:lineRule="auto" w:line="240" w:before="0" w:after="0"/>
-              <w:ind w:left="0" w:right="0" w:hanging="0"/>
-              <w:jc w:val="left"/>
-              <w:rPr/>
-            </w:pPr>
-            <w:r>
-              <w:rPr/>
-            </w:r>
-          </w:p>
-        </w:tc>
-        <w:tc>
-          <w:tcPr>
-            <w:tcW w:w="2257" w:type="dxa"/>
-            <w:tcBorders>
-              <w:top w:val="single" w:sz="8" w:space="0" w:color="000001"/>
-              <w:left w:val="single" w:sz="8" w:space="0" w:color="000001"/>
-              <w:bottom w:val="single" w:sz="8" w:space="0" w:color="000001"/>
-              <w:insideH w:val="single" w:sz="8" w:space="0" w:color="000001"/>
-              <w:right w:val="single" w:sz="8" w:space="0" w:color="000001"/>
-              <w:insideV w:val="single" w:sz="8" w:space="0" w:color="000001"/>
-            </w:tcBorders>
-            <w:shd w:fill="FFFFFF" w:val="clear"/>
-            <w:tcMar>
-              <w:left w:w="80" w:type="dxa"/>
-            </w:tcMar>
-          </w:tcPr>
-          <w:p>
-            <w:pPr>
-              <w:pStyle w:val="Normal"/>
-              <w:keepNext/>
-              <w:keepLines w:val="false"/>
-              <w:widowControl w:val="false"/>
-              <w:spacing w:lineRule="auto" w:line="240" w:before="0" w:after="0"/>
-              <w:ind w:left="0" w:right="0" w:hanging="0"/>
-              <w:jc w:val="left"/>
-              <w:rPr/>
-            </w:pPr>
-            <w:r>
-              <w:rPr/>
+            <w:tcW w:w="2255" w:type="dxa"/>
+            <w:tcBorders>
+              <w:top w:val="single" w:sz="8" w:space="0" w:color="000001"/>
+              <w:left w:val="single" w:sz="8" w:space="0" w:color="000001"/>
+              <w:bottom w:val="single" w:sz="8" w:space="0" w:color="000001"/>
+              <w:insideH w:val="single" w:sz="8" w:space="0" w:color="000001"/>
+              <w:right w:val="single" w:sz="8" w:space="0" w:color="000001"/>
+              <w:insideV w:val="single" w:sz="8" w:space="0" w:color="000001"/>
+            </w:tcBorders>
+            <w:shd w:fill="FFFFFF" w:val="clear"/>
+            <w:tcMar>
+              <w:left w:w="50" w:type="dxa"/>
+            </w:tcMar>
+          </w:tcPr>
+          <w:p>
+            <w:pPr>
+              <w:pStyle w:val="Normal"/>
+              <w:keepNext/>
+              <w:keepLines w:val="false"/>
+              <w:widowControl w:val="false"/>
+              <w:spacing w:lineRule="auto" w:line="240" w:before="0" w:after="0"/>
+              <w:ind w:left="0" w:right="0" w:hanging="0"/>
+              <w:jc w:val="left"/>
+              <w:rPr/>
+            </w:pPr>
+            <w:r>
+              <w:rPr/>
+              <w:t>Andrew Tkachenko</w:t>
             </w:r>
           </w:p>
         </w:tc>
@@ -3006,14 +3444,94 @@
             </w:tcBorders>
             <w:shd w:fill="FFFFFF" w:val="clear"/>
             <w:tcMar>
-              <w:left w:w="80" w:type="dxa"/>
-            </w:tcMar>
-          </w:tcPr>
-          <w:p>
-            <w:pPr>
-              <w:pStyle w:val="Normal"/>
-              <w:keepNext/>
-              <w:keepLines w:val="false"/>
+              <w:left w:w="50" w:type="dxa"/>
+            </w:tcMar>
+          </w:tcPr>
+          <w:p>
+            <w:pPr>
+              <w:pStyle w:val="Normal"/>
+              <w:keepNext/>
+              <w:keepLines w:val="false"/>
+              <w:widowControl w:val="false"/>
+              <w:spacing w:lineRule="auto" w:line="240" w:before="0" w:after="0"/>
+              <w:ind w:left="0" w:right="0" w:hanging="0"/>
+              <w:jc w:val="left"/>
+              <w:rPr/>
+            </w:pPr>
+            <w:r>
+              <w:rPr/>
+              <w:t>Wants to create a TESS Red Giants selection function</w:t>
+            </w:r>
+          </w:p>
+        </w:tc>
+        <w:tc>
+          <w:tcPr>
+            <w:tcW w:w="2256" w:type="dxa"/>
+            <w:tcBorders>
+              <w:top w:val="single" w:sz="8" w:space="0" w:color="000001"/>
+              <w:left w:val="single" w:sz="8" w:space="0" w:color="000001"/>
+              <w:bottom w:val="single" w:sz="8" w:space="0" w:color="000001"/>
+              <w:insideH w:val="single" w:sz="8" w:space="0" w:color="000001"/>
+              <w:right w:val="single" w:sz="8" w:space="0" w:color="000001"/>
+              <w:insideV w:val="single" w:sz="8" w:space="0" w:color="000001"/>
+            </w:tcBorders>
+            <w:shd w:fill="FFFFFF" w:val="clear"/>
+            <w:tcMar>
+              <w:left w:w="50" w:type="dxa"/>
+            </w:tcMar>
+          </w:tcPr>
+          <w:p>
+            <w:pPr>
+              <w:pStyle w:val="Normal"/>
+              <w:keepNext/>
+              <w:keepLines w:val="false"/>
+              <w:widowControl w:val="false"/>
+              <w:spacing w:lineRule="auto" w:line="240" w:before="0" w:after="0"/>
+              <w:ind w:left="0" w:right="0" w:hanging="0"/>
+              <w:jc w:val="left"/>
+              <w:rPr/>
+            </w:pPr>
+            <w:r>
+              <w:rPr/>
+              <w:t>Access to the code</w:t>
+            </w:r>
+          </w:p>
+        </w:tc>
+        <w:tc>
+          <w:tcPr>
+            <w:tcW w:w="2256" w:type="dxa"/>
+            <w:tcBorders>
+              <w:top w:val="single" w:sz="8" w:space="0" w:color="000001"/>
+              <w:left w:val="single" w:sz="8" w:space="0" w:color="000001"/>
+              <w:bottom w:val="single" w:sz="8" w:space="0" w:color="000001"/>
+              <w:insideH w:val="single" w:sz="8" w:space="0" w:color="000001"/>
+              <w:right w:val="single" w:sz="8" w:space="0" w:color="000001"/>
+              <w:insideV w:val="single" w:sz="8" w:space="0" w:color="000001"/>
+            </w:tcBorders>
+            <w:shd w:fill="FFFFFF" w:val="clear"/>
+            <w:tcMar>
+              <w:left w:w="50" w:type="dxa"/>
+            </w:tcMar>
+          </w:tcPr>
+          <w:p>
+            <w:pPr>
+              <w:pStyle w:val="Normal"/>
+              <w:keepNext/>
+              <w:keepLines w:val="false"/>
+              <w:widowControl w:val="false"/>
+              <w:spacing w:lineRule="auto" w:line="240" w:before="0" w:after="0"/>
+              <w:ind w:left="0" w:right="0" w:hanging="0"/>
+              <w:jc w:val="left"/>
+              <w:rPr/>
+            </w:pPr>
+            <w:r>
+              <w:rPr/>
+              <w:t>Positive?</w:t>
+            </w:r>
+          </w:p>
+          <w:p>
+            <w:pPr>
+              <w:pStyle w:val="Normal"/>
               <w:widowControl w:val="false"/>
               <w:spacing w:lineRule="auto" w:line="240" w:before="0" w:after="0"/>
               <w:ind w:left="0" w:right="0" w:hanging="0"/>
@@ -3039,12 +3557,113 @@
     </w:p>
     <w:p>
       <w:pPr>
+        <w:pStyle w:val="Normal"/>
+        <w:spacing w:before="0" w:after="0"/>
+        <w:rPr/>
+      </w:pPr>
+      <w:r>
+        <w:rPr/>
+      </w:r>
+    </w:p>
+    <w:p>
+      <w:pPr>
+        <w:pStyle w:val="Normal"/>
+        <w:spacing w:before="0" w:after="0"/>
+        <w:rPr/>
+      </w:pPr>
+      <w:r>
+        <w:rPr/>
+      </w:r>
+    </w:p>
+    <w:p>
+      <w:pPr>
+        <w:pStyle w:val="Normal"/>
+        <w:spacing w:before="0" w:after="0"/>
+        <w:rPr/>
+      </w:pPr>
+      <w:r>
+        <w:rPr/>
+      </w:r>
+    </w:p>
+    <w:p>
+      <w:pPr>
+        <w:pStyle w:val="Normal"/>
+        <w:spacing w:before="0" w:after="0"/>
+        <w:rPr/>
+      </w:pPr>
+      <w:r>
+        <w:rPr/>
+        <w:t xml:space="preserve">Dennis Stello </w:t>
+        <w:tab/>
+        <w:tab/>
+        <w:t>selection function for K2</w:t>
+        <w:tab/>
+        <w:t>NA</w:t>
+        <w:tab/>
+        <w:tab/>
+        <w:t xml:space="preserve">    Positive </w:t>
+      </w:r>
+    </w:p>
+    <w:p>
+      <w:pPr>
+        <w:pStyle w:val="Normal"/>
+        <w:spacing w:before="0" w:after="0"/>
+        <w:rPr/>
+      </w:pPr>
+      <w:r>
+        <w:rPr/>
+      </w:r>
+    </w:p>
+    <w:p>
+      <w:pPr>
+        <w:pStyle w:val="Normal"/>
+        <w:spacing w:before="0" w:after="0"/>
+        <w:rPr/>
+      </w:pPr>
+      <w:r>
+        <w:rPr/>
+        <w:t xml:space="preserve">TESS Target Selection  Relevant for TESS </w:t>
+        <w:tab/>
+        <w:tab/>
+        <w:t>Access to code   Positive</w:t>
+      </w:r>
+    </w:p>
+    <w:p>
+      <w:pPr>
+        <w:pStyle w:val="Normal"/>
+        <w:spacing w:before="0" w:after="0"/>
+        <w:rPr/>
+      </w:pPr>
+      <w:r>
+        <w:rPr/>
+        <w:tab/>
+        <w:tab/>
+        <w:tab/>
+        <w:t xml:space="preserve">   asteroseismic target </w:t>
+      </w:r>
+    </w:p>
+    <w:p>
+      <w:pPr>
+        <w:pStyle w:val="Normal"/>
+        <w:spacing w:before="0" w:after="0"/>
+        <w:rPr/>
+      </w:pPr>
+      <w:r>
+        <w:rPr/>
+        <w:tab/>
+        <w:tab/>
+        <w:tab/>
+        <w:t xml:space="preserve">   selection</w:t>
+      </w:r>
+    </w:p>
+    <w:p>
+      <w:pPr>
         <w:pStyle w:val="Heading1"/>
         <w:spacing w:before="400" w:after="120"/>
         <w:rPr/>
       </w:pPr>
-      <w:bookmarkStart w:id="21" w:name="_2xssszeqimay"/>
-      <w:bookmarkEnd w:id="21"/>
+      <w:bookmarkStart w:id="23" w:name="_2xssszeqimay"/>
+      <w:bookmarkEnd w:id="23"/>
       <w:r>
         <w:rPr/>
         <w:t>Reporting cycle</w:t>
@@ -3066,8 +3685,8 @@
         <w:spacing w:before="360" w:after="120"/>
         <w:rPr/>
       </w:pPr>
-      <w:bookmarkStart w:id="22" w:name="_uhrw3xj9a56v"/>
-      <w:bookmarkEnd w:id="22"/>
+      <w:bookmarkStart w:id="24" w:name="_uhrw3xj9a56v"/>
+      <w:bookmarkEnd w:id="24"/>
       <w:r>
         <w:rPr/>
         <w:t>Reporting periods</w:t>
@@ -3090,8 +3709,8 @@
         <w:spacing w:before="400" w:after="120"/>
         <w:rPr/>
       </w:pPr>
-      <w:bookmarkStart w:id="23" w:name="_uibe1rgjivy0"/>
-      <w:bookmarkEnd w:id="23"/>
+      <w:bookmarkStart w:id="25" w:name="_uibe1rgjivy0"/>
+      <w:bookmarkEnd w:id="25"/>
       <w:r>
         <w:rPr/>
         <w:t>Risk assessment</w:t>
@@ -3113,8 +3732,8 @@
         <w:spacing w:before="360" w:after="120"/>
         <w:rPr/>
       </w:pPr>
-      <w:bookmarkStart w:id="24" w:name="_ih9ptva1eyvb"/>
-      <w:bookmarkEnd w:id="24"/>
+      <w:bookmarkStart w:id="26" w:name="_ih9ptva1eyvb"/>
+      <w:bookmarkEnd w:id="26"/>
       <w:r>
         <w:rPr/>
         <w:t>Risk log</w:t>
@@ -3184,14 +3803,17 @@
   </w:style>
   <w:style w:type="paragraph" w:styleId="Heading1">
     <w:name w:val="Heading 1"/>
+    <w:basedOn w:val="Heading"/>
     <w:next w:val="Normal"/>
     <w:pPr>
       <w:keepNext/>
       <w:keepLines/>
       <w:widowControl/>
       <w:suppressAutoHyphens w:val="true"/>
+      <w:bidi w:val="0"/>
       <w:spacing w:lineRule="auto" w:line="240" w:before="400" w:after="120"/>
       <w:contextualSpacing/>
+      <w:jc w:val="left"/>
     </w:pPr>
     <w:rPr>
       <w:rFonts w:ascii="Arial" w:hAnsi="Arial" w:eastAsia="Arial" w:cs="Arial"/>
@@ -3204,14 +3826,17 @@
   </w:style>
   <w:style w:type="paragraph" w:styleId="Heading2">
     <w:name w:val="Heading 2"/>
+    <w:basedOn w:val="Heading"/>
     <w:next w:val="Normal"/>
     <w:pPr>
       <w:keepNext/>
       <w:keepLines/>
       <w:widowControl/>
       <w:suppressAutoHyphens w:val="true"/>
+      <w:bidi w:val="0"/>
       <w:spacing w:lineRule="auto" w:line="240" w:before="360" w:after="120"/>
       <w:contextualSpacing/>
+      <w:jc w:val="left"/>
     </w:pPr>
     <w:rPr>
       <w:rFonts w:ascii="Arial" w:hAnsi="Arial" w:eastAsia="Arial" w:cs="Arial"/>
@@ -3224,14 +3849,17 @@
   </w:style>
   <w:style w:type="paragraph" w:styleId="Heading3">
     <w:name w:val="Heading 3"/>
+    <w:basedOn w:val="Heading"/>
     <w:next w:val="Normal"/>
     <w:pPr>
       <w:keepNext/>
       <w:keepLines/>
       <w:widowControl/>
       <w:suppressAutoHyphens w:val="true"/>
+      <w:bidi w:val="0"/>
       <w:spacing w:lineRule="auto" w:line="240" w:before="320" w:after="80"/>
       <w:contextualSpacing/>
+      <w:jc w:val="left"/>
     </w:pPr>
     <w:rPr>
       <w:rFonts w:ascii="Arial" w:hAnsi="Arial" w:eastAsia="Arial" w:cs="Arial"/>
@@ -3244,14 +3872,17 @@
   </w:style>
   <w:style w:type="paragraph" w:styleId="Heading4">
     <w:name w:val="Heading 4"/>
+    <w:basedOn w:val="Heading"/>
     <w:next w:val="Normal"/>
     <w:pPr>
       <w:keepNext/>
       <w:keepLines/>
       <w:widowControl/>
       <w:suppressAutoHyphens w:val="true"/>
+      <w:bidi w:val="0"/>
       <w:spacing w:lineRule="auto" w:line="240" w:before="280" w:after="80"/>
       <w:contextualSpacing/>
+      <w:jc w:val="left"/>
     </w:pPr>
     <w:rPr>
       <w:rFonts w:ascii="Arial" w:hAnsi="Arial" w:eastAsia="Arial" w:cs="Arial"/>
@@ -3263,14 +3894,17 @@
   </w:style>
   <w:style w:type="paragraph" w:styleId="Heading5">
     <w:name w:val="Heading 5"/>
+    <w:basedOn w:val="Heading"/>
     <w:next w:val="Normal"/>
     <w:pPr>
       <w:keepNext/>
       <w:keepLines/>
       <w:widowControl/>
       <w:suppressAutoHyphens w:val="true"/>
+      <w:bidi w:val="0"/>
       <w:spacing w:lineRule="auto" w:line="240" w:before="240" w:after="80"/>
       <w:contextualSpacing/>
+      <w:jc w:val="left"/>
     </w:pPr>
     <w:rPr>
       <w:rFonts w:ascii="Arial" w:hAnsi="Arial" w:eastAsia="Arial" w:cs="Arial"/>
@@ -3282,14 +3916,17 @@
   </w:style>
   <w:style w:type="paragraph" w:styleId="Heading6">
     <w:name w:val="Heading 6"/>
+    <w:basedOn w:val="Heading"/>
     <w:next w:val="Normal"/>
     <w:pPr>
       <w:keepNext/>
       <w:keepLines/>
       <w:widowControl/>
       <w:suppressAutoHyphens w:val="true"/>
+      <w:bidi w:val="0"/>
       <w:spacing w:lineRule="auto" w:line="240" w:before="240" w:after="80"/>
       <w:contextualSpacing/>
+      <w:jc w:val="left"/>
     </w:pPr>
     <w:rPr>
       <w:rFonts w:ascii="Arial" w:hAnsi="Arial" w:eastAsia="Arial" w:cs="Arial"/>
@@ -3298,6 +3935,14 @@
       <w:sz w:val="22"/>
       <w:szCs w:val="22"/>
       <w:lang w:val="en-GB" w:eastAsia="zh-CN" w:bidi="hi-IN"/>
+    </w:rPr>
+  </w:style>
+  <w:style w:type="character" w:styleId="InternetLink">
+    <w:name w:val="Internet Link"/>
+    <w:rPr>
+      <w:color w:val="000080"/>
+      <w:u w:val="single"/>
+      <w:lang w:val="zxx" w:eastAsia="zxx" w:bidi="zxx"/>
     </w:rPr>
   </w:style>
   <w:style w:type="paragraph" w:styleId="Heading">
@@ -3420,6 +4065,18 @@
       <w:szCs w:val="30"/>
     </w:rPr>
   </w:style>
+  <w:style w:type="paragraph" w:styleId="TableContents">
+    <w:name w:val="Table Contents"/>
+    <w:basedOn w:val="Normal"/>
+    <w:pPr/>
+    <w:rPr/>
+  </w:style>
+  <w:style w:type="paragraph" w:styleId="TableHeading">
+    <w:name w:val="Table Heading"/>
+    <w:basedOn w:val="TableContents"/>
+    <w:pPr/>
+    <w:rPr/>
+  </w:style>
   <w:style w:type="table" w:default="1" w:styleId="TableNormal">
     <w:name w:val="Table Normal"/>
   </w:style>

</xml_diff>

<commit_message>
finished power_spectrum() for TESS conversion
</commit_message>
<xml_diff>
--- a/TRGPID.docx
+++ b/TRGPID.docx
@@ -384,7 +384,7 @@
     <w:tbl>
       <w:tblPr>
         <w:jc w:val="left"/>
-        <w:tblInd w:w="81" w:type="dxa"/>
+        <w:tblInd w:w="72" w:type="dxa"/>
         <w:tblBorders>
           <w:top w:val="single" w:sz="8" w:space="0" w:color="000001"/>
           <w:left w:val="single" w:sz="8" w:space="0" w:color="000001"/>
@@ -395,17 +395,17 @@
         </w:tblBorders>
         <w:tblCellMar>
           <w:top w:w="100" w:type="dxa"/>
-          <w:left w:w="70" w:type="dxa"/>
+          <w:left w:w="60" w:type="dxa"/>
           <w:bottom w:w="100" w:type="dxa"/>
           <w:right w:w="100" w:type="dxa"/>
         </w:tblCellMar>
       </w:tblPr>
       <w:tblGrid>
         <w:gridCol w:w="1920"/>
-        <w:gridCol w:w="2928"/>
-        <w:gridCol w:w="1168"/>
+        <w:gridCol w:w="2927"/>
+        <w:gridCol w:w="1167"/>
         <w:gridCol w:w="1149"/>
-        <w:gridCol w:w="1862"/>
+        <w:gridCol w:w="1864"/>
       </w:tblGrid>
       <w:tr>
         <w:trPr>
@@ -424,7 +424,7 @@
             </w:tcBorders>
             <w:shd w:fill="9FC5E8" w:val="clear"/>
             <w:tcMar>
-              <w:left w:w="70" w:type="dxa"/>
+              <w:left w:w="60" w:type="dxa"/>
             </w:tcMar>
             <w:vAlign w:val="center"/>
           </w:tcPr>
@@ -468,7 +468,7 @@
         </w:tc>
         <w:tc>
           <w:tcPr>
-            <w:tcW w:w="2928" w:type="dxa"/>
+            <w:tcW w:w="2927" w:type="dxa"/>
             <w:tcBorders>
               <w:top w:val="single" w:sz="8" w:space="0" w:color="000001"/>
               <w:left w:val="single" w:sz="8" w:space="0" w:color="000001"/>
@@ -479,7 +479,7 @@
             </w:tcBorders>
             <w:shd w:fill="9FC5E8" w:val="clear"/>
             <w:tcMar>
-              <w:left w:w="70" w:type="dxa"/>
+              <w:left w:w="60" w:type="dxa"/>
             </w:tcMar>
             <w:vAlign w:val="center"/>
           </w:tcPr>
@@ -523,7 +523,7 @@
         </w:tc>
         <w:tc>
           <w:tcPr>
-            <w:tcW w:w="1168" w:type="dxa"/>
+            <w:tcW w:w="1167" w:type="dxa"/>
             <w:tcBorders>
               <w:top w:val="single" w:sz="8" w:space="0" w:color="000001"/>
               <w:left w:val="single" w:sz="8" w:space="0" w:color="000001"/>
@@ -534,7 +534,7 @@
             </w:tcBorders>
             <w:shd w:fill="9FC5E8" w:val="clear"/>
             <w:tcMar>
-              <w:left w:w="70" w:type="dxa"/>
+              <w:left w:w="60" w:type="dxa"/>
             </w:tcMar>
             <w:vAlign w:val="center"/>
           </w:tcPr>
@@ -589,7 +589,7 @@
             </w:tcBorders>
             <w:shd w:fill="9FC5E8" w:val="clear"/>
             <w:tcMar>
-              <w:left w:w="70" w:type="dxa"/>
+              <w:left w:w="60" w:type="dxa"/>
             </w:tcMar>
             <w:vAlign w:val="center"/>
           </w:tcPr>
@@ -633,7 +633,7 @@
         </w:tc>
         <w:tc>
           <w:tcPr>
-            <w:tcW w:w="1862" w:type="dxa"/>
+            <w:tcW w:w="1864" w:type="dxa"/>
             <w:tcBorders>
               <w:top w:val="single" w:sz="8" w:space="0" w:color="000001"/>
               <w:left w:val="single" w:sz="8" w:space="0" w:color="000001"/>
@@ -644,7 +644,7 @@
             </w:tcBorders>
             <w:shd w:fill="9FC5E8" w:val="clear"/>
             <w:tcMar>
-              <w:left w:w="70" w:type="dxa"/>
+              <w:left w:w="60" w:type="dxa"/>
             </w:tcMar>
             <w:vAlign w:val="center"/>
           </w:tcPr>
@@ -704,7 +704,7 @@
             </w:tcBorders>
             <w:shd w:fill="FFFFFF" w:val="clear"/>
             <w:tcMar>
-              <w:left w:w="70" w:type="dxa"/>
+              <w:left w:w="60" w:type="dxa"/>
             </w:tcMar>
             <w:vAlign w:val="center"/>
           </w:tcPr>
@@ -727,18 +727,18 @@
         </w:tc>
         <w:tc>
           <w:tcPr>
-            <w:tcW w:w="2928" w:type="dxa"/>
-            <w:tcBorders>
-              <w:top w:val="single" w:sz="8" w:space="0" w:color="000001"/>
-              <w:left w:val="single" w:sz="8" w:space="0" w:color="000001"/>
-              <w:bottom w:val="single" w:sz="8" w:space="0" w:color="000001"/>
-              <w:insideH w:val="single" w:sz="8" w:space="0" w:color="000001"/>
-              <w:right w:val="single" w:sz="8" w:space="0" w:color="000001"/>
-              <w:insideV w:val="single" w:sz="8" w:space="0" w:color="000001"/>
-            </w:tcBorders>
-            <w:shd w:fill="FFFFFF" w:val="clear"/>
-            <w:tcMar>
-              <w:left w:w="70" w:type="dxa"/>
+            <w:tcW w:w="2927" w:type="dxa"/>
+            <w:tcBorders>
+              <w:top w:val="single" w:sz="8" w:space="0" w:color="000001"/>
+              <w:left w:val="single" w:sz="8" w:space="0" w:color="000001"/>
+              <w:bottom w:val="single" w:sz="8" w:space="0" w:color="000001"/>
+              <w:insideH w:val="single" w:sz="8" w:space="0" w:color="000001"/>
+              <w:right w:val="single" w:sz="8" w:space="0" w:color="000001"/>
+              <w:insideV w:val="single" w:sz="8" w:space="0" w:color="000001"/>
+            </w:tcBorders>
+            <w:shd w:fill="FFFFFF" w:val="clear"/>
+            <w:tcMar>
+              <w:left w:w="60" w:type="dxa"/>
             </w:tcMar>
             <w:vAlign w:val="center"/>
           </w:tcPr>
@@ -761,18 +761,18 @@
         </w:tc>
         <w:tc>
           <w:tcPr>
-            <w:tcW w:w="1168" w:type="dxa"/>
-            <w:tcBorders>
-              <w:top w:val="single" w:sz="8" w:space="0" w:color="000001"/>
-              <w:left w:val="single" w:sz="8" w:space="0" w:color="000001"/>
-              <w:bottom w:val="single" w:sz="8" w:space="0" w:color="000001"/>
-              <w:insideH w:val="single" w:sz="8" w:space="0" w:color="000001"/>
-              <w:right w:val="single" w:sz="8" w:space="0" w:color="000001"/>
-              <w:insideV w:val="single" w:sz="8" w:space="0" w:color="000001"/>
-            </w:tcBorders>
-            <w:shd w:fill="FFFFFF" w:val="clear"/>
-            <w:tcMar>
-              <w:left w:w="70" w:type="dxa"/>
+            <w:tcW w:w="1167" w:type="dxa"/>
+            <w:tcBorders>
+              <w:top w:val="single" w:sz="8" w:space="0" w:color="000001"/>
+              <w:left w:val="single" w:sz="8" w:space="0" w:color="000001"/>
+              <w:bottom w:val="single" w:sz="8" w:space="0" w:color="000001"/>
+              <w:insideH w:val="single" w:sz="8" w:space="0" w:color="000001"/>
+              <w:right w:val="single" w:sz="8" w:space="0" w:color="000001"/>
+              <w:insideV w:val="single" w:sz="8" w:space="0" w:color="000001"/>
+            </w:tcBorders>
+            <w:shd w:fill="FFFFFF" w:val="clear"/>
+            <w:tcMar>
+              <w:left w:w="60" w:type="dxa"/>
             </w:tcMar>
             <w:vAlign w:val="center"/>
           </w:tcPr>
@@ -806,7 +806,7 @@
             </w:tcBorders>
             <w:shd w:fill="FFFFFF" w:val="clear"/>
             <w:tcMar>
-              <w:left w:w="70" w:type="dxa"/>
+              <w:left w:w="60" w:type="dxa"/>
             </w:tcMar>
             <w:vAlign w:val="center"/>
           </w:tcPr>
@@ -829,18 +829,18 @@
         </w:tc>
         <w:tc>
           <w:tcPr>
-            <w:tcW w:w="1862" w:type="dxa"/>
-            <w:tcBorders>
-              <w:top w:val="single" w:sz="8" w:space="0" w:color="000001"/>
-              <w:left w:val="single" w:sz="8" w:space="0" w:color="000001"/>
-              <w:bottom w:val="single" w:sz="8" w:space="0" w:color="000001"/>
-              <w:insideH w:val="single" w:sz="8" w:space="0" w:color="000001"/>
-              <w:right w:val="single" w:sz="8" w:space="0" w:color="000001"/>
-              <w:insideV w:val="single" w:sz="8" w:space="0" w:color="000001"/>
-            </w:tcBorders>
-            <w:shd w:fill="FFFFFF" w:val="clear"/>
-            <w:tcMar>
-              <w:left w:w="70" w:type="dxa"/>
+            <w:tcW w:w="1864" w:type="dxa"/>
+            <w:tcBorders>
+              <w:top w:val="single" w:sz="8" w:space="0" w:color="000001"/>
+              <w:left w:val="single" w:sz="8" w:space="0" w:color="000001"/>
+              <w:bottom w:val="single" w:sz="8" w:space="0" w:color="000001"/>
+              <w:insideH w:val="single" w:sz="8" w:space="0" w:color="000001"/>
+              <w:right w:val="single" w:sz="8" w:space="0" w:color="000001"/>
+              <w:insideV w:val="single" w:sz="8" w:space="0" w:color="000001"/>
+            </w:tcBorders>
+            <w:shd w:fill="FFFFFF" w:val="clear"/>
+            <w:tcMar>
+              <w:left w:w="60" w:type="dxa"/>
             </w:tcMar>
             <w:vAlign w:val="center"/>
           </w:tcPr>
@@ -878,7 +878,7 @@
             </w:tcBorders>
             <w:shd w:fill="FFFFFF" w:val="clear"/>
             <w:tcMar>
-              <w:left w:w="70" w:type="dxa"/>
+              <w:left w:w="60" w:type="dxa"/>
             </w:tcMar>
             <w:vAlign w:val="center"/>
           </w:tcPr>
@@ -901,18 +901,18 @@
         </w:tc>
         <w:tc>
           <w:tcPr>
-            <w:tcW w:w="2928" w:type="dxa"/>
-            <w:tcBorders>
-              <w:top w:val="single" w:sz="8" w:space="0" w:color="000001"/>
-              <w:left w:val="single" w:sz="8" w:space="0" w:color="000001"/>
-              <w:bottom w:val="single" w:sz="8" w:space="0" w:color="000001"/>
-              <w:insideH w:val="single" w:sz="8" w:space="0" w:color="000001"/>
-              <w:right w:val="single" w:sz="8" w:space="0" w:color="000001"/>
-              <w:insideV w:val="single" w:sz="8" w:space="0" w:color="000001"/>
-            </w:tcBorders>
-            <w:shd w:fill="FFFFFF" w:val="clear"/>
-            <w:tcMar>
-              <w:left w:w="70" w:type="dxa"/>
+            <w:tcW w:w="2927" w:type="dxa"/>
+            <w:tcBorders>
+              <w:top w:val="single" w:sz="8" w:space="0" w:color="000001"/>
+              <w:left w:val="single" w:sz="8" w:space="0" w:color="000001"/>
+              <w:bottom w:val="single" w:sz="8" w:space="0" w:color="000001"/>
+              <w:insideH w:val="single" w:sz="8" w:space="0" w:color="000001"/>
+              <w:right w:val="single" w:sz="8" w:space="0" w:color="000001"/>
+              <w:insideV w:val="single" w:sz="8" w:space="0" w:color="000001"/>
+            </w:tcBorders>
+            <w:shd w:fill="FFFFFF" w:val="clear"/>
+            <w:tcMar>
+              <w:left w:w="60" w:type="dxa"/>
             </w:tcMar>
             <w:vAlign w:val="center"/>
           </w:tcPr>
@@ -935,18 +935,18 @@
         </w:tc>
         <w:tc>
           <w:tcPr>
-            <w:tcW w:w="1168" w:type="dxa"/>
-            <w:tcBorders>
-              <w:top w:val="single" w:sz="8" w:space="0" w:color="000001"/>
-              <w:left w:val="single" w:sz="8" w:space="0" w:color="000001"/>
-              <w:bottom w:val="single" w:sz="8" w:space="0" w:color="000001"/>
-              <w:insideH w:val="single" w:sz="8" w:space="0" w:color="000001"/>
-              <w:right w:val="single" w:sz="8" w:space="0" w:color="000001"/>
-              <w:insideV w:val="single" w:sz="8" w:space="0" w:color="000001"/>
-            </w:tcBorders>
-            <w:shd w:fill="FFFFFF" w:val="clear"/>
-            <w:tcMar>
-              <w:left w:w="70" w:type="dxa"/>
+            <w:tcW w:w="1167" w:type="dxa"/>
+            <w:tcBorders>
+              <w:top w:val="single" w:sz="8" w:space="0" w:color="000001"/>
+              <w:left w:val="single" w:sz="8" w:space="0" w:color="000001"/>
+              <w:bottom w:val="single" w:sz="8" w:space="0" w:color="000001"/>
+              <w:insideH w:val="single" w:sz="8" w:space="0" w:color="000001"/>
+              <w:right w:val="single" w:sz="8" w:space="0" w:color="000001"/>
+              <w:insideV w:val="single" w:sz="8" w:space="0" w:color="000001"/>
+            </w:tcBorders>
+            <w:shd w:fill="FFFFFF" w:val="clear"/>
+            <w:tcMar>
+              <w:left w:w="60" w:type="dxa"/>
             </w:tcMar>
             <w:vAlign w:val="center"/>
           </w:tcPr>
@@ -980,7 +980,7 @@
             </w:tcBorders>
             <w:shd w:fill="FFFFFF" w:val="clear"/>
             <w:tcMar>
-              <w:left w:w="70" w:type="dxa"/>
+              <w:left w:w="60" w:type="dxa"/>
             </w:tcMar>
             <w:vAlign w:val="center"/>
           </w:tcPr>
@@ -1003,18 +1003,18 @@
         </w:tc>
         <w:tc>
           <w:tcPr>
-            <w:tcW w:w="1862" w:type="dxa"/>
-            <w:tcBorders>
-              <w:top w:val="single" w:sz="8" w:space="0" w:color="000001"/>
-              <w:left w:val="single" w:sz="8" w:space="0" w:color="000001"/>
-              <w:bottom w:val="single" w:sz="8" w:space="0" w:color="000001"/>
-              <w:insideH w:val="single" w:sz="8" w:space="0" w:color="000001"/>
-              <w:right w:val="single" w:sz="8" w:space="0" w:color="000001"/>
-              <w:insideV w:val="single" w:sz="8" w:space="0" w:color="000001"/>
-            </w:tcBorders>
-            <w:shd w:fill="FFFFFF" w:val="clear"/>
-            <w:tcMar>
-              <w:left w:w="70" w:type="dxa"/>
+            <w:tcW w:w="1864" w:type="dxa"/>
+            <w:tcBorders>
+              <w:top w:val="single" w:sz="8" w:space="0" w:color="000001"/>
+              <w:left w:val="single" w:sz="8" w:space="0" w:color="000001"/>
+              <w:bottom w:val="single" w:sz="8" w:space="0" w:color="000001"/>
+              <w:insideH w:val="single" w:sz="8" w:space="0" w:color="000001"/>
+              <w:right w:val="single" w:sz="8" w:space="0" w:color="000001"/>
+              <w:insideV w:val="single" w:sz="8" w:space="0" w:color="000001"/>
+            </w:tcBorders>
+            <w:shd w:fill="FFFFFF" w:val="clear"/>
+            <w:tcMar>
+              <w:left w:w="60" w:type="dxa"/>
             </w:tcMar>
             <w:vAlign w:val="center"/>
           </w:tcPr>
@@ -1052,7 +1052,7 @@
             </w:tcBorders>
             <w:shd w:fill="FFFFFF" w:val="clear"/>
             <w:tcMar>
-              <w:left w:w="70" w:type="dxa"/>
+              <w:left w:w="60" w:type="dxa"/>
             </w:tcMar>
             <w:vAlign w:val="center"/>
           </w:tcPr>
@@ -1075,18 +1075,18 @@
         </w:tc>
         <w:tc>
           <w:tcPr>
-            <w:tcW w:w="2928" w:type="dxa"/>
-            <w:tcBorders>
-              <w:top w:val="single" w:sz="8" w:space="0" w:color="000001"/>
-              <w:left w:val="single" w:sz="8" w:space="0" w:color="000001"/>
-              <w:bottom w:val="single" w:sz="8" w:space="0" w:color="000001"/>
-              <w:insideH w:val="single" w:sz="8" w:space="0" w:color="000001"/>
-              <w:right w:val="single" w:sz="8" w:space="0" w:color="000001"/>
-              <w:insideV w:val="single" w:sz="8" w:space="0" w:color="000001"/>
-            </w:tcBorders>
-            <w:shd w:fill="FFFFFF" w:val="clear"/>
-            <w:tcMar>
-              <w:left w:w="70" w:type="dxa"/>
+            <w:tcW w:w="2927" w:type="dxa"/>
+            <w:tcBorders>
+              <w:top w:val="single" w:sz="8" w:space="0" w:color="000001"/>
+              <w:left w:val="single" w:sz="8" w:space="0" w:color="000001"/>
+              <w:bottom w:val="single" w:sz="8" w:space="0" w:color="000001"/>
+              <w:insideH w:val="single" w:sz="8" w:space="0" w:color="000001"/>
+              <w:right w:val="single" w:sz="8" w:space="0" w:color="000001"/>
+              <w:insideV w:val="single" w:sz="8" w:space="0" w:color="000001"/>
+            </w:tcBorders>
+            <w:shd w:fill="FFFFFF" w:val="clear"/>
+            <w:tcMar>
+              <w:left w:w="60" w:type="dxa"/>
             </w:tcMar>
             <w:vAlign w:val="center"/>
           </w:tcPr>
@@ -1109,18 +1109,18 @@
         </w:tc>
         <w:tc>
           <w:tcPr>
-            <w:tcW w:w="1168" w:type="dxa"/>
-            <w:tcBorders>
-              <w:top w:val="single" w:sz="8" w:space="0" w:color="000001"/>
-              <w:left w:val="single" w:sz="8" w:space="0" w:color="000001"/>
-              <w:bottom w:val="single" w:sz="8" w:space="0" w:color="000001"/>
-              <w:insideH w:val="single" w:sz="8" w:space="0" w:color="000001"/>
-              <w:right w:val="single" w:sz="8" w:space="0" w:color="000001"/>
-              <w:insideV w:val="single" w:sz="8" w:space="0" w:color="000001"/>
-            </w:tcBorders>
-            <w:shd w:fill="FFFFFF" w:val="clear"/>
-            <w:tcMar>
-              <w:left w:w="70" w:type="dxa"/>
+            <w:tcW w:w="1167" w:type="dxa"/>
+            <w:tcBorders>
+              <w:top w:val="single" w:sz="8" w:space="0" w:color="000001"/>
+              <w:left w:val="single" w:sz="8" w:space="0" w:color="000001"/>
+              <w:bottom w:val="single" w:sz="8" w:space="0" w:color="000001"/>
+              <w:insideH w:val="single" w:sz="8" w:space="0" w:color="000001"/>
+              <w:right w:val="single" w:sz="8" w:space="0" w:color="000001"/>
+              <w:insideV w:val="single" w:sz="8" w:space="0" w:color="000001"/>
+            </w:tcBorders>
+            <w:shd w:fill="FFFFFF" w:val="clear"/>
+            <w:tcMar>
+              <w:left w:w="60" w:type="dxa"/>
             </w:tcMar>
             <w:vAlign w:val="center"/>
           </w:tcPr>
@@ -1154,7 +1154,7 @@
             </w:tcBorders>
             <w:shd w:fill="FFFFFF" w:val="clear"/>
             <w:tcMar>
-              <w:left w:w="70" w:type="dxa"/>
+              <w:left w:w="60" w:type="dxa"/>
             </w:tcMar>
             <w:vAlign w:val="center"/>
           </w:tcPr>
@@ -1177,18 +1177,18 @@
         </w:tc>
         <w:tc>
           <w:tcPr>
-            <w:tcW w:w="1862" w:type="dxa"/>
-            <w:tcBorders>
-              <w:top w:val="single" w:sz="8" w:space="0" w:color="000001"/>
-              <w:left w:val="single" w:sz="8" w:space="0" w:color="000001"/>
-              <w:bottom w:val="single" w:sz="8" w:space="0" w:color="000001"/>
-              <w:insideH w:val="single" w:sz="8" w:space="0" w:color="000001"/>
-              <w:right w:val="single" w:sz="8" w:space="0" w:color="000001"/>
-              <w:insideV w:val="single" w:sz="8" w:space="0" w:color="000001"/>
-            </w:tcBorders>
-            <w:shd w:fill="FFFFFF" w:val="clear"/>
-            <w:tcMar>
-              <w:left w:w="70" w:type="dxa"/>
+            <w:tcW w:w="1864" w:type="dxa"/>
+            <w:tcBorders>
+              <w:top w:val="single" w:sz="8" w:space="0" w:color="000001"/>
+              <w:left w:val="single" w:sz="8" w:space="0" w:color="000001"/>
+              <w:bottom w:val="single" w:sz="8" w:space="0" w:color="000001"/>
+              <w:insideH w:val="single" w:sz="8" w:space="0" w:color="000001"/>
+              <w:right w:val="single" w:sz="8" w:space="0" w:color="000001"/>
+              <w:insideV w:val="single" w:sz="8" w:space="0" w:color="000001"/>
+            </w:tcBorders>
+            <w:shd w:fill="FFFFFF" w:val="clear"/>
+            <w:tcMar>
+              <w:left w:w="60" w:type="dxa"/>
             </w:tcMar>
             <w:vAlign w:val="center"/>
           </w:tcPr>
@@ -1226,7 +1226,7 @@
             </w:tcBorders>
             <w:shd w:fill="FFFFFF" w:val="clear"/>
             <w:tcMar>
-              <w:left w:w="70" w:type="dxa"/>
+              <w:left w:w="60" w:type="dxa"/>
             </w:tcMar>
             <w:vAlign w:val="center"/>
           </w:tcPr>
@@ -1250,18 +1250,18 @@
         </w:tc>
         <w:tc>
           <w:tcPr>
-            <w:tcW w:w="2928" w:type="dxa"/>
-            <w:tcBorders>
-              <w:top w:val="single" w:sz="8" w:space="0" w:color="000001"/>
-              <w:left w:val="single" w:sz="8" w:space="0" w:color="000001"/>
-              <w:bottom w:val="single" w:sz="8" w:space="0" w:color="000001"/>
-              <w:insideH w:val="single" w:sz="8" w:space="0" w:color="000001"/>
-              <w:right w:val="single" w:sz="8" w:space="0" w:color="000001"/>
-              <w:insideV w:val="single" w:sz="8" w:space="0" w:color="000001"/>
-            </w:tcBorders>
-            <w:shd w:fill="FFFFFF" w:val="clear"/>
-            <w:tcMar>
-              <w:left w:w="70" w:type="dxa"/>
+            <w:tcW w:w="2927" w:type="dxa"/>
+            <w:tcBorders>
+              <w:top w:val="single" w:sz="8" w:space="0" w:color="000001"/>
+              <w:left w:val="single" w:sz="8" w:space="0" w:color="000001"/>
+              <w:bottom w:val="single" w:sz="8" w:space="0" w:color="000001"/>
+              <w:insideH w:val="single" w:sz="8" w:space="0" w:color="000001"/>
+              <w:right w:val="single" w:sz="8" w:space="0" w:color="000001"/>
+              <w:insideV w:val="single" w:sz="8" w:space="0" w:color="000001"/>
+            </w:tcBorders>
+            <w:shd w:fill="FFFFFF" w:val="clear"/>
+            <w:tcMar>
+              <w:left w:w="60" w:type="dxa"/>
             </w:tcMar>
             <w:vAlign w:val="center"/>
           </w:tcPr>
@@ -1285,18 +1285,18 @@
         </w:tc>
         <w:tc>
           <w:tcPr>
-            <w:tcW w:w="1168" w:type="dxa"/>
-            <w:tcBorders>
-              <w:top w:val="single" w:sz="8" w:space="0" w:color="000001"/>
-              <w:left w:val="single" w:sz="8" w:space="0" w:color="000001"/>
-              <w:bottom w:val="single" w:sz="8" w:space="0" w:color="000001"/>
-              <w:insideH w:val="single" w:sz="8" w:space="0" w:color="000001"/>
-              <w:right w:val="single" w:sz="8" w:space="0" w:color="000001"/>
-              <w:insideV w:val="single" w:sz="8" w:space="0" w:color="000001"/>
-            </w:tcBorders>
-            <w:shd w:fill="FFFFFF" w:val="clear"/>
-            <w:tcMar>
-              <w:left w:w="70" w:type="dxa"/>
+            <w:tcW w:w="1167" w:type="dxa"/>
+            <w:tcBorders>
+              <w:top w:val="single" w:sz="8" w:space="0" w:color="000001"/>
+              <w:left w:val="single" w:sz="8" w:space="0" w:color="000001"/>
+              <w:bottom w:val="single" w:sz="8" w:space="0" w:color="000001"/>
+              <w:insideH w:val="single" w:sz="8" w:space="0" w:color="000001"/>
+              <w:right w:val="single" w:sz="8" w:space="0" w:color="000001"/>
+              <w:insideV w:val="single" w:sz="8" w:space="0" w:color="000001"/>
+            </w:tcBorders>
+            <w:shd w:fill="FFFFFF" w:val="clear"/>
+            <w:tcMar>
+              <w:left w:w="60" w:type="dxa"/>
             </w:tcMar>
             <w:vAlign w:val="center"/>
           </w:tcPr>
@@ -1331,7 +1331,7 @@
             </w:tcBorders>
             <w:shd w:fill="FFFFFF" w:val="clear"/>
             <w:tcMar>
-              <w:left w:w="70" w:type="dxa"/>
+              <w:left w:w="60" w:type="dxa"/>
             </w:tcMar>
             <w:vAlign w:val="center"/>
           </w:tcPr>
@@ -1351,18 +1351,18 @@
         </w:tc>
         <w:tc>
           <w:tcPr>
-            <w:tcW w:w="1862" w:type="dxa"/>
-            <w:tcBorders>
-              <w:top w:val="single" w:sz="8" w:space="0" w:color="000001"/>
-              <w:left w:val="single" w:sz="8" w:space="0" w:color="000001"/>
-              <w:bottom w:val="single" w:sz="8" w:space="0" w:color="000001"/>
-              <w:insideH w:val="single" w:sz="8" w:space="0" w:color="000001"/>
-              <w:right w:val="single" w:sz="8" w:space="0" w:color="000001"/>
-              <w:insideV w:val="single" w:sz="8" w:space="0" w:color="000001"/>
-            </w:tcBorders>
-            <w:shd w:fill="FFFFFF" w:val="clear"/>
-            <w:tcMar>
-              <w:left w:w="70" w:type="dxa"/>
+            <w:tcW w:w="1864" w:type="dxa"/>
+            <w:tcBorders>
+              <w:top w:val="single" w:sz="8" w:space="0" w:color="000001"/>
+              <w:left w:val="single" w:sz="8" w:space="0" w:color="000001"/>
+              <w:bottom w:val="single" w:sz="8" w:space="0" w:color="000001"/>
+              <w:insideH w:val="single" w:sz="8" w:space="0" w:color="000001"/>
+              <w:right w:val="single" w:sz="8" w:space="0" w:color="000001"/>
+              <w:insideV w:val="single" w:sz="8" w:space="0" w:color="000001"/>
+            </w:tcBorders>
+            <w:shd w:fill="FFFFFF" w:val="clear"/>
+            <w:tcMar>
+              <w:left w:w="60" w:type="dxa"/>
             </w:tcMar>
             <w:vAlign w:val="center"/>
           </w:tcPr>
@@ -1398,7 +1398,7 @@
             </w:tcBorders>
             <w:shd w:fill="FFFFFF" w:val="clear"/>
             <w:tcMar>
-              <w:left w:w="70" w:type="dxa"/>
+              <w:left w:w="60" w:type="dxa"/>
             </w:tcMar>
             <w:vAlign w:val="center"/>
           </w:tcPr>
@@ -1418,18 +1418,18 @@
         </w:tc>
         <w:tc>
           <w:tcPr>
-            <w:tcW w:w="2928" w:type="dxa"/>
-            <w:tcBorders>
-              <w:top w:val="single" w:sz="8" w:space="0" w:color="000001"/>
-              <w:left w:val="single" w:sz="8" w:space="0" w:color="000001"/>
-              <w:bottom w:val="single" w:sz="8" w:space="0" w:color="000001"/>
-              <w:insideH w:val="single" w:sz="8" w:space="0" w:color="000001"/>
-              <w:right w:val="single" w:sz="8" w:space="0" w:color="000001"/>
-              <w:insideV w:val="single" w:sz="8" w:space="0" w:color="000001"/>
-            </w:tcBorders>
-            <w:shd w:fill="FFFFFF" w:val="clear"/>
-            <w:tcMar>
-              <w:left w:w="70" w:type="dxa"/>
+            <w:tcW w:w="2927" w:type="dxa"/>
+            <w:tcBorders>
+              <w:top w:val="single" w:sz="8" w:space="0" w:color="000001"/>
+              <w:left w:val="single" w:sz="8" w:space="0" w:color="000001"/>
+              <w:bottom w:val="single" w:sz="8" w:space="0" w:color="000001"/>
+              <w:insideH w:val="single" w:sz="8" w:space="0" w:color="000001"/>
+              <w:right w:val="single" w:sz="8" w:space="0" w:color="000001"/>
+              <w:insideV w:val="single" w:sz="8" w:space="0" w:color="000001"/>
+            </w:tcBorders>
+            <w:shd w:fill="FFFFFF" w:val="clear"/>
+            <w:tcMar>
+              <w:left w:w="60" w:type="dxa"/>
             </w:tcMar>
             <w:vAlign w:val="center"/>
           </w:tcPr>
@@ -1449,18 +1449,18 @@
         </w:tc>
         <w:tc>
           <w:tcPr>
-            <w:tcW w:w="1168" w:type="dxa"/>
-            <w:tcBorders>
-              <w:top w:val="single" w:sz="8" w:space="0" w:color="000001"/>
-              <w:left w:val="single" w:sz="8" w:space="0" w:color="000001"/>
-              <w:bottom w:val="single" w:sz="8" w:space="0" w:color="000001"/>
-              <w:insideH w:val="single" w:sz="8" w:space="0" w:color="000001"/>
-              <w:right w:val="single" w:sz="8" w:space="0" w:color="000001"/>
-              <w:insideV w:val="single" w:sz="8" w:space="0" w:color="000001"/>
-            </w:tcBorders>
-            <w:shd w:fill="FFFFFF" w:val="clear"/>
-            <w:tcMar>
-              <w:left w:w="70" w:type="dxa"/>
+            <w:tcW w:w="1167" w:type="dxa"/>
+            <w:tcBorders>
+              <w:top w:val="single" w:sz="8" w:space="0" w:color="000001"/>
+              <w:left w:val="single" w:sz="8" w:space="0" w:color="000001"/>
+              <w:bottom w:val="single" w:sz="8" w:space="0" w:color="000001"/>
+              <w:insideH w:val="single" w:sz="8" w:space="0" w:color="000001"/>
+              <w:right w:val="single" w:sz="8" w:space="0" w:color="000001"/>
+              <w:insideV w:val="single" w:sz="8" w:space="0" w:color="000001"/>
+            </w:tcBorders>
+            <w:shd w:fill="FFFFFF" w:val="clear"/>
+            <w:tcMar>
+              <w:left w:w="60" w:type="dxa"/>
             </w:tcMar>
             <w:vAlign w:val="center"/>
           </w:tcPr>
@@ -1491,7 +1491,7 @@
             </w:tcBorders>
             <w:shd w:fill="FFFFFF" w:val="clear"/>
             <w:tcMar>
-              <w:left w:w="70" w:type="dxa"/>
+              <w:left w:w="60" w:type="dxa"/>
             </w:tcMar>
             <w:vAlign w:val="center"/>
           </w:tcPr>
@@ -1511,18 +1511,18 @@
         </w:tc>
         <w:tc>
           <w:tcPr>
-            <w:tcW w:w="1862" w:type="dxa"/>
-            <w:tcBorders>
-              <w:top w:val="single" w:sz="8" w:space="0" w:color="000001"/>
-              <w:left w:val="single" w:sz="8" w:space="0" w:color="000001"/>
-              <w:bottom w:val="single" w:sz="8" w:space="0" w:color="000001"/>
-              <w:insideH w:val="single" w:sz="8" w:space="0" w:color="000001"/>
-              <w:right w:val="single" w:sz="8" w:space="0" w:color="000001"/>
-              <w:insideV w:val="single" w:sz="8" w:space="0" w:color="000001"/>
-            </w:tcBorders>
-            <w:shd w:fill="FFFFFF" w:val="clear"/>
-            <w:tcMar>
-              <w:left w:w="70" w:type="dxa"/>
+            <w:tcW w:w="1864" w:type="dxa"/>
+            <w:tcBorders>
+              <w:top w:val="single" w:sz="8" w:space="0" w:color="000001"/>
+              <w:left w:val="single" w:sz="8" w:space="0" w:color="000001"/>
+              <w:bottom w:val="single" w:sz="8" w:space="0" w:color="000001"/>
+              <w:insideH w:val="single" w:sz="8" w:space="0" w:color="000001"/>
+              <w:right w:val="single" w:sz="8" w:space="0" w:color="000001"/>
+              <w:insideV w:val="single" w:sz="8" w:space="0" w:color="000001"/>
+            </w:tcBorders>
+            <w:shd w:fill="FFFFFF" w:val="clear"/>
+            <w:tcMar>
+              <w:left w:w="60" w:type="dxa"/>
             </w:tcMar>
             <w:vAlign w:val="center"/>
           </w:tcPr>
@@ -1604,15 +1604,15 @@
       </w:pPr>
       <w:r>
         <w:rPr/>
-        <w:t xml:space="preserve">In the frequency domain </w:t>
-      </w:r>
-      <w:r>
-        <w:rPr/>
-        <w:t>power_spectrum() function</w:t>
-      </w:r>
-      <w:r>
-        <w:rPr/>
-        <w:t>:</w:t>
+        <w:t xml:space="preserve">In the frequency domain, </w:t>
+      </w:r>
+      <w:r>
+        <w:rPr/>
+        <w:t>K2data.py</w:t>
+      </w:r>
+      <w:r>
+        <w:rPr/>
+        <w:t xml:space="preserve"> power_spectrum() function:</w:t>
       </w:r>
     </w:p>
     <w:p>
@@ -1668,11 +1668,7 @@
       </w:pPr>
       <w:r>
         <w:rPr/>
-        <w:t xml:space="preserve">- </w:t>
-      </w:r>
-      <w:r>
-        <w:rPr/>
-        <w:t>Add TESS noise in the frequency domain</w:t>
+        <w:t>- Add TESS noise in the frequency domain</w:t>
       </w:r>
     </w:p>
     <w:p>
@@ -1722,66 +1718,43 @@
       <w:pPr>
         <w:pStyle w:val="Normal"/>
         <w:spacing w:before="0" w:after="0"/>
-        <w:rPr/>
-      </w:pPr>
-      <w:r>
-        <w:rPr/>
-        <w:t xml:space="preserve">- </w:t>
-      </w:r>
-      <w:r>
-        <w:rPr/>
-        <w:t>C</w:t>
-      </w:r>
-      <w:r>
-        <w:rPr/>
-        <w:t xml:space="preserve">hange the start date, the length to 27 days (i.e 27*48). </w:t>
-      </w:r>
-      <w:r>
-        <w:rPr/>
-        <w:t xml:space="preserve">Also </w:t>
-      </w:r>
-      <w:r>
-        <w:rPr/>
-        <w:t xml:space="preserve">add a </w:t>
-      </w:r>
-      <w:r>
-        <w:rPr/>
-        <w:t>bandpass</w:t>
-      </w:r>
-      <w:r>
-        <w:rPr/>
-        <w:t xml:space="preserve"> correction kewarg of 0.85. Multiply the time series signal by </w:t>
-      </w:r>
-      <w:r>
-        <w:rPr/>
-        <w:t>the bandpass kewarg</w:t>
-      </w:r>
-      <w:r>
-        <w:rPr/>
-        <w:t xml:space="preserve"> </w:t>
-      </w:r>
-      <w:r>
-        <w:rPr/>
-        <w:t>to change bandpass</w:t>
-      </w:r>
-      <w:r>
-        <w:rPr/>
-        <w:t>.</w:t>
-      </w:r>
-    </w:p>
-    <w:p>
-      <w:pPr>
-        <w:pStyle w:val="Normal"/>
-        <w:spacing w:before="0" w:after="0"/>
-        <w:rPr/>
-      </w:pPr>
-      <w:r>
-        <w:rPr/>
-        <w:t xml:space="preserve">- Use stars with very low noise levels, then just ignore the noise already there when adding the white noise from TESS </w:t>
-      </w:r>
-      <w:r>
-        <w:rPr/>
-        <w:t>in the time domain</w:t>
+        <w:rPr>
+          <w:b/>
+          <w:bCs/>
+        </w:rPr>
+      </w:pPr>
+      <w:r>
+        <w:rPr/>
+        <w:t xml:space="preserve">- Change the start date, the length to 27 days (i.e 27*48). </w:t>
+      </w:r>
+      <w:r>
+        <w:rPr>
+          <w:b/>
+          <w:bCs/>
+        </w:rPr>
+        <w:t>Take data without gaps. Where there are gaps in the data, make sure to not take data from more than 27 days</w:t>
+      </w:r>
+    </w:p>
+    <w:p>
+      <w:pPr>
+        <w:pStyle w:val="Normal"/>
+        <w:spacing w:before="0" w:after="0"/>
+        <w:rPr/>
+      </w:pPr>
+      <w:r>
+        <w:rPr/>
+        <w:t>- Add a bandpass correction kewarg of 0.85. Multiply the time series signal by the bandpass kewarg to change bandpass.</w:t>
+      </w:r>
+    </w:p>
+    <w:p>
+      <w:pPr>
+        <w:pStyle w:val="Normal"/>
+        <w:spacing w:before="0" w:after="0"/>
+        <w:rPr/>
+      </w:pPr>
+      <w:r>
+        <w:rPr/>
+        <w:t>- Use stars with very low noise levels, then just ignore the noise already there when adding the white noise from TESS in the time domain</w:t>
       </w:r>
     </w:p>
     <w:p>
@@ -1846,7 +1819,7 @@
     <w:tbl>
       <w:tblPr>
         <w:jc w:val="left"/>
-        <w:tblInd w:w="-56" w:type="dxa"/>
+        <w:tblInd w:w="-66" w:type="dxa"/>
         <w:tblBorders>
           <w:top w:val="single" w:sz="8" w:space="0" w:color="000001"/>
           <w:left w:val="single" w:sz="8" w:space="0" w:color="000001"/>
@@ -1857,15 +1830,15 @@
         </w:tblBorders>
         <w:tblCellMar>
           <w:top w:w="100" w:type="dxa"/>
-          <w:left w:w="50" w:type="dxa"/>
+          <w:left w:w="40" w:type="dxa"/>
           <w:bottom w:w="100" w:type="dxa"/>
           <w:right w:w="100" w:type="dxa"/>
         </w:tblCellMar>
       </w:tblPr>
       <w:tblGrid>
         <w:gridCol w:w="3009"/>
-        <w:gridCol w:w="3005"/>
-        <w:gridCol w:w="3015"/>
+        <w:gridCol w:w="3003"/>
+        <w:gridCol w:w="3017"/>
       </w:tblGrid>
       <w:tr>
         <w:trPr>
@@ -1884,7 +1857,7 @@
             </w:tcBorders>
             <w:shd w:fill="9FC5E8" w:val="clear"/>
             <w:tcMar>
-              <w:left w:w="50" w:type="dxa"/>
+              <w:left w:w="40" w:type="dxa"/>
             </w:tcMar>
           </w:tcPr>
           <w:p>
@@ -1910,7 +1883,7 @@
         </w:tc>
         <w:tc>
           <w:tcPr>
-            <w:tcW w:w="3005" w:type="dxa"/>
+            <w:tcW w:w="3003" w:type="dxa"/>
             <w:tcBorders>
               <w:top w:val="single" w:sz="8" w:space="0" w:color="000001"/>
               <w:left w:val="single" w:sz="8" w:space="0" w:color="000001"/>
@@ -1921,7 +1894,7 @@
             </w:tcBorders>
             <w:shd w:fill="9FC5E8" w:val="clear"/>
             <w:tcMar>
-              <w:left w:w="50" w:type="dxa"/>
+              <w:left w:w="40" w:type="dxa"/>
             </w:tcMar>
           </w:tcPr>
           <w:p>
@@ -1947,7 +1920,7 @@
         </w:tc>
         <w:tc>
           <w:tcPr>
-            <w:tcW w:w="3015" w:type="dxa"/>
+            <w:tcW w:w="3017" w:type="dxa"/>
             <w:tcBorders>
               <w:top w:val="single" w:sz="8" w:space="0" w:color="000001"/>
               <w:left w:val="single" w:sz="8" w:space="0" w:color="000001"/>
@@ -1958,7 +1931,7 @@
             </w:tcBorders>
             <w:shd w:fill="9FC5E8" w:val="clear"/>
             <w:tcMar>
-              <w:left w:w="50" w:type="dxa"/>
+              <w:left w:w="40" w:type="dxa"/>
             </w:tcMar>
           </w:tcPr>
           <w:p>
@@ -2000,7 +1973,7 @@
             </w:tcBorders>
             <w:shd w:fill="FFFFFF" w:val="clear"/>
             <w:tcMar>
-              <w:left w:w="50" w:type="dxa"/>
+              <w:left w:w="40" w:type="dxa"/>
             </w:tcMar>
           </w:tcPr>
           <w:p>
@@ -2022,18 +1995,18 @@
         </w:tc>
         <w:tc>
           <w:tcPr>
-            <w:tcW w:w="3005" w:type="dxa"/>
-            <w:tcBorders>
-              <w:top w:val="single" w:sz="8" w:space="0" w:color="000001"/>
-              <w:left w:val="single" w:sz="8" w:space="0" w:color="000001"/>
-              <w:bottom w:val="single" w:sz="8" w:space="0" w:color="000001"/>
-              <w:insideH w:val="single" w:sz="8" w:space="0" w:color="000001"/>
-              <w:right w:val="single" w:sz="8" w:space="0" w:color="000001"/>
-              <w:insideV w:val="single" w:sz="8" w:space="0" w:color="000001"/>
-            </w:tcBorders>
-            <w:shd w:fill="FFFFFF" w:val="clear"/>
-            <w:tcMar>
-              <w:left w:w="50" w:type="dxa"/>
+            <w:tcW w:w="3003" w:type="dxa"/>
+            <w:tcBorders>
+              <w:top w:val="single" w:sz="8" w:space="0" w:color="000001"/>
+              <w:left w:val="single" w:sz="8" w:space="0" w:color="000001"/>
+              <w:bottom w:val="single" w:sz="8" w:space="0" w:color="000001"/>
+              <w:insideH w:val="single" w:sz="8" w:space="0" w:color="000001"/>
+              <w:right w:val="single" w:sz="8" w:space="0" w:color="000001"/>
+              <w:insideV w:val="single" w:sz="8" w:space="0" w:color="000001"/>
+            </w:tcBorders>
+            <w:shd w:fill="FFFFFF" w:val="clear"/>
+            <w:tcMar>
+              <w:left w:w="40" w:type="dxa"/>
             </w:tcMar>
           </w:tcPr>
           <w:p>
@@ -2055,18 +2028,18 @@
         </w:tc>
         <w:tc>
           <w:tcPr>
-            <w:tcW w:w="3015" w:type="dxa"/>
-            <w:tcBorders>
-              <w:top w:val="single" w:sz="8" w:space="0" w:color="000001"/>
-              <w:left w:val="single" w:sz="8" w:space="0" w:color="000001"/>
-              <w:bottom w:val="single" w:sz="8" w:space="0" w:color="000001"/>
-              <w:insideH w:val="single" w:sz="8" w:space="0" w:color="000001"/>
-              <w:right w:val="single" w:sz="8" w:space="0" w:color="000001"/>
-              <w:insideV w:val="single" w:sz="8" w:space="0" w:color="000001"/>
-            </w:tcBorders>
-            <w:shd w:fill="FFFFFF" w:val="clear"/>
-            <w:tcMar>
-              <w:left w:w="50" w:type="dxa"/>
+            <w:tcW w:w="3017" w:type="dxa"/>
+            <w:tcBorders>
+              <w:top w:val="single" w:sz="8" w:space="0" w:color="000001"/>
+              <w:left w:val="single" w:sz="8" w:space="0" w:color="000001"/>
+              <w:bottom w:val="single" w:sz="8" w:space="0" w:color="000001"/>
+              <w:insideH w:val="single" w:sz="8" w:space="0" w:color="000001"/>
+              <w:right w:val="single" w:sz="8" w:space="0" w:color="000001"/>
+              <w:insideV w:val="single" w:sz="8" w:space="0" w:color="000001"/>
+            </w:tcBorders>
+            <w:shd w:fill="FFFFFF" w:val="clear"/>
+            <w:tcMar>
+              <w:left w:w="40" w:type="dxa"/>
             </w:tcMar>
           </w:tcPr>
           <w:p>
@@ -2104,7 +2077,7 @@
             </w:tcBorders>
             <w:shd w:fill="FFFFFF" w:val="clear"/>
             <w:tcMar>
-              <w:left w:w="50" w:type="dxa"/>
+              <w:left w:w="40" w:type="dxa"/>
             </w:tcMar>
           </w:tcPr>
           <w:p>
@@ -2126,18 +2099,18 @@
         </w:tc>
         <w:tc>
           <w:tcPr>
-            <w:tcW w:w="3005" w:type="dxa"/>
-            <w:tcBorders>
-              <w:top w:val="single" w:sz="8" w:space="0" w:color="000001"/>
-              <w:left w:val="single" w:sz="8" w:space="0" w:color="000001"/>
-              <w:bottom w:val="single" w:sz="8" w:space="0" w:color="000001"/>
-              <w:insideH w:val="single" w:sz="8" w:space="0" w:color="000001"/>
-              <w:right w:val="single" w:sz="8" w:space="0" w:color="000001"/>
-              <w:insideV w:val="single" w:sz="8" w:space="0" w:color="000001"/>
-            </w:tcBorders>
-            <w:shd w:fill="FFFFFF" w:val="clear"/>
-            <w:tcMar>
-              <w:left w:w="50" w:type="dxa"/>
+            <w:tcW w:w="3003" w:type="dxa"/>
+            <w:tcBorders>
+              <w:top w:val="single" w:sz="8" w:space="0" w:color="000001"/>
+              <w:left w:val="single" w:sz="8" w:space="0" w:color="000001"/>
+              <w:bottom w:val="single" w:sz="8" w:space="0" w:color="000001"/>
+              <w:insideH w:val="single" w:sz="8" w:space="0" w:color="000001"/>
+              <w:right w:val="single" w:sz="8" w:space="0" w:color="000001"/>
+              <w:insideV w:val="single" w:sz="8" w:space="0" w:color="000001"/>
+            </w:tcBorders>
+            <w:shd w:fill="FFFFFF" w:val="clear"/>
+            <w:tcMar>
+              <w:left w:w="40" w:type="dxa"/>
             </w:tcMar>
           </w:tcPr>
           <w:p>
@@ -2159,18 +2132,18 @@
         </w:tc>
         <w:tc>
           <w:tcPr>
-            <w:tcW w:w="3015" w:type="dxa"/>
-            <w:tcBorders>
-              <w:top w:val="single" w:sz="8" w:space="0" w:color="000001"/>
-              <w:left w:val="single" w:sz="8" w:space="0" w:color="000001"/>
-              <w:bottom w:val="single" w:sz="8" w:space="0" w:color="000001"/>
-              <w:insideH w:val="single" w:sz="8" w:space="0" w:color="000001"/>
-              <w:right w:val="single" w:sz="8" w:space="0" w:color="000001"/>
-              <w:insideV w:val="single" w:sz="8" w:space="0" w:color="000001"/>
-            </w:tcBorders>
-            <w:shd w:fill="FFFFFF" w:val="clear"/>
-            <w:tcMar>
-              <w:left w:w="50" w:type="dxa"/>
+            <w:tcW w:w="3017" w:type="dxa"/>
+            <w:tcBorders>
+              <w:top w:val="single" w:sz="8" w:space="0" w:color="000001"/>
+              <w:left w:val="single" w:sz="8" w:space="0" w:color="000001"/>
+              <w:bottom w:val="single" w:sz="8" w:space="0" w:color="000001"/>
+              <w:insideH w:val="single" w:sz="8" w:space="0" w:color="000001"/>
+              <w:right w:val="single" w:sz="8" w:space="0" w:color="000001"/>
+              <w:insideV w:val="single" w:sz="8" w:space="0" w:color="000001"/>
+            </w:tcBorders>
+            <w:shd w:fill="FFFFFF" w:val="clear"/>
+            <w:tcMar>
+              <w:left w:w="40" w:type="dxa"/>
             </w:tcMar>
           </w:tcPr>
           <w:p>
@@ -2208,7 +2181,7 @@
             </w:tcBorders>
             <w:shd w:fill="FFFFFF" w:val="clear"/>
             <w:tcMar>
-              <w:left w:w="50" w:type="dxa"/>
+              <w:left w:w="40" w:type="dxa"/>
             </w:tcMar>
           </w:tcPr>
           <w:p>
@@ -2230,50 +2203,50 @@
         </w:tc>
         <w:tc>
           <w:tcPr>
-            <w:tcW w:w="3005" w:type="dxa"/>
-            <w:tcBorders>
-              <w:top w:val="single" w:sz="8" w:space="0" w:color="000001"/>
-              <w:left w:val="single" w:sz="8" w:space="0" w:color="000001"/>
-              <w:bottom w:val="single" w:sz="8" w:space="0" w:color="000001"/>
-              <w:insideH w:val="single" w:sz="8" w:space="0" w:color="000001"/>
-              <w:right w:val="single" w:sz="8" w:space="0" w:color="000001"/>
-              <w:insideV w:val="single" w:sz="8" w:space="0" w:color="000001"/>
-            </w:tcBorders>
-            <w:shd w:fill="FFFFFF" w:val="clear"/>
-            <w:tcMar>
-              <w:left w:w="50" w:type="dxa"/>
-            </w:tcMar>
-          </w:tcPr>
-          <w:p>
-            <w:pPr>
-              <w:pStyle w:val="Normal"/>
-              <w:keepNext/>
-              <w:keepLines w:val="false"/>
-              <w:widowControl w:val="false"/>
-              <w:spacing w:lineRule="auto" w:line="240" w:before="0" w:after="0"/>
-              <w:ind w:left="0" w:right="0" w:hanging="0"/>
-              <w:jc w:val="left"/>
-              <w:rPr/>
-            </w:pPr>
-            <w:r>
-              <w:rPr/>
-            </w:r>
-          </w:p>
-        </w:tc>
-        <w:tc>
-          <w:tcPr>
-            <w:tcW w:w="3015" w:type="dxa"/>
-            <w:tcBorders>
-              <w:top w:val="single" w:sz="8" w:space="0" w:color="000001"/>
-              <w:left w:val="single" w:sz="8" w:space="0" w:color="000001"/>
-              <w:bottom w:val="single" w:sz="8" w:space="0" w:color="000001"/>
-              <w:insideH w:val="single" w:sz="8" w:space="0" w:color="000001"/>
-              <w:right w:val="single" w:sz="8" w:space="0" w:color="000001"/>
-              <w:insideV w:val="single" w:sz="8" w:space="0" w:color="000001"/>
-            </w:tcBorders>
-            <w:shd w:fill="FFFFFF" w:val="clear"/>
-            <w:tcMar>
-              <w:left w:w="50" w:type="dxa"/>
+            <w:tcW w:w="3003" w:type="dxa"/>
+            <w:tcBorders>
+              <w:top w:val="single" w:sz="8" w:space="0" w:color="000001"/>
+              <w:left w:val="single" w:sz="8" w:space="0" w:color="000001"/>
+              <w:bottom w:val="single" w:sz="8" w:space="0" w:color="000001"/>
+              <w:insideH w:val="single" w:sz="8" w:space="0" w:color="000001"/>
+              <w:right w:val="single" w:sz="8" w:space="0" w:color="000001"/>
+              <w:insideV w:val="single" w:sz="8" w:space="0" w:color="000001"/>
+            </w:tcBorders>
+            <w:shd w:fill="FFFFFF" w:val="clear"/>
+            <w:tcMar>
+              <w:left w:w="40" w:type="dxa"/>
+            </w:tcMar>
+          </w:tcPr>
+          <w:p>
+            <w:pPr>
+              <w:pStyle w:val="Normal"/>
+              <w:keepNext/>
+              <w:keepLines w:val="false"/>
+              <w:widowControl w:val="false"/>
+              <w:spacing w:lineRule="auto" w:line="240" w:before="0" w:after="0"/>
+              <w:ind w:left="0" w:right="0" w:hanging="0"/>
+              <w:jc w:val="left"/>
+              <w:rPr/>
+            </w:pPr>
+            <w:r>
+              <w:rPr/>
+            </w:r>
+          </w:p>
+        </w:tc>
+        <w:tc>
+          <w:tcPr>
+            <w:tcW w:w="3017" w:type="dxa"/>
+            <w:tcBorders>
+              <w:top w:val="single" w:sz="8" w:space="0" w:color="000001"/>
+              <w:left w:val="single" w:sz="8" w:space="0" w:color="000001"/>
+              <w:bottom w:val="single" w:sz="8" w:space="0" w:color="000001"/>
+              <w:insideH w:val="single" w:sz="8" w:space="0" w:color="000001"/>
+              <w:right w:val="single" w:sz="8" w:space="0" w:color="000001"/>
+              <w:insideV w:val="single" w:sz="8" w:space="0" w:color="000001"/>
+            </w:tcBorders>
+            <w:shd w:fill="FFFFFF" w:val="clear"/>
+            <w:tcMar>
+              <w:left w:w="40" w:type="dxa"/>
             </w:tcMar>
           </w:tcPr>
           <w:p>
@@ -2311,7 +2284,7 @@
             </w:tcBorders>
             <w:shd w:fill="FFFFFF" w:val="clear"/>
             <w:tcMar>
-              <w:left w:w="50" w:type="dxa"/>
+              <w:left w:w="40" w:type="dxa"/>
             </w:tcMar>
           </w:tcPr>
           <w:p>
@@ -2333,50 +2306,50 @@
         </w:tc>
         <w:tc>
           <w:tcPr>
-            <w:tcW w:w="3005" w:type="dxa"/>
-            <w:tcBorders>
-              <w:top w:val="single" w:sz="8" w:space="0" w:color="000001"/>
-              <w:left w:val="single" w:sz="8" w:space="0" w:color="000001"/>
-              <w:bottom w:val="single" w:sz="8" w:space="0" w:color="000001"/>
-              <w:insideH w:val="single" w:sz="8" w:space="0" w:color="000001"/>
-              <w:right w:val="single" w:sz="8" w:space="0" w:color="000001"/>
-              <w:insideV w:val="single" w:sz="8" w:space="0" w:color="000001"/>
-            </w:tcBorders>
-            <w:shd w:fill="FFFFFF" w:val="clear"/>
-            <w:tcMar>
-              <w:left w:w="50" w:type="dxa"/>
-            </w:tcMar>
-          </w:tcPr>
-          <w:p>
-            <w:pPr>
-              <w:pStyle w:val="Normal"/>
-              <w:keepNext/>
-              <w:keepLines w:val="false"/>
-              <w:widowControl w:val="false"/>
-              <w:spacing w:lineRule="auto" w:line="240" w:before="0" w:after="0"/>
-              <w:ind w:left="0" w:right="0" w:hanging="0"/>
-              <w:jc w:val="left"/>
-              <w:rPr/>
-            </w:pPr>
-            <w:r>
-              <w:rPr/>
-            </w:r>
-          </w:p>
-        </w:tc>
-        <w:tc>
-          <w:tcPr>
-            <w:tcW w:w="3015" w:type="dxa"/>
-            <w:tcBorders>
-              <w:top w:val="single" w:sz="8" w:space="0" w:color="000001"/>
-              <w:left w:val="single" w:sz="8" w:space="0" w:color="000001"/>
-              <w:bottom w:val="single" w:sz="8" w:space="0" w:color="000001"/>
-              <w:insideH w:val="single" w:sz="8" w:space="0" w:color="000001"/>
-              <w:right w:val="single" w:sz="8" w:space="0" w:color="000001"/>
-              <w:insideV w:val="single" w:sz="8" w:space="0" w:color="000001"/>
-            </w:tcBorders>
-            <w:shd w:fill="FFFFFF" w:val="clear"/>
-            <w:tcMar>
-              <w:left w:w="50" w:type="dxa"/>
+            <w:tcW w:w="3003" w:type="dxa"/>
+            <w:tcBorders>
+              <w:top w:val="single" w:sz="8" w:space="0" w:color="000001"/>
+              <w:left w:val="single" w:sz="8" w:space="0" w:color="000001"/>
+              <w:bottom w:val="single" w:sz="8" w:space="0" w:color="000001"/>
+              <w:insideH w:val="single" w:sz="8" w:space="0" w:color="000001"/>
+              <w:right w:val="single" w:sz="8" w:space="0" w:color="000001"/>
+              <w:insideV w:val="single" w:sz="8" w:space="0" w:color="000001"/>
+            </w:tcBorders>
+            <w:shd w:fill="FFFFFF" w:val="clear"/>
+            <w:tcMar>
+              <w:left w:w="40" w:type="dxa"/>
+            </w:tcMar>
+          </w:tcPr>
+          <w:p>
+            <w:pPr>
+              <w:pStyle w:val="Normal"/>
+              <w:keepNext/>
+              <w:keepLines w:val="false"/>
+              <w:widowControl w:val="false"/>
+              <w:spacing w:lineRule="auto" w:line="240" w:before="0" w:after="0"/>
+              <w:ind w:left="0" w:right="0" w:hanging="0"/>
+              <w:jc w:val="left"/>
+              <w:rPr/>
+            </w:pPr>
+            <w:r>
+              <w:rPr/>
+            </w:r>
+          </w:p>
+        </w:tc>
+        <w:tc>
+          <w:tcPr>
+            <w:tcW w:w="3017" w:type="dxa"/>
+            <w:tcBorders>
+              <w:top w:val="single" w:sz="8" w:space="0" w:color="000001"/>
+              <w:left w:val="single" w:sz="8" w:space="0" w:color="000001"/>
+              <w:bottom w:val="single" w:sz="8" w:space="0" w:color="000001"/>
+              <w:insideH w:val="single" w:sz="8" w:space="0" w:color="000001"/>
+              <w:right w:val="single" w:sz="8" w:space="0" w:color="000001"/>
+              <w:insideV w:val="single" w:sz="8" w:space="0" w:color="000001"/>
+            </w:tcBorders>
+            <w:shd w:fill="FFFFFF" w:val="clear"/>
+            <w:tcMar>
+              <w:left w:w="40" w:type="dxa"/>
             </w:tcMar>
           </w:tcPr>
           <w:p>
@@ -2414,7 +2387,7 @@
             </w:tcBorders>
             <w:shd w:fill="FFFFFF" w:val="clear"/>
             <w:tcMar>
-              <w:left w:w="50" w:type="dxa"/>
+              <w:left w:w="40" w:type="dxa"/>
             </w:tcMar>
           </w:tcPr>
           <w:p>
@@ -2436,50 +2409,50 @@
         </w:tc>
         <w:tc>
           <w:tcPr>
-            <w:tcW w:w="3005" w:type="dxa"/>
-            <w:tcBorders>
-              <w:top w:val="single" w:sz="8" w:space="0" w:color="000001"/>
-              <w:left w:val="single" w:sz="8" w:space="0" w:color="000001"/>
-              <w:bottom w:val="single" w:sz="8" w:space="0" w:color="000001"/>
-              <w:insideH w:val="single" w:sz="8" w:space="0" w:color="000001"/>
-              <w:right w:val="single" w:sz="8" w:space="0" w:color="000001"/>
-              <w:insideV w:val="single" w:sz="8" w:space="0" w:color="000001"/>
-            </w:tcBorders>
-            <w:shd w:fill="FFFFFF" w:val="clear"/>
-            <w:tcMar>
-              <w:left w:w="50" w:type="dxa"/>
-            </w:tcMar>
-          </w:tcPr>
-          <w:p>
-            <w:pPr>
-              <w:pStyle w:val="Normal"/>
-              <w:keepNext/>
-              <w:keepLines w:val="false"/>
-              <w:widowControl w:val="false"/>
-              <w:spacing w:lineRule="auto" w:line="240" w:before="0" w:after="0"/>
-              <w:ind w:left="0" w:right="0" w:hanging="0"/>
-              <w:jc w:val="left"/>
-              <w:rPr/>
-            </w:pPr>
-            <w:r>
-              <w:rPr/>
-            </w:r>
-          </w:p>
-        </w:tc>
-        <w:tc>
-          <w:tcPr>
-            <w:tcW w:w="3015" w:type="dxa"/>
-            <w:tcBorders>
-              <w:top w:val="single" w:sz="8" w:space="0" w:color="000001"/>
-              <w:left w:val="single" w:sz="8" w:space="0" w:color="000001"/>
-              <w:bottom w:val="single" w:sz="8" w:space="0" w:color="000001"/>
-              <w:insideH w:val="single" w:sz="8" w:space="0" w:color="000001"/>
-              <w:right w:val="single" w:sz="8" w:space="0" w:color="000001"/>
-              <w:insideV w:val="single" w:sz="8" w:space="0" w:color="000001"/>
-            </w:tcBorders>
-            <w:shd w:fill="FFFFFF" w:val="clear"/>
-            <w:tcMar>
-              <w:left w:w="50" w:type="dxa"/>
+            <w:tcW w:w="3003" w:type="dxa"/>
+            <w:tcBorders>
+              <w:top w:val="single" w:sz="8" w:space="0" w:color="000001"/>
+              <w:left w:val="single" w:sz="8" w:space="0" w:color="000001"/>
+              <w:bottom w:val="single" w:sz="8" w:space="0" w:color="000001"/>
+              <w:insideH w:val="single" w:sz="8" w:space="0" w:color="000001"/>
+              <w:right w:val="single" w:sz="8" w:space="0" w:color="000001"/>
+              <w:insideV w:val="single" w:sz="8" w:space="0" w:color="000001"/>
+            </w:tcBorders>
+            <w:shd w:fill="FFFFFF" w:val="clear"/>
+            <w:tcMar>
+              <w:left w:w="40" w:type="dxa"/>
+            </w:tcMar>
+          </w:tcPr>
+          <w:p>
+            <w:pPr>
+              <w:pStyle w:val="Normal"/>
+              <w:keepNext/>
+              <w:keepLines w:val="false"/>
+              <w:widowControl w:val="false"/>
+              <w:spacing w:lineRule="auto" w:line="240" w:before="0" w:after="0"/>
+              <w:ind w:left="0" w:right="0" w:hanging="0"/>
+              <w:jc w:val="left"/>
+              <w:rPr/>
+            </w:pPr>
+            <w:r>
+              <w:rPr/>
+            </w:r>
+          </w:p>
+        </w:tc>
+        <w:tc>
+          <w:tcPr>
+            <w:tcW w:w="3017" w:type="dxa"/>
+            <w:tcBorders>
+              <w:top w:val="single" w:sz="8" w:space="0" w:color="000001"/>
+              <w:left w:val="single" w:sz="8" w:space="0" w:color="000001"/>
+              <w:bottom w:val="single" w:sz="8" w:space="0" w:color="000001"/>
+              <w:insideH w:val="single" w:sz="8" w:space="0" w:color="000001"/>
+              <w:right w:val="single" w:sz="8" w:space="0" w:color="000001"/>
+              <w:insideV w:val="single" w:sz="8" w:space="0" w:color="000001"/>
+            </w:tcBorders>
+            <w:shd w:fill="FFFFFF" w:val="clear"/>
+            <w:tcMar>
+              <w:left w:w="40" w:type="dxa"/>
             </w:tcMar>
           </w:tcPr>
           <w:p>
@@ -2517,7 +2490,7 @@
             </w:tcBorders>
             <w:shd w:fill="FFFFFF" w:val="clear"/>
             <w:tcMar>
-              <w:left w:w="50" w:type="dxa"/>
+              <w:left w:w="40" w:type="dxa"/>
             </w:tcMar>
           </w:tcPr>
           <w:p>
@@ -2539,50 +2512,50 @@
         </w:tc>
         <w:tc>
           <w:tcPr>
-            <w:tcW w:w="3005" w:type="dxa"/>
-            <w:tcBorders>
-              <w:top w:val="single" w:sz="8" w:space="0" w:color="000001"/>
-              <w:left w:val="single" w:sz="8" w:space="0" w:color="000001"/>
-              <w:bottom w:val="single" w:sz="8" w:space="0" w:color="000001"/>
-              <w:insideH w:val="single" w:sz="8" w:space="0" w:color="000001"/>
-              <w:right w:val="single" w:sz="8" w:space="0" w:color="000001"/>
-              <w:insideV w:val="single" w:sz="8" w:space="0" w:color="000001"/>
-            </w:tcBorders>
-            <w:shd w:fill="FFFFFF" w:val="clear"/>
-            <w:tcMar>
-              <w:left w:w="50" w:type="dxa"/>
-            </w:tcMar>
-          </w:tcPr>
-          <w:p>
-            <w:pPr>
-              <w:pStyle w:val="Normal"/>
-              <w:keepNext/>
-              <w:keepLines w:val="false"/>
-              <w:widowControl w:val="false"/>
-              <w:spacing w:lineRule="auto" w:line="240" w:before="0" w:after="0"/>
-              <w:ind w:left="0" w:right="0" w:hanging="0"/>
-              <w:jc w:val="left"/>
-              <w:rPr/>
-            </w:pPr>
-            <w:r>
-              <w:rPr/>
-            </w:r>
-          </w:p>
-        </w:tc>
-        <w:tc>
-          <w:tcPr>
-            <w:tcW w:w="3015" w:type="dxa"/>
-            <w:tcBorders>
-              <w:top w:val="single" w:sz="8" w:space="0" w:color="000001"/>
-              <w:left w:val="single" w:sz="8" w:space="0" w:color="000001"/>
-              <w:bottom w:val="single" w:sz="8" w:space="0" w:color="000001"/>
-              <w:insideH w:val="single" w:sz="8" w:space="0" w:color="000001"/>
-              <w:right w:val="single" w:sz="8" w:space="0" w:color="000001"/>
-              <w:insideV w:val="single" w:sz="8" w:space="0" w:color="000001"/>
-            </w:tcBorders>
-            <w:shd w:fill="FFFFFF" w:val="clear"/>
-            <w:tcMar>
-              <w:left w:w="50" w:type="dxa"/>
+            <w:tcW w:w="3003" w:type="dxa"/>
+            <w:tcBorders>
+              <w:top w:val="single" w:sz="8" w:space="0" w:color="000001"/>
+              <w:left w:val="single" w:sz="8" w:space="0" w:color="000001"/>
+              <w:bottom w:val="single" w:sz="8" w:space="0" w:color="000001"/>
+              <w:insideH w:val="single" w:sz="8" w:space="0" w:color="000001"/>
+              <w:right w:val="single" w:sz="8" w:space="0" w:color="000001"/>
+              <w:insideV w:val="single" w:sz="8" w:space="0" w:color="000001"/>
+            </w:tcBorders>
+            <w:shd w:fill="FFFFFF" w:val="clear"/>
+            <w:tcMar>
+              <w:left w:w="40" w:type="dxa"/>
+            </w:tcMar>
+          </w:tcPr>
+          <w:p>
+            <w:pPr>
+              <w:pStyle w:val="Normal"/>
+              <w:keepNext/>
+              <w:keepLines w:val="false"/>
+              <w:widowControl w:val="false"/>
+              <w:spacing w:lineRule="auto" w:line="240" w:before="0" w:after="0"/>
+              <w:ind w:left="0" w:right="0" w:hanging="0"/>
+              <w:jc w:val="left"/>
+              <w:rPr/>
+            </w:pPr>
+            <w:r>
+              <w:rPr/>
+            </w:r>
+          </w:p>
+        </w:tc>
+        <w:tc>
+          <w:tcPr>
+            <w:tcW w:w="3017" w:type="dxa"/>
+            <w:tcBorders>
+              <w:top w:val="single" w:sz="8" w:space="0" w:color="000001"/>
+              <w:left w:val="single" w:sz="8" w:space="0" w:color="000001"/>
+              <w:bottom w:val="single" w:sz="8" w:space="0" w:color="000001"/>
+              <w:insideH w:val="single" w:sz="8" w:space="0" w:color="000001"/>
+              <w:right w:val="single" w:sz="8" w:space="0" w:color="000001"/>
+              <w:insideV w:val="single" w:sz="8" w:space="0" w:color="000001"/>
+            </w:tcBorders>
+            <w:shd w:fill="FFFFFF" w:val="clear"/>
+            <w:tcMar>
+              <w:left w:w="40" w:type="dxa"/>
             </w:tcMar>
           </w:tcPr>
           <w:p>
@@ -2619,7 +2592,7 @@
             </w:tcBorders>
             <w:shd w:fill="FFFFFF" w:val="clear"/>
             <w:tcMar>
-              <w:left w:w="50" w:type="dxa"/>
+              <w:left w:w="40" w:type="dxa"/>
             </w:tcMar>
           </w:tcPr>
           <w:p>
@@ -2641,50 +2614,50 @@
         </w:tc>
         <w:tc>
           <w:tcPr>
-            <w:tcW w:w="3005" w:type="dxa"/>
-            <w:tcBorders>
-              <w:top w:val="single" w:sz="8" w:space="0" w:color="000001"/>
-              <w:left w:val="single" w:sz="8" w:space="0" w:color="000001"/>
-              <w:bottom w:val="single" w:sz="8" w:space="0" w:color="000001"/>
-              <w:insideH w:val="single" w:sz="8" w:space="0" w:color="000001"/>
-              <w:right w:val="single" w:sz="8" w:space="0" w:color="000001"/>
-              <w:insideV w:val="single" w:sz="8" w:space="0" w:color="000001"/>
-            </w:tcBorders>
-            <w:shd w:fill="FFFFFF" w:val="clear"/>
-            <w:tcMar>
-              <w:left w:w="50" w:type="dxa"/>
-            </w:tcMar>
-          </w:tcPr>
-          <w:p>
-            <w:pPr>
-              <w:pStyle w:val="Normal"/>
-              <w:keepNext/>
-              <w:keepLines w:val="false"/>
-              <w:widowControl w:val="false"/>
-              <w:spacing w:lineRule="auto" w:line="240" w:before="0" w:after="0"/>
-              <w:ind w:left="0" w:right="0" w:hanging="0"/>
-              <w:jc w:val="left"/>
-              <w:rPr/>
-            </w:pPr>
-            <w:r>
-              <w:rPr/>
-            </w:r>
-          </w:p>
-        </w:tc>
-        <w:tc>
-          <w:tcPr>
-            <w:tcW w:w="3015" w:type="dxa"/>
-            <w:tcBorders>
-              <w:top w:val="single" w:sz="8" w:space="0" w:color="000001"/>
-              <w:left w:val="single" w:sz="8" w:space="0" w:color="000001"/>
-              <w:bottom w:val="single" w:sz="8" w:space="0" w:color="000001"/>
-              <w:insideH w:val="single" w:sz="8" w:space="0" w:color="000001"/>
-              <w:right w:val="single" w:sz="8" w:space="0" w:color="000001"/>
-              <w:insideV w:val="single" w:sz="8" w:space="0" w:color="000001"/>
-            </w:tcBorders>
-            <w:shd w:fill="FFFFFF" w:val="clear"/>
-            <w:tcMar>
-              <w:left w:w="50" w:type="dxa"/>
+            <w:tcW w:w="3003" w:type="dxa"/>
+            <w:tcBorders>
+              <w:top w:val="single" w:sz="8" w:space="0" w:color="000001"/>
+              <w:left w:val="single" w:sz="8" w:space="0" w:color="000001"/>
+              <w:bottom w:val="single" w:sz="8" w:space="0" w:color="000001"/>
+              <w:insideH w:val="single" w:sz="8" w:space="0" w:color="000001"/>
+              <w:right w:val="single" w:sz="8" w:space="0" w:color="000001"/>
+              <w:insideV w:val="single" w:sz="8" w:space="0" w:color="000001"/>
+            </w:tcBorders>
+            <w:shd w:fill="FFFFFF" w:val="clear"/>
+            <w:tcMar>
+              <w:left w:w="40" w:type="dxa"/>
+            </w:tcMar>
+          </w:tcPr>
+          <w:p>
+            <w:pPr>
+              <w:pStyle w:val="Normal"/>
+              <w:keepNext/>
+              <w:keepLines w:val="false"/>
+              <w:widowControl w:val="false"/>
+              <w:spacing w:lineRule="auto" w:line="240" w:before="0" w:after="0"/>
+              <w:ind w:left="0" w:right="0" w:hanging="0"/>
+              <w:jc w:val="left"/>
+              <w:rPr/>
+            </w:pPr>
+            <w:r>
+              <w:rPr/>
+            </w:r>
+          </w:p>
+        </w:tc>
+        <w:tc>
+          <w:tcPr>
+            <w:tcW w:w="3017" w:type="dxa"/>
+            <w:tcBorders>
+              <w:top w:val="single" w:sz="8" w:space="0" w:color="000001"/>
+              <w:left w:val="single" w:sz="8" w:space="0" w:color="000001"/>
+              <w:bottom w:val="single" w:sz="8" w:space="0" w:color="000001"/>
+              <w:insideH w:val="single" w:sz="8" w:space="0" w:color="000001"/>
+              <w:right w:val="single" w:sz="8" w:space="0" w:color="000001"/>
+              <w:insideV w:val="single" w:sz="8" w:space="0" w:color="000001"/>
+            </w:tcBorders>
+            <w:shd w:fill="FFFFFF" w:val="clear"/>
+            <w:tcMar>
+              <w:left w:w="40" w:type="dxa"/>
             </w:tcMar>
           </w:tcPr>
           <w:p>
@@ -2822,7 +2795,7 @@
     <w:tbl>
       <w:tblPr>
         <w:jc w:val="left"/>
-        <w:tblInd w:w="-56" w:type="dxa"/>
+        <w:tblInd w:w="-66" w:type="dxa"/>
         <w:tblBorders>
           <w:top w:val="single" w:sz="8" w:space="0" w:color="000001"/>
           <w:left w:val="single" w:sz="8" w:space="0" w:color="000001"/>
@@ -2833,7 +2806,7 @@
         </w:tblBorders>
         <w:tblCellMar>
           <w:top w:w="100" w:type="dxa"/>
-          <w:left w:w="50" w:type="dxa"/>
+          <w:left w:w="40" w:type="dxa"/>
           <w:bottom w:w="100" w:type="dxa"/>
           <w:right w:w="100" w:type="dxa"/>
         </w:tblCellMar>
@@ -2841,7 +2814,7 @@
       <w:tblGrid>
         <w:gridCol w:w="2255"/>
         <w:gridCol w:w="2256"/>
-        <w:gridCol w:w="2256"/>
+        <w:gridCol w:w="2255"/>
         <w:gridCol w:w="2256"/>
       </w:tblGrid>
       <w:tr>
@@ -2861,7 +2834,7 @@
             </w:tcBorders>
             <w:shd w:fill="9FC5E8" w:val="clear"/>
             <w:tcMar>
-              <w:left w:w="50" w:type="dxa"/>
+              <w:left w:w="40" w:type="dxa"/>
             </w:tcMar>
           </w:tcPr>
           <w:p>
@@ -2894,7 +2867,7 @@
             </w:tcBorders>
             <w:shd w:fill="9FC5E8" w:val="clear"/>
             <w:tcMar>
-              <w:left w:w="50" w:type="dxa"/>
+              <w:left w:w="40" w:type="dxa"/>
             </w:tcMar>
           </w:tcPr>
           <w:p>
@@ -2916,6 +2889,39 @@
         </w:tc>
         <w:tc>
           <w:tcPr>
+            <w:tcW w:w="2255" w:type="dxa"/>
+            <w:tcBorders>
+              <w:top w:val="single" w:sz="8" w:space="0" w:color="000001"/>
+              <w:left w:val="single" w:sz="8" w:space="0" w:color="000001"/>
+              <w:bottom w:val="single" w:sz="8" w:space="0" w:color="000001"/>
+              <w:insideH w:val="single" w:sz="8" w:space="0" w:color="000001"/>
+              <w:right w:val="single" w:sz="8" w:space="0" w:color="000001"/>
+              <w:insideV w:val="single" w:sz="8" w:space="0" w:color="000001"/>
+            </w:tcBorders>
+            <w:shd w:fill="9FC5E8" w:val="clear"/>
+            <w:tcMar>
+              <w:left w:w="40" w:type="dxa"/>
+            </w:tcMar>
+          </w:tcPr>
+          <w:p>
+            <w:pPr>
+              <w:pStyle w:val="Normal"/>
+              <w:keepNext/>
+              <w:keepLines w:val="false"/>
+              <w:widowControl w:val="false"/>
+              <w:spacing w:lineRule="auto" w:line="240" w:before="0" w:after="0"/>
+              <w:ind w:left="0" w:right="0" w:hanging="0"/>
+              <w:jc w:val="left"/>
+              <w:rPr/>
+            </w:pPr>
+            <w:r>
+              <w:rPr/>
+              <w:t>Needs</w:t>
+            </w:r>
+          </w:p>
+        </w:tc>
+        <w:tc>
+          <w:tcPr>
             <w:tcW w:w="2256" w:type="dxa"/>
             <w:tcBorders>
               <w:top w:val="single" w:sz="8" w:space="0" w:color="000001"/>
@@ -2927,40 +2933,7 @@
             </w:tcBorders>
             <w:shd w:fill="9FC5E8" w:val="clear"/>
             <w:tcMar>
-              <w:left w:w="50" w:type="dxa"/>
-            </w:tcMar>
-          </w:tcPr>
-          <w:p>
-            <w:pPr>
-              <w:pStyle w:val="Normal"/>
-              <w:keepNext/>
-              <w:keepLines w:val="false"/>
-              <w:widowControl w:val="false"/>
-              <w:spacing w:lineRule="auto" w:line="240" w:before="0" w:after="0"/>
-              <w:ind w:left="0" w:right="0" w:hanging="0"/>
-              <w:jc w:val="left"/>
-              <w:rPr/>
-            </w:pPr>
-            <w:r>
-              <w:rPr/>
-              <w:t>Needs</w:t>
-            </w:r>
-          </w:p>
-        </w:tc>
-        <w:tc>
-          <w:tcPr>
-            <w:tcW w:w="2256" w:type="dxa"/>
-            <w:tcBorders>
-              <w:top w:val="single" w:sz="8" w:space="0" w:color="000001"/>
-              <w:left w:val="single" w:sz="8" w:space="0" w:color="000001"/>
-              <w:bottom w:val="single" w:sz="8" w:space="0" w:color="000001"/>
-              <w:insideH w:val="single" w:sz="8" w:space="0" w:color="000001"/>
-              <w:right w:val="single" w:sz="8" w:space="0" w:color="000001"/>
-              <w:insideV w:val="single" w:sz="8" w:space="0" w:color="000001"/>
-            </w:tcBorders>
-            <w:shd w:fill="9FC5E8" w:val="clear"/>
-            <w:tcMar>
-              <w:left w:w="50" w:type="dxa"/>
+              <w:left w:w="40" w:type="dxa"/>
             </w:tcMar>
           </w:tcPr>
           <w:p>
@@ -2998,7 +2971,7 @@
             </w:tcBorders>
             <w:shd w:fill="FFFFFF" w:val="clear"/>
             <w:tcMar>
-              <w:left w:w="50" w:type="dxa"/>
+              <w:left w:w="40" w:type="dxa"/>
             </w:tcMar>
           </w:tcPr>
           <w:p>
@@ -3031,7 +3004,7 @@
             </w:tcBorders>
             <w:shd w:fill="FFFFFF" w:val="clear"/>
             <w:tcMar>
-              <w:left w:w="50" w:type="dxa"/>
+              <w:left w:w="40" w:type="dxa"/>
             </w:tcMar>
           </w:tcPr>
           <w:p>
@@ -3053,6 +3026,39 @@
         </w:tc>
         <w:tc>
           <w:tcPr>
+            <w:tcW w:w="2255" w:type="dxa"/>
+            <w:tcBorders>
+              <w:top w:val="single" w:sz="8" w:space="0" w:color="000001"/>
+              <w:left w:val="single" w:sz="8" w:space="0" w:color="000001"/>
+              <w:bottom w:val="single" w:sz="8" w:space="0" w:color="000001"/>
+              <w:insideH w:val="single" w:sz="8" w:space="0" w:color="000001"/>
+              <w:right w:val="single" w:sz="8" w:space="0" w:color="000001"/>
+              <w:insideV w:val="single" w:sz="8" w:space="0" w:color="000001"/>
+            </w:tcBorders>
+            <w:shd w:fill="FFFFFF" w:val="clear"/>
+            <w:tcMar>
+              <w:left w:w="40" w:type="dxa"/>
+            </w:tcMar>
+          </w:tcPr>
+          <w:p>
+            <w:pPr>
+              <w:pStyle w:val="Normal"/>
+              <w:keepNext/>
+              <w:keepLines w:val="false"/>
+              <w:widowControl w:val="false"/>
+              <w:spacing w:lineRule="auto" w:line="240" w:before="0" w:after="0"/>
+              <w:ind w:left="0" w:right="0" w:hanging="0"/>
+              <w:jc w:val="left"/>
+              <w:rPr/>
+            </w:pPr>
+            <w:r>
+              <w:rPr/>
+              <w:t>To make the method valid for PLATO</w:t>
+            </w:r>
+          </w:p>
+        </w:tc>
+        <w:tc>
+          <w:tcPr>
             <w:tcW w:w="2256" w:type="dxa"/>
             <w:tcBorders>
               <w:top w:val="single" w:sz="8" w:space="0" w:color="000001"/>
@@ -3064,40 +3070,7 @@
             </w:tcBorders>
             <w:shd w:fill="FFFFFF" w:val="clear"/>
             <w:tcMar>
-              <w:left w:w="50" w:type="dxa"/>
-            </w:tcMar>
-          </w:tcPr>
-          <w:p>
-            <w:pPr>
-              <w:pStyle w:val="Normal"/>
-              <w:keepNext/>
-              <w:keepLines w:val="false"/>
-              <w:widowControl w:val="false"/>
-              <w:spacing w:lineRule="auto" w:line="240" w:before="0" w:after="0"/>
-              <w:ind w:left="0" w:right="0" w:hanging="0"/>
-              <w:jc w:val="left"/>
-              <w:rPr/>
-            </w:pPr>
-            <w:r>
-              <w:rPr/>
-              <w:t>To make the method valid for PLATO</w:t>
-            </w:r>
-          </w:p>
-        </w:tc>
-        <w:tc>
-          <w:tcPr>
-            <w:tcW w:w="2256" w:type="dxa"/>
-            <w:tcBorders>
-              <w:top w:val="single" w:sz="8" w:space="0" w:color="000001"/>
-              <w:left w:val="single" w:sz="8" w:space="0" w:color="000001"/>
-              <w:bottom w:val="single" w:sz="8" w:space="0" w:color="000001"/>
-              <w:insideH w:val="single" w:sz="8" w:space="0" w:color="000001"/>
-              <w:right w:val="single" w:sz="8" w:space="0" w:color="000001"/>
-              <w:insideV w:val="single" w:sz="8" w:space="0" w:color="000001"/>
-            </w:tcBorders>
-            <w:shd w:fill="FFFFFF" w:val="clear"/>
-            <w:tcMar>
-              <w:left w:w="50" w:type="dxa"/>
+              <w:left w:w="40" w:type="dxa"/>
             </w:tcMar>
           </w:tcPr>
           <w:p>
@@ -3135,7 +3108,7 @@
             </w:tcBorders>
             <w:shd w:fill="FFFFFF" w:val="clear"/>
             <w:tcMar>
-              <w:left w:w="50" w:type="dxa"/>
+              <w:left w:w="40" w:type="dxa"/>
             </w:tcMar>
           </w:tcPr>
           <w:p>
@@ -3168,7 +3141,7 @@
             </w:tcBorders>
             <w:shd w:fill="FFFFFF" w:val="clear"/>
             <w:tcMar>
-              <w:left w:w="50" w:type="dxa"/>
+              <w:left w:w="40" w:type="dxa"/>
             </w:tcMar>
           </w:tcPr>
           <w:p>
@@ -3190,6 +3163,39 @@
         </w:tc>
         <w:tc>
           <w:tcPr>
+            <w:tcW w:w="2255" w:type="dxa"/>
+            <w:tcBorders>
+              <w:top w:val="single" w:sz="8" w:space="0" w:color="000001"/>
+              <w:left w:val="single" w:sz="8" w:space="0" w:color="000001"/>
+              <w:bottom w:val="single" w:sz="8" w:space="0" w:color="000001"/>
+              <w:insideH w:val="single" w:sz="8" w:space="0" w:color="000001"/>
+              <w:right w:val="single" w:sz="8" w:space="0" w:color="000001"/>
+              <w:insideV w:val="single" w:sz="8" w:space="0" w:color="000001"/>
+            </w:tcBorders>
+            <w:shd w:fill="FFFFFF" w:val="clear"/>
+            <w:tcMar>
+              <w:left w:w="40" w:type="dxa"/>
+            </w:tcMar>
+          </w:tcPr>
+          <w:p>
+            <w:pPr>
+              <w:pStyle w:val="Normal"/>
+              <w:keepNext/>
+              <w:keepLines w:val="false"/>
+              <w:widowControl w:val="false"/>
+              <w:spacing w:lineRule="auto" w:line="240" w:before="0" w:after="0"/>
+              <w:ind w:left="0" w:right="0" w:hanging="0"/>
+              <w:jc w:val="left"/>
+              <w:rPr/>
+            </w:pPr>
+            <w:r>
+              <w:rPr/>
+              <w:t>NA</w:t>
+            </w:r>
+          </w:p>
+        </w:tc>
+        <w:tc>
+          <w:tcPr>
             <w:tcW w:w="2256" w:type="dxa"/>
             <w:tcBorders>
               <w:top w:val="single" w:sz="8" w:space="0" w:color="000001"/>
@@ -3201,40 +3207,7 @@
             </w:tcBorders>
             <w:shd w:fill="FFFFFF" w:val="clear"/>
             <w:tcMar>
-              <w:left w:w="50" w:type="dxa"/>
-            </w:tcMar>
-          </w:tcPr>
-          <w:p>
-            <w:pPr>
-              <w:pStyle w:val="Normal"/>
-              <w:keepNext/>
-              <w:keepLines w:val="false"/>
-              <w:widowControl w:val="false"/>
-              <w:spacing w:lineRule="auto" w:line="240" w:before="0" w:after="0"/>
-              <w:ind w:left="0" w:right="0" w:hanging="0"/>
-              <w:jc w:val="left"/>
-              <w:rPr/>
-            </w:pPr>
-            <w:r>
-              <w:rPr/>
-              <w:t>NA</w:t>
-            </w:r>
-          </w:p>
-        </w:tc>
-        <w:tc>
-          <w:tcPr>
-            <w:tcW w:w="2256" w:type="dxa"/>
-            <w:tcBorders>
-              <w:top w:val="single" w:sz="8" w:space="0" w:color="000001"/>
-              <w:left w:val="single" w:sz="8" w:space="0" w:color="000001"/>
-              <w:bottom w:val="single" w:sz="8" w:space="0" w:color="000001"/>
-              <w:insideH w:val="single" w:sz="8" w:space="0" w:color="000001"/>
-              <w:right w:val="single" w:sz="8" w:space="0" w:color="000001"/>
-              <w:insideV w:val="single" w:sz="8" w:space="0" w:color="000001"/>
-            </w:tcBorders>
-            <w:shd w:fill="FFFFFF" w:val="clear"/>
-            <w:tcMar>
-              <w:left w:w="50" w:type="dxa"/>
+              <w:left w:w="40" w:type="dxa"/>
             </w:tcMar>
           </w:tcPr>
           <w:p>
@@ -3272,7 +3245,7 @@
             </w:tcBorders>
             <w:shd w:fill="FFFFFF" w:val="clear"/>
             <w:tcMar>
-              <w:left w:w="50" w:type="dxa"/>
+              <w:left w:w="40" w:type="dxa"/>
             </w:tcMar>
           </w:tcPr>
           <w:p>
@@ -3305,7 +3278,7 @@
             </w:tcBorders>
             <w:shd w:fill="FFFFFF" w:val="clear"/>
             <w:tcMar>
-              <w:left w:w="50" w:type="dxa"/>
+              <w:left w:w="40" w:type="dxa"/>
             </w:tcMar>
           </w:tcPr>
           <w:p>
@@ -3329,6 +3302,39 @@
         </w:tc>
         <w:tc>
           <w:tcPr>
+            <w:tcW w:w="2255" w:type="dxa"/>
+            <w:tcBorders>
+              <w:top w:val="single" w:sz="8" w:space="0" w:color="000001"/>
+              <w:left w:val="single" w:sz="8" w:space="0" w:color="000001"/>
+              <w:bottom w:val="single" w:sz="8" w:space="0" w:color="000001"/>
+              <w:insideH w:val="single" w:sz="8" w:space="0" w:color="000001"/>
+              <w:right w:val="single" w:sz="8" w:space="0" w:color="000001"/>
+              <w:insideV w:val="single" w:sz="8" w:space="0" w:color="000001"/>
+            </w:tcBorders>
+            <w:shd w:fill="FFFFFF" w:val="clear"/>
+            <w:tcMar>
+              <w:left w:w="40" w:type="dxa"/>
+            </w:tcMar>
+          </w:tcPr>
+          <w:p>
+            <w:pPr>
+              <w:pStyle w:val="Normal"/>
+              <w:keepNext/>
+              <w:keepLines w:val="false"/>
+              <w:widowControl w:val="false"/>
+              <w:spacing w:lineRule="auto" w:line="240" w:before="0" w:after="0"/>
+              <w:ind w:left="0" w:right="0" w:hanging="0"/>
+              <w:jc w:val="left"/>
+              <w:rPr/>
+            </w:pPr>
+            <w:r>
+              <w:rPr/>
+              <w:t>Access to the code</w:t>
+            </w:r>
+          </w:p>
+        </w:tc>
+        <w:tc>
+          <w:tcPr>
             <w:tcW w:w="2256" w:type="dxa"/>
             <w:tcBorders>
               <w:top w:val="single" w:sz="8" w:space="0" w:color="000001"/>
@@ -3340,40 +3346,7 @@
             </w:tcBorders>
             <w:shd w:fill="FFFFFF" w:val="clear"/>
             <w:tcMar>
-              <w:left w:w="50" w:type="dxa"/>
-            </w:tcMar>
-          </w:tcPr>
-          <w:p>
-            <w:pPr>
-              <w:pStyle w:val="Normal"/>
-              <w:keepNext/>
-              <w:keepLines w:val="false"/>
-              <w:widowControl w:val="false"/>
-              <w:spacing w:lineRule="auto" w:line="240" w:before="0" w:after="0"/>
-              <w:ind w:left="0" w:right="0" w:hanging="0"/>
-              <w:jc w:val="left"/>
-              <w:rPr/>
-            </w:pPr>
-            <w:r>
-              <w:rPr/>
-              <w:t>Access to the code</w:t>
-            </w:r>
-          </w:p>
-        </w:tc>
-        <w:tc>
-          <w:tcPr>
-            <w:tcW w:w="2256" w:type="dxa"/>
-            <w:tcBorders>
-              <w:top w:val="single" w:sz="8" w:space="0" w:color="000001"/>
-              <w:left w:val="single" w:sz="8" w:space="0" w:color="000001"/>
-              <w:bottom w:val="single" w:sz="8" w:space="0" w:color="000001"/>
-              <w:insideH w:val="single" w:sz="8" w:space="0" w:color="000001"/>
-              <w:right w:val="single" w:sz="8" w:space="0" w:color="000001"/>
-              <w:insideV w:val="single" w:sz="8" w:space="0" w:color="000001"/>
-            </w:tcBorders>
-            <w:shd w:fill="FFFFFF" w:val="clear"/>
-            <w:tcMar>
-              <w:left w:w="50" w:type="dxa"/>
+              <w:left w:w="40" w:type="dxa"/>
             </w:tcMar>
           </w:tcPr>
           <w:p>
@@ -3411,7 +3384,7 @@
             </w:tcBorders>
             <w:shd w:fill="FFFFFF" w:val="clear"/>
             <w:tcMar>
-              <w:left w:w="50" w:type="dxa"/>
+              <w:left w:w="40" w:type="dxa"/>
             </w:tcMar>
           </w:tcPr>
           <w:p>
@@ -3444,7 +3417,7 @@
             </w:tcBorders>
             <w:shd w:fill="FFFFFF" w:val="clear"/>
             <w:tcMar>
-              <w:left w:w="50" w:type="dxa"/>
+              <w:left w:w="40" w:type="dxa"/>
             </w:tcMar>
           </w:tcPr>
           <w:p>
@@ -3466,6 +3439,39 @@
         </w:tc>
         <w:tc>
           <w:tcPr>
+            <w:tcW w:w="2255" w:type="dxa"/>
+            <w:tcBorders>
+              <w:top w:val="single" w:sz="8" w:space="0" w:color="000001"/>
+              <w:left w:val="single" w:sz="8" w:space="0" w:color="000001"/>
+              <w:bottom w:val="single" w:sz="8" w:space="0" w:color="000001"/>
+              <w:insideH w:val="single" w:sz="8" w:space="0" w:color="000001"/>
+              <w:right w:val="single" w:sz="8" w:space="0" w:color="000001"/>
+              <w:insideV w:val="single" w:sz="8" w:space="0" w:color="000001"/>
+            </w:tcBorders>
+            <w:shd w:fill="FFFFFF" w:val="clear"/>
+            <w:tcMar>
+              <w:left w:w="40" w:type="dxa"/>
+            </w:tcMar>
+          </w:tcPr>
+          <w:p>
+            <w:pPr>
+              <w:pStyle w:val="Normal"/>
+              <w:keepNext/>
+              <w:keepLines w:val="false"/>
+              <w:widowControl w:val="false"/>
+              <w:spacing w:lineRule="auto" w:line="240" w:before="0" w:after="0"/>
+              <w:ind w:left="0" w:right="0" w:hanging="0"/>
+              <w:jc w:val="left"/>
+              <w:rPr/>
+            </w:pPr>
+            <w:r>
+              <w:rPr/>
+              <w:t>Access to the code</w:t>
+            </w:r>
+          </w:p>
+        </w:tc>
+        <w:tc>
+          <w:tcPr>
             <w:tcW w:w="2256" w:type="dxa"/>
             <w:tcBorders>
               <w:top w:val="single" w:sz="8" w:space="0" w:color="000001"/>
@@ -3477,40 +3483,7 @@
             </w:tcBorders>
             <w:shd w:fill="FFFFFF" w:val="clear"/>
             <w:tcMar>
-              <w:left w:w="50" w:type="dxa"/>
-            </w:tcMar>
-          </w:tcPr>
-          <w:p>
-            <w:pPr>
-              <w:pStyle w:val="Normal"/>
-              <w:keepNext/>
-              <w:keepLines w:val="false"/>
-              <w:widowControl w:val="false"/>
-              <w:spacing w:lineRule="auto" w:line="240" w:before="0" w:after="0"/>
-              <w:ind w:left="0" w:right="0" w:hanging="0"/>
-              <w:jc w:val="left"/>
-              <w:rPr/>
-            </w:pPr>
-            <w:r>
-              <w:rPr/>
-              <w:t>Access to the code</w:t>
-            </w:r>
-          </w:p>
-        </w:tc>
-        <w:tc>
-          <w:tcPr>
-            <w:tcW w:w="2256" w:type="dxa"/>
-            <w:tcBorders>
-              <w:top w:val="single" w:sz="8" w:space="0" w:color="000001"/>
-              <w:left w:val="single" w:sz="8" w:space="0" w:color="000001"/>
-              <w:bottom w:val="single" w:sz="8" w:space="0" w:color="000001"/>
-              <w:insideH w:val="single" w:sz="8" w:space="0" w:color="000001"/>
-              <w:right w:val="single" w:sz="8" w:space="0" w:color="000001"/>
-              <w:insideV w:val="single" w:sz="8" w:space="0" w:color="000001"/>
-            </w:tcBorders>
-            <w:shd w:fill="FFFFFF" w:val="clear"/>
-            <w:tcMar>
-              <w:left w:w="50" w:type="dxa"/>
+              <w:left w:w="40" w:type="dxa"/>
             </w:tcMar>
           </w:tcPr>
           <w:p>

</xml_diff>